<commit_message>
Fixed AI difficulty bug and added DemoSprite
</commit_message>
<xml_diff>
--- a/documentation/Dokumentation.docx
+++ b/documentation/Dokumentation.docx
@@ -1,6 +1,6 @@
 
 <file path=word/document.xml><?xml version="1.0" encoding="utf-8"?>
-<w:document xmlns:ve="http://schemas.openxmlformats.org/markup-compatibility/2006" xmlns:o="urn:schemas-microsoft-com:office:office" xmlns:r="http://schemas.openxmlformats.org/officeDocument/2006/relationships" xmlns:m="http://schemas.openxmlformats.org/officeDocument/2006/math" xmlns:v="urn:schemas-microsoft-com:vml" xmlns:wp="http://schemas.openxmlformats.org/drawingml/2006/wordprocessingDrawing" xmlns:w10="urn:schemas-microsoft-com:office:word" xmlns:w="http://schemas.openxmlformats.org/wordprocessingml/2006/main" xmlns:wne="http://schemas.microsoft.com/office/word/2006/wordml">
+<w:document xmlns:wpc="http://schemas.microsoft.com/office/word/2010/wordprocessingCanvas" xmlns:mc="http://schemas.openxmlformats.org/markup-compatibility/2006" xmlns:o="urn:schemas-microsoft-com:office:office" xmlns:r="http://schemas.openxmlformats.org/officeDocument/2006/relationships" xmlns:m="http://schemas.openxmlformats.org/officeDocument/2006/math" xmlns:v="urn:schemas-microsoft-com:vml" xmlns:wp14="http://schemas.microsoft.com/office/word/2010/wordprocessingDrawing" xmlns:wp="http://schemas.openxmlformats.org/drawingml/2006/wordprocessingDrawing" xmlns:w10="urn:schemas-microsoft-com:office:word" xmlns:w="http://schemas.openxmlformats.org/wordprocessingml/2006/main" xmlns:w14="http://schemas.microsoft.com/office/word/2010/wordml" xmlns:wpg="http://schemas.microsoft.com/office/word/2010/wordprocessingGroup" xmlns:wpi="http://schemas.microsoft.com/office/word/2010/wordprocessingInk" xmlns:wne="http://schemas.microsoft.com/office/word/2006/wordml" xmlns:wps="http://schemas.microsoft.com/office/word/2010/wordprocessingShape" mc:Ignorable="w14 wp14">
   <w:body>
     <w:sdt>
       <w:sdtPr>
@@ -10,12 +10,13 @@
           <w:docPartUnique/>
         </w:docPartObj>
       </w:sdtPr>
+      <w:sdtEndPr/>
       <w:sdtContent>
         <w:tbl>
           <w:tblPr>
             <w:tblpPr w:leftFromText="187" w:rightFromText="187" w:vertAnchor="page" w:horzAnchor="page" w:tblpYSpec="top"/>
             <w:tblW w:w="0" w:type="auto"/>
-            <w:tblLook w:val="04A0"/>
+            <w:tblLook w:val="04A0" w:firstRow="1" w:lastRow="0" w:firstColumn="1" w:lastColumn="0" w:noHBand="0" w:noVBand="1"/>
           </w:tblPr>
           <w:tblGrid>
             <w:gridCol w:w="1440"/>
@@ -58,6 +59,7 @@
                   <w:calendar w:val="gregorian"/>
                 </w:date>
               </w:sdtPr>
+              <w:sdtEndPr/>
               <w:sdtContent>
                 <w:tc>
                   <w:tcPr>
@@ -124,12 +126,10 @@
                   </w:rPr>
                   <w:alias w:val="Firma"/>
                   <w:id w:val="15676123"/>
-                  <w:placeholder>
-                    <w:docPart w:val="81EA29570B054ACFAFFBAEE44B77C793"/>
-                  </w:placeholder>
                   <w:dataBinding w:prefixMappings="xmlns:ns0='http://schemas.openxmlformats.org/officeDocument/2006/extended-properties'" w:xpath="/ns0:Properties[1]/ns0:Company[1]" w:storeItemID="{6668398D-A668-4E3E-A5EB-62B293D839F1}"/>
                   <w:text/>
                 </w:sdtPr>
+                <w:sdtEndPr/>
                 <w:sdtContent>
                   <w:p>
                     <w:pPr>
@@ -173,6 +173,7 @@
                   <w:dataBinding w:prefixMappings="xmlns:ns0='http://schemas.openxmlformats.org/package/2006/metadata/core-properties' xmlns:ns1='http://purl.org/dc/elements/1.1/'" w:xpath="/ns0:coreProperties[1]/ns1:creator[1]" w:storeItemID="{6C3C8BC8-F283-45AE-878A-BAB7291924A1}"/>
                   <w:text/>
                 </w:sdtPr>
+                <w:sdtEndPr/>
                 <w:sdtContent>
                   <w:p>
                     <w:pPr>
@@ -209,7 +210,7 @@
           <w:tblPr>
             <w:tblpPr w:leftFromText="187" w:rightFromText="187" w:horzAnchor="margin" w:tblpXSpec="center" w:tblpYSpec="bottom"/>
             <w:tblW w:w="5000" w:type="pct"/>
-            <w:tblLook w:val="04A0"/>
+            <w:tblLook w:val="04A0" w:firstRow="1" w:lastRow="0" w:firstColumn="1" w:lastColumn="0" w:noHBand="0" w:noVBand="1"/>
           </w:tblPr>
           <w:tblGrid>
             <w:gridCol w:w="9288"/>
@@ -255,6 +256,7 @@
                     <w:dataBinding w:prefixMappings="xmlns:ns0='http://schemas.openxmlformats.org/package/2006/metadata/core-properties' xmlns:ns1='http://purl.org/dc/elements/1.1/'" w:xpath="/ns0:coreProperties[1]/ns1:title[1]" w:storeItemID="{6C3C8BC8-F283-45AE-878A-BAB7291924A1}"/>
                     <w:text/>
                   </w:sdtPr>
+                  <w:sdtEndPr/>
                   <w:sdtContent>
                     <w:r>
                       <w:rPr>
@@ -294,6 +296,7 @@
                 <w:dataBinding w:prefixMappings="xmlns:ns0='http://schemas.microsoft.com/office/2006/coverPageProps'" w:xpath="/ns0:CoverPageProperties[1]/ns0:Abstract[1]" w:storeItemID="{55AF091B-3C7A-41E3-B477-F2FDAA23CFDA}"/>
                 <w:text/>
               </w:sdtPr>
+              <w:sdtEndPr/>
               <w:sdtContent>
                 <w:tc>
                   <w:tcPr>
@@ -345,7 +348,7 @@
                 <o:lock v:ext="edit" aspectratio="t"/>
               </v:shapetype>
               <v:shape id="_x0000_s1026" type="#_x0000_t75" style="position:absolute;margin-left:0;margin-top:0;width:240pt;height:240pt;z-index:251660288;mso-position-horizontal:center;mso-position-horizontal-relative:margin;mso-position-vertical:center;mso-position-vertical-relative:margin">
-                <v:imagedata r:id="rId7" o:title="caveman"/>
+                <v:imagedata r:id="rId8" o:title="caveman"/>
                 <o:lock v:ext="edit" cropping="t"/>
                 <w10:wrap type="square" anchorx="margin" anchory="margin"/>
               </v:shape>
@@ -374,13 +377,19 @@
           <w:docPartUnique/>
         </w:docPartObj>
       </w:sdtPr>
+      <w:sdtEndPr/>
       <w:sdtContent>
         <w:p>
           <w:pPr>
             <w:pStyle w:val="Inhaltsverzeichnisberschrift"/>
           </w:pPr>
           <w:r>
-            <w:t>Inhalt</w:t>
+            <w:t>Inh</w:t>
+          </w:r>
+          <w:bookmarkStart w:id="0" w:name="_GoBack"/>
+          <w:bookmarkEnd w:id="0"/>
+          <w:r>
+            <w:t>alt</w:t>
           </w:r>
         </w:p>
         <w:p>
@@ -404,7 +413,7 @@
           <w:r>
             <w:fldChar w:fldCharType="separate"/>
           </w:r>
-          <w:hyperlink w:anchor="_Toc417941513" w:history="1">
+          <w:hyperlink w:anchor="_Toc417978493" w:history="1">
             <w:r>
               <w:rPr>
                 <w:rStyle w:val="Hyperlink"/>
@@ -431,7 +440,7 @@
                 <w:noProof/>
                 <w:webHidden/>
               </w:rPr>
-              <w:instrText xml:space="preserve"> PAGEREF _Toc417941513 \h </w:instrText>
+              <w:instrText xml:space="preserve"> PAGEREF _Toc417978493 \h </w:instrText>
             </w:r>
             <w:r>
               <w:rPr>
@@ -474,7 +483,7 @@
               <w:lang w:eastAsia="de-DE"/>
             </w:rPr>
           </w:pPr>
-          <w:hyperlink w:anchor="_Toc417941514" w:history="1">
+          <w:hyperlink w:anchor="_Toc417978494" w:history="1">
             <w:r>
               <w:rPr>
                 <w:rStyle w:val="Hyperlink"/>
@@ -501,7 +510,7 @@
                 <w:noProof/>
                 <w:webHidden/>
               </w:rPr>
-              <w:instrText xml:space="preserve"> PAGEREF _Toc417941514 \h </w:instrText>
+              <w:instrText xml:space="preserve"> PAGEREF _Toc417978494 \h </w:instrText>
             </w:r>
             <w:r>
               <w:rPr>
@@ -544,7 +553,7 @@
               <w:lang w:eastAsia="de-DE"/>
             </w:rPr>
           </w:pPr>
-          <w:hyperlink w:anchor="_Toc417941515" w:history="1">
+          <w:hyperlink w:anchor="_Toc417978495" w:history="1">
             <w:r>
               <w:rPr>
                 <w:rStyle w:val="Hyperlink"/>
@@ -571,7 +580,7 @@
                 <w:noProof/>
                 <w:webHidden/>
               </w:rPr>
-              <w:instrText xml:space="preserve"> PAGEREF _Toc417941515 \h </w:instrText>
+              <w:instrText xml:space="preserve"> PAGEREF _Toc417978495 \h </w:instrText>
             </w:r>
             <w:r>
               <w:rPr>
@@ -614,7 +623,7 @@
               <w:lang w:eastAsia="de-DE"/>
             </w:rPr>
           </w:pPr>
-          <w:hyperlink w:anchor="_Toc417941516" w:history="1">
+          <w:hyperlink w:anchor="_Toc417978496" w:history="1">
             <w:r>
               <w:rPr>
                 <w:rStyle w:val="Hyperlink"/>
@@ -641,7 +650,7 @@
                 <w:noProof/>
                 <w:webHidden/>
               </w:rPr>
-              <w:instrText xml:space="preserve"> PAGEREF _Toc417941516 \h </w:instrText>
+              <w:instrText xml:space="preserve"> PAGEREF _Toc417978496 \h </w:instrText>
             </w:r>
             <w:r>
               <w:rPr>
@@ -684,7 +693,7 @@
               <w:lang w:eastAsia="de-DE"/>
             </w:rPr>
           </w:pPr>
-          <w:hyperlink w:anchor="_Toc417941517" w:history="1">
+          <w:hyperlink w:anchor="_Toc417978497" w:history="1">
             <w:r>
               <w:rPr>
                 <w:rStyle w:val="Hyperlink"/>
@@ -711,7 +720,7 @@
                 <w:noProof/>
                 <w:webHidden/>
               </w:rPr>
-              <w:instrText xml:space="preserve"> PAGEREF _Toc417941517 \h </w:instrText>
+              <w:instrText xml:space="preserve"> PAGEREF _Toc417978497 \h </w:instrText>
             </w:r>
             <w:r>
               <w:rPr>
@@ -754,7 +763,7 @@
               <w:lang w:eastAsia="de-DE"/>
             </w:rPr>
           </w:pPr>
-          <w:hyperlink w:anchor="_Toc417941518" w:history="1">
+          <w:hyperlink w:anchor="_Toc417978498" w:history="1">
             <w:r>
               <w:rPr>
                 <w:rStyle w:val="Hyperlink"/>
@@ -781,7 +790,7 @@
                 <w:noProof/>
                 <w:webHidden/>
               </w:rPr>
-              <w:instrText xml:space="preserve"> PAGEREF _Toc417941518 \h </w:instrText>
+              <w:instrText xml:space="preserve"> PAGEREF _Toc417978498 \h </w:instrText>
             </w:r>
             <w:r>
               <w:rPr>
@@ -824,7 +833,7 @@
               <w:lang w:eastAsia="de-DE"/>
             </w:rPr>
           </w:pPr>
-          <w:hyperlink w:anchor="_Toc417941519" w:history="1">
+          <w:hyperlink w:anchor="_Toc417978499" w:history="1">
             <w:r>
               <w:rPr>
                 <w:rStyle w:val="Hyperlink"/>
@@ -851,7 +860,7 @@
                 <w:noProof/>
                 <w:webHidden/>
               </w:rPr>
-              <w:instrText xml:space="preserve"> PAGEREF _Toc417941519 \h </w:instrText>
+              <w:instrText xml:space="preserve"> PAGEREF _Toc417978499 \h </w:instrText>
             </w:r>
             <w:r>
               <w:rPr>
@@ -894,7 +903,7 @@
               <w:lang w:eastAsia="de-DE"/>
             </w:rPr>
           </w:pPr>
-          <w:hyperlink w:anchor="_Toc417941520" w:history="1">
+          <w:hyperlink w:anchor="_Toc417978500" w:history="1">
             <w:r>
               <w:rPr>
                 <w:rStyle w:val="Hyperlink"/>
@@ -921,7 +930,7 @@
                 <w:noProof/>
                 <w:webHidden/>
               </w:rPr>
-              <w:instrText xml:space="preserve"> PAGEREF _Toc417941520 \h </w:instrText>
+              <w:instrText xml:space="preserve"> PAGEREF _Toc417978500 \h </w:instrText>
             </w:r>
             <w:r>
               <w:rPr>
@@ -964,7 +973,7 @@
               <w:lang w:eastAsia="de-DE"/>
             </w:rPr>
           </w:pPr>
-          <w:hyperlink w:anchor="_Toc417941521" w:history="1">
+          <w:hyperlink w:anchor="_Toc417978501" w:history="1">
             <w:r>
               <w:rPr>
                 <w:rStyle w:val="Hyperlink"/>
@@ -991,7 +1000,7 @@
                 <w:noProof/>
                 <w:webHidden/>
               </w:rPr>
-              <w:instrText xml:space="preserve"> PAGEREF _Toc417941521 \h </w:instrText>
+              <w:instrText xml:space="preserve"> PAGEREF _Toc417978501 \h </w:instrText>
             </w:r>
             <w:r>
               <w:rPr>
@@ -1034,7 +1043,7 @@
               <w:lang w:eastAsia="de-DE"/>
             </w:rPr>
           </w:pPr>
-          <w:hyperlink w:anchor="_Toc417941522" w:history="1">
+          <w:hyperlink w:anchor="_Toc417978502" w:history="1">
             <w:r>
               <w:rPr>
                 <w:rStyle w:val="Hyperlink"/>
@@ -1061,7 +1070,7 @@
                 <w:noProof/>
                 <w:webHidden/>
               </w:rPr>
-              <w:instrText xml:space="preserve"> PAGEREF _Toc417941522 \h </w:instrText>
+              <w:instrText xml:space="preserve"> PAGEREF _Toc417978502 \h </w:instrText>
             </w:r>
             <w:r>
               <w:rPr>
@@ -1104,7 +1113,7 @@
               <w:lang w:eastAsia="de-DE"/>
             </w:rPr>
           </w:pPr>
-          <w:hyperlink w:anchor="_Toc417941523" w:history="1">
+          <w:hyperlink w:anchor="_Toc417978503" w:history="1">
             <w:r>
               <w:rPr>
                 <w:rStyle w:val="Hyperlink"/>
@@ -1131,7 +1140,7 @@
                 <w:noProof/>
                 <w:webHidden/>
               </w:rPr>
-              <w:instrText xml:space="preserve"> PAGEREF _Toc417941523 \h </w:instrText>
+              <w:instrText xml:space="preserve"> PAGEREF _Toc417978503 \h </w:instrText>
             </w:r>
             <w:r>
               <w:rPr>
@@ -1174,7 +1183,7 @@
               <w:lang w:eastAsia="de-DE"/>
             </w:rPr>
           </w:pPr>
-          <w:hyperlink w:anchor="_Toc417941524" w:history="1">
+          <w:hyperlink w:anchor="_Toc417978504" w:history="1">
             <w:r>
               <w:rPr>
                 <w:rStyle w:val="Hyperlink"/>
@@ -1201,7 +1210,7 @@
                 <w:noProof/>
                 <w:webHidden/>
               </w:rPr>
-              <w:instrText xml:space="preserve"> PAGEREF _Toc417941524 \h </w:instrText>
+              <w:instrText xml:space="preserve"> PAGEREF _Toc417978504 \h </w:instrText>
             </w:r>
             <w:r>
               <w:rPr>
@@ -1244,7 +1253,7 @@
               <w:lang w:eastAsia="de-DE"/>
             </w:rPr>
           </w:pPr>
-          <w:hyperlink w:anchor="_Toc417941525" w:history="1">
+          <w:hyperlink w:anchor="_Toc417978505" w:history="1">
             <w:r>
               <w:rPr>
                 <w:rStyle w:val="Hyperlink"/>
@@ -1271,7 +1280,7 @@
                 <w:noProof/>
                 <w:webHidden/>
               </w:rPr>
-              <w:instrText xml:space="preserve"> PAGEREF _Toc417941525 \h </w:instrText>
+              <w:instrText xml:space="preserve"> PAGEREF _Toc417978505 \h </w:instrText>
             </w:r>
             <w:r>
               <w:rPr>
@@ -1314,7 +1323,7 @@
               <w:lang w:eastAsia="de-DE"/>
             </w:rPr>
           </w:pPr>
-          <w:hyperlink w:anchor="_Toc417941526" w:history="1">
+          <w:hyperlink w:anchor="_Toc417978506" w:history="1">
             <w:r>
               <w:rPr>
                 <w:rStyle w:val="Hyperlink"/>
@@ -1341,7 +1350,7 @@
                 <w:noProof/>
                 <w:webHidden/>
               </w:rPr>
-              <w:instrText xml:space="preserve"> PAGEREF _Toc417941526 \h </w:instrText>
+              <w:instrText xml:space="preserve"> PAGEREF _Toc417978506 \h </w:instrText>
             </w:r>
             <w:r>
               <w:rPr>
@@ -1384,7 +1393,7 @@
               <w:lang w:eastAsia="de-DE"/>
             </w:rPr>
           </w:pPr>
-          <w:hyperlink w:anchor="_Toc417941527" w:history="1">
+          <w:hyperlink w:anchor="_Toc417978507" w:history="1">
             <w:r>
               <w:rPr>
                 <w:rStyle w:val="Hyperlink"/>
@@ -1411,7 +1420,7 @@
                 <w:noProof/>
                 <w:webHidden/>
               </w:rPr>
-              <w:instrText xml:space="preserve"> PAGEREF _Toc417941527 \h </w:instrText>
+              <w:instrText xml:space="preserve"> PAGEREF _Toc417978507 \h </w:instrText>
             </w:r>
             <w:r>
               <w:rPr>
@@ -1454,7 +1463,7 @@
               <w:lang w:eastAsia="de-DE"/>
             </w:rPr>
           </w:pPr>
-          <w:hyperlink w:anchor="_Toc417941528" w:history="1">
+          <w:hyperlink w:anchor="_Toc417978508" w:history="1">
             <w:r>
               <w:rPr>
                 <w:rStyle w:val="Hyperlink"/>
@@ -1481,7 +1490,7 @@
                 <w:noProof/>
                 <w:webHidden/>
               </w:rPr>
-              <w:instrText xml:space="preserve"> PAGEREF _Toc417941528 \h </w:instrText>
+              <w:instrText xml:space="preserve"> PAGEREF _Toc417978508 \h </w:instrText>
             </w:r>
             <w:r>
               <w:rPr>
@@ -1524,7 +1533,7 @@
               <w:lang w:eastAsia="de-DE"/>
             </w:rPr>
           </w:pPr>
-          <w:hyperlink w:anchor="_Toc417941529" w:history="1">
+          <w:hyperlink w:anchor="_Toc417978509" w:history="1">
             <w:r>
               <w:rPr>
                 <w:rStyle w:val="Hyperlink"/>
@@ -1551,7 +1560,7 @@
                 <w:noProof/>
                 <w:webHidden/>
               </w:rPr>
-              <w:instrText xml:space="preserve"> PAGEREF _Toc417941529 \h </w:instrText>
+              <w:instrText xml:space="preserve"> PAGEREF _Toc417978509 \h </w:instrText>
             </w:r>
             <w:r>
               <w:rPr>
@@ -1594,7 +1603,7 @@
               <w:lang w:eastAsia="de-DE"/>
             </w:rPr>
           </w:pPr>
-          <w:hyperlink w:anchor="_Toc417941530" w:history="1">
+          <w:hyperlink w:anchor="_Toc417978510" w:history="1">
             <w:r>
               <w:rPr>
                 <w:rStyle w:val="Hyperlink"/>
@@ -1621,7 +1630,7 @@
                 <w:noProof/>
                 <w:webHidden/>
               </w:rPr>
-              <w:instrText xml:space="preserve"> PAGEREF _Toc417941530 \h </w:instrText>
+              <w:instrText xml:space="preserve"> PAGEREF _Toc417978510 \h </w:instrText>
             </w:r>
             <w:r>
               <w:rPr>
@@ -1641,7 +1650,7 @@
                 <w:noProof/>
                 <w:webHidden/>
               </w:rPr>
-              <w:t>6</w:t>
+              <w:t>7</w:t>
             </w:r>
             <w:r>
               <w:rPr>
@@ -1664,7 +1673,7 @@
               <w:lang w:eastAsia="de-DE"/>
             </w:rPr>
           </w:pPr>
-          <w:hyperlink w:anchor="_Toc417941531" w:history="1">
+          <w:hyperlink w:anchor="_Toc417978511" w:history="1">
             <w:r>
               <w:rPr>
                 <w:rStyle w:val="Hyperlink"/>
@@ -1691,7 +1700,7 @@
                 <w:noProof/>
                 <w:webHidden/>
               </w:rPr>
-              <w:instrText xml:space="preserve"> PAGEREF _Toc417941531 \h </w:instrText>
+              <w:instrText xml:space="preserve"> PAGEREF _Toc417978511 \h </w:instrText>
             </w:r>
             <w:r>
               <w:rPr>
@@ -1711,7 +1720,7 @@
                 <w:noProof/>
                 <w:webHidden/>
               </w:rPr>
-              <w:t>6</w:t>
+              <w:t>7</w:t>
             </w:r>
             <w:r>
               <w:rPr>
@@ -1734,7 +1743,7 @@
               <w:lang w:eastAsia="de-DE"/>
             </w:rPr>
           </w:pPr>
-          <w:hyperlink w:anchor="_Toc417941532" w:history="1">
+          <w:hyperlink w:anchor="_Toc417978512" w:history="1">
             <w:r>
               <w:rPr>
                 <w:rStyle w:val="Hyperlink"/>
@@ -1761,7 +1770,7 @@
                 <w:noProof/>
                 <w:webHidden/>
               </w:rPr>
-              <w:instrText xml:space="preserve"> PAGEREF _Toc417941532 \h </w:instrText>
+              <w:instrText xml:space="preserve"> PAGEREF _Toc417978512 \h </w:instrText>
             </w:r>
             <w:r>
               <w:rPr>
@@ -1781,7 +1790,7 @@
                 <w:noProof/>
                 <w:webHidden/>
               </w:rPr>
-              <w:t>7</w:t>
+              <w:t>8</w:t>
             </w:r>
             <w:r>
               <w:rPr>
@@ -1804,7 +1813,7 @@
               <w:lang w:eastAsia="de-DE"/>
             </w:rPr>
           </w:pPr>
-          <w:hyperlink w:anchor="_Toc417941533" w:history="1">
+          <w:hyperlink w:anchor="_Toc417978513" w:history="1">
             <w:r>
               <w:rPr>
                 <w:rStyle w:val="Hyperlink"/>
@@ -1831,7 +1840,7 @@
                 <w:noProof/>
                 <w:webHidden/>
               </w:rPr>
-              <w:instrText xml:space="preserve"> PAGEREF _Toc417941533 \h </w:instrText>
+              <w:instrText xml:space="preserve"> PAGEREF _Toc417978513 \h </w:instrText>
             </w:r>
             <w:r>
               <w:rPr>
@@ -1851,7 +1860,7 @@
                 <w:noProof/>
                 <w:webHidden/>
               </w:rPr>
-              <w:t>7</w:t>
+              <w:t>8</w:t>
             </w:r>
             <w:r>
               <w:rPr>
@@ -1874,7 +1883,7 @@
               <w:lang w:eastAsia="de-DE"/>
             </w:rPr>
           </w:pPr>
-          <w:hyperlink w:anchor="_Toc417941534" w:history="1">
+          <w:hyperlink w:anchor="_Toc417978514" w:history="1">
             <w:r>
               <w:rPr>
                 <w:rStyle w:val="Hyperlink"/>
@@ -1901,7 +1910,7 @@
                 <w:noProof/>
                 <w:webHidden/>
               </w:rPr>
-              <w:instrText xml:space="preserve"> PAGEREF _Toc417941534 \h </w:instrText>
+              <w:instrText xml:space="preserve"> PAGEREF _Toc417978514 \h </w:instrText>
             </w:r>
             <w:r>
               <w:rPr>
@@ -1921,7 +1930,7 @@
                 <w:noProof/>
                 <w:webHidden/>
               </w:rPr>
-              <w:t>7</w:t>
+              <w:t>8</w:t>
             </w:r>
             <w:r>
               <w:rPr>
@@ -1944,7 +1953,7 @@
               <w:lang w:eastAsia="de-DE"/>
             </w:rPr>
           </w:pPr>
-          <w:hyperlink w:anchor="_Toc417941535" w:history="1">
+          <w:hyperlink w:anchor="_Toc417978515" w:history="1">
             <w:r>
               <w:rPr>
                 <w:rStyle w:val="Hyperlink"/>
@@ -1971,7 +1980,7 @@
                 <w:noProof/>
                 <w:webHidden/>
               </w:rPr>
-              <w:instrText xml:space="preserve"> PAGEREF _Toc417941535 \h </w:instrText>
+              <w:instrText xml:space="preserve"> PAGEREF _Toc417978515 \h </w:instrText>
             </w:r>
             <w:r>
               <w:rPr>
@@ -1991,7 +2000,7 @@
                 <w:noProof/>
                 <w:webHidden/>
               </w:rPr>
-              <w:t>7</w:t>
+              <w:t>8</w:t>
             </w:r>
             <w:r>
               <w:rPr>
@@ -2014,7 +2023,7 @@
               <w:lang w:eastAsia="de-DE"/>
             </w:rPr>
           </w:pPr>
-          <w:hyperlink w:anchor="_Toc417941536" w:history="1">
+          <w:hyperlink w:anchor="_Toc417978516" w:history="1">
             <w:r>
               <w:rPr>
                 <w:rStyle w:val="Hyperlink"/>
@@ -2041,7 +2050,7 @@
                 <w:noProof/>
                 <w:webHidden/>
               </w:rPr>
-              <w:instrText xml:space="preserve"> PAGEREF _Toc417941536 \h </w:instrText>
+              <w:instrText xml:space="preserve"> PAGEREF _Toc417978516 \h </w:instrText>
             </w:r>
             <w:r>
               <w:rPr>
@@ -2061,7 +2070,7 @@
                 <w:noProof/>
                 <w:webHidden/>
               </w:rPr>
-              <w:t>8</w:t>
+              <w:t>9</w:t>
             </w:r>
             <w:r>
               <w:rPr>
@@ -2094,22 +2103,22 @@
       <w:pPr>
         <w:pStyle w:val="berschrift1"/>
       </w:pPr>
-      <w:bookmarkStart w:id="0" w:name="_Toc417941513"/>
+      <w:bookmarkStart w:id="1" w:name="_Toc417978493"/>
       <w:r>
         <w:lastRenderedPageBreak/>
         <w:t>Analyse</w:t>
       </w:r>
-      <w:bookmarkEnd w:id="0"/>
+      <w:bookmarkEnd w:id="1"/>
     </w:p>
     <w:p>
       <w:pPr>
         <w:pStyle w:val="berschrift2"/>
       </w:pPr>
-      <w:bookmarkStart w:id="1" w:name="_Toc417941514"/>
+      <w:bookmarkStart w:id="2" w:name="_Toc417978494"/>
       <w:r>
         <w:t>Plattform</w:t>
       </w:r>
-      <w:bookmarkEnd w:id="1"/>
+      <w:bookmarkEnd w:id="2"/>
     </w:p>
     <w:p>
       <w:r>
@@ -2141,7 +2150,7 @@
             <wp:cNvGraphicFramePr/>
             <a:graphic xmlns:a="http://schemas.openxmlformats.org/drawingml/2006/main">
               <a:graphicData uri="http://schemas.openxmlformats.org/drawingml/2006/chart">
-                <c:chart xmlns:c="http://schemas.openxmlformats.org/drawingml/2006/chart" xmlns:r="http://schemas.openxmlformats.org/officeDocument/2006/relationships" r:id="rId8"/>
+                <c:chart xmlns:c="http://schemas.openxmlformats.org/drawingml/2006/chart" xmlns:r="http://schemas.openxmlformats.org/officeDocument/2006/relationships" r:id="rId9"/>
               </a:graphicData>
             </a:graphic>
           </wp:anchor>
@@ -2150,14 +2159,12 @@
       <w:r>
         <w:t xml:space="preserve">Um möglichst viele Benutzer zu erreichen haben wir die am weitesten verbreitete Plattform gewählt. Aus der Statistik von 2014 ist dies klar mit über 80 % </w:t>
       </w:r>
-      <w:proofErr w:type="spellStart"/>
       <w:r>
         <w:rPr>
           <w:b/>
         </w:rPr>
         <w:t>Android</w:t>
       </w:r>
-      <w:proofErr w:type="spellEnd"/>
       <w:r>
         <w:t>.</w:t>
       </w:r>
@@ -2182,50 +2189,42 @@
       <w:pPr>
         <w:pStyle w:val="berschrift2"/>
       </w:pPr>
-      <w:bookmarkStart w:id="2" w:name="_Toc417941515"/>
+      <w:bookmarkStart w:id="3" w:name="_Toc417978495"/>
       <w:r>
         <w:t>Entwicklungsumgebung</w:t>
       </w:r>
-      <w:bookmarkEnd w:id="2"/>
+      <w:bookmarkEnd w:id="3"/>
     </w:p>
     <w:p>
       <w:pPr>
         <w:pStyle w:val="Untertitel"/>
       </w:pPr>
       <w:r>
-        <w:t xml:space="preserve">Eine anständige Entwicklungsumgebung ist maßgeblich für den Erfolg einer Anwendung. Im folgenden sind Entwicklungsumgebungen für </w:t>
-      </w:r>
-      <w:proofErr w:type="spellStart"/>
-      <w:r>
-        <w:t>Android</w:t>
-      </w:r>
-      <w:proofErr w:type="spellEnd"/>
-      <w:r>
-        <w:t xml:space="preserve"> aufgeführt, die wir bewertet haben um die für uns am besten passende wählen zu können.</w:t>
+        <w:t xml:space="preserve">Eine anständige Entwicklungsumgebung ist maßgeblich für den Erfolg einer Anwendung. Im </w:t>
+      </w:r>
+      <w:proofErr w:type="gramStart"/>
+      <w:r>
+        <w:t>folgenden</w:t>
+      </w:r>
+      <w:proofErr w:type="gramEnd"/>
+      <w:r>
+        <w:t xml:space="preserve"> sind Entwicklungsumgebungen für Android aufgeführt, die wir bewertet haben um die für uns am besten passende wählen zu können.</w:t>
       </w:r>
     </w:p>
     <w:p>
       <w:pPr>
         <w:pStyle w:val="berschrift3"/>
       </w:pPr>
-      <w:bookmarkStart w:id="3" w:name="_Toc417941516"/>
+      <w:bookmarkStart w:id="4" w:name="_Toc417978496"/>
       <w:proofErr w:type="spellStart"/>
       <w:r>
         <w:t>Eclipse</w:t>
       </w:r>
       <w:proofErr w:type="spellEnd"/>
       <w:r>
-        <w:t xml:space="preserve"> mit </w:t>
-      </w:r>
-      <w:proofErr w:type="spellStart"/>
-      <w:r>
-        <w:t>Android</w:t>
-      </w:r>
-      <w:proofErr w:type="spellEnd"/>
-      <w:r>
-        <w:t xml:space="preserve"> Development Tools</w:t>
-      </w:r>
-      <w:bookmarkEnd w:id="3"/>
+        <w:t xml:space="preserve"> mit Android Development Tools</w:t>
+      </w:r>
+      <w:bookmarkEnd w:id="4"/>
     </w:p>
     <w:p>
       <w:r>
@@ -2251,7 +2250,7 @@
                     </pic:cNvPicPr>
                   </pic:nvPicPr>
                   <pic:blipFill>
-                    <a:blip r:embed="rId9" cstate="print"/>
+                    <a:blip r:embed="rId10" cstate="print"/>
                     <a:srcRect/>
                     <a:stretch>
                       <a:fillRect/>
@@ -2312,17 +2311,12 @@
       <w:pPr>
         <w:pStyle w:val="berschrift3"/>
       </w:pPr>
-      <w:bookmarkStart w:id="4" w:name="_Toc417941517"/>
-      <w:proofErr w:type="spellStart"/>
+      <w:bookmarkStart w:id="5" w:name="_Toc417978497"/>
       <w:r>
         <w:lastRenderedPageBreak/>
-        <w:t>Android</w:t>
-      </w:r>
-      <w:proofErr w:type="spellEnd"/>
-      <w:r>
-        <w:t xml:space="preserve"> Studio</w:t>
-      </w:r>
-      <w:bookmarkEnd w:id="4"/>
+        <w:t>Android Studio</w:t>
+      </w:r>
+      <w:bookmarkEnd w:id="5"/>
     </w:p>
     <w:p>
       <w:r>
@@ -2348,7 +2342,7 @@
                     </pic:cNvPicPr>
                   </pic:nvPicPr>
                   <pic:blipFill>
-                    <a:blip r:embed="rId10" cstate="print"/>
+                    <a:blip r:embed="rId11" cstate="print"/>
                     <a:srcRect/>
                     <a:stretch>
                       <a:fillRect/>
@@ -2394,17 +2388,17 @@
       <w:pPr>
         <w:pStyle w:val="berschrift3"/>
       </w:pPr>
-      <w:bookmarkStart w:id="5" w:name="_Toc417941518"/>
+      <w:bookmarkStart w:id="6" w:name="_Toc417978498"/>
       <w:r>
         <w:t>Vergleich</w:t>
       </w:r>
-      <w:bookmarkEnd w:id="5"/>
+      <w:bookmarkEnd w:id="6"/>
     </w:p>
     <w:tbl>
       <w:tblPr>
         <w:tblStyle w:val="MittlereListe2-Akzent1"/>
         <w:tblW w:w="0" w:type="auto"/>
-        <w:tblLook w:val="04A0"/>
+        <w:tblLook w:val="04A0" w:firstRow="1" w:lastRow="0" w:firstColumn="1" w:lastColumn="0" w:noHBand="0" w:noVBand="1"/>
       </w:tblPr>
       <w:tblGrid>
         <w:gridCol w:w="3070"/>
@@ -2413,11 +2407,11 @@
       </w:tblGrid>
       <w:tr>
         <w:trPr>
-          <w:cnfStyle w:val="100000000000"/>
+          <w:cnfStyle w:val="100000000000" w:firstRow="1" w:lastRow="0" w:firstColumn="0" w:lastColumn="0" w:oddVBand="0" w:evenVBand="0" w:oddHBand="0" w:evenHBand="0" w:firstRowFirstColumn="0" w:firstRowLastColumn="0" w:lastRowFirstColumn="0" w:lastRowLastColumn="0"/>
         </w:trPr>
         <w:tc>
           <w:tcPr>
-            <w:cnfStyle w:val="001000000100"/>
+            <w:cnfStyle w:val="001000000100" w:firstRow="0" w:lastRow="0" w:firstColumn="1" w:lastColumn="0" w:oddVBand="0" w:evenVBand="0" w:oddHBand="0" w:evenHBand="0" w:firstRowFirstColumn="1" w:firstRowLastColumn="0" w:lastRowFirstColumn="0" w:lastRowLastColumn="0"/>
             <w:tcW w:w="3070" w:type="dxa"/>
           </w:tcPr>
           <w:p>
@@ -2432,15 +2426,10 @@
           </w:tcPr>
           <w:p>
             <w:pPr>
-              <w:cnfStyle w:val="100000000000"/>
-            </w:pPr>
-            <w:proofErr w:type="spellStart"/>
-            <w:r>
-              <w:t>Android</w:t>
-            </w:r>
-            <w:proofErr w:type="spellEnd"/>
-            <w:r>
-              <w:t xml:space="preserve"> Studio</w:t>
+              <w:cnfStyle w:val="100000000000" w:firstRow="1" w:lastRow="0" w:firstColumn="0" w:lastColumn="0" w:oddVBand="0" w:evenVBand="0" w:oddHBand="0" w:evenHBand="0" w:firstRowFirstColumn="0" w:firstRowLastColumn="0" w:lastRowFirstColumn="0" w:lastRowLastColumn="0"/>
+            </w:pPr>
+            <w:r>
+              <w:t>Android Studio</w:t>
             </w:r>
           </w:p>
         </w:tc>
@@ -2450,7 +2439,7 @@
           </w:tcPr>
           <w:p>
             <w:pPr>
-              <w:cnfStyle w:val="100000000000"/>
+              <w:cnfStyle w:val="100000000000" w:firstRow="1" w:lastRow="0" w:firstColumn="0" w:lastColumn="0" w:oddVBand="0" w:evenVBand="0" w:oddHBand="0" w:evenHBand="0" w:firstRowFirstColumn="0" w:firstRowLastColumn="0" w:lastRowFirstColumn="0" w:lastRowLastColumn="0"/>
             </w:pPr>
             <w:proofErr w:type="spellStart"/>
             <w:r>
@@ -2462,11 +2451,11 @@
       </w:tr>
       <w:tr>
         <w:trPr>
-          <w:cnfStyle w:val="000000100000"/>
+          <w:cnfStyle w:val="000000100000" w:firstRow="0" w:lastRow="0" w:firstColumn="0" w:lastColumn="0" w:oddVBand="0" w:evenVBand="0" w:oddHBand="1" w:evenHBand="0" w:firstRowFirstColumn="0" w:firstRowLastColumn="0" w:lastRowFirstColumn="0" w:lastRowLastColumn="0"/>
         </w:trPr>
         <w:tc>
           <w:tcPr>
-            <w:cnfStyle w:val="001000000000"/>
+            <w:cnfStyle w:val="001000000000" w:firstRow="0" w:lastRow="0" w:firstColumn="1" w:lastColumn="0" w:oddVBand="0" w:evenVBand="0" w:oddHBand="0" w:evenHBand="0" w:firstRowFirstColumn="0" w:firstRowLastColumn="0" w:lastRowFirstColumn="0" w:lastRowLastColumn="0"/>
             <w:tcW w:w="3070" w:type="dxa"/>
           </w:tcPr>
           <w:p>
@@ -2481,7 +2470,7 @@
           </w:tcPr>
           <w:p>
             <w:pPr>
-              <w:cnfStyle w:val="000000100000"/>
+              <w:cnfStyle w:val="000000100000" w:firstRow="0" w:lastRow="0" w:firstColumn="0" w:lastColumn="0" w:oddVBand="0" w:evenVBand="0" w:oddHBand="1" w:evenHBand="0" w:firstRowFirstColumn="0" w:firstRowLastColumn="0" w:lastRowFirstColumn="0" w:lastRowLastColumn="0"/>
             </w:pPr>
             <w:r>
               <w:t>Gut</w:t>
@@ -2494,7 +2483,7 @@
           </w:tcPr>
           <w:p>
             <w:pPr>
-              <w:cnfStyle w:val="000000100000"/>
+              <w:cnfStyle w:val="000000100000" w:firstRow="0" w:lastRow="0" w:firstColumn="0" w:lastColumn="0" w:oddVBand="0" w:evenVBand="0" w:oddHBand="1" w:evenHBand="0" w:firstRowFirstColumn="0" w:firstRowLastColumn="0" w:lastRowFirstColumn="0" w:lastRowLastColumn="0"/>
             </w:pPr>
             <w:r>
               <w:t>Mittel</w:t>
@@ -2505,7 +2494,7 @@
       <w:tr>
         <w:tc>
           <w:tcPr>
-            <w:cnfStyle w:val="001000000000"/>
+            <w:cnfStyle w:val="001000000000" w:firstRow="0" w:lastRow="0" w:firstColumn="1" w:lastColumn="0" w:oddVBand="0" w:evenVBand="0" w:oddHBand="0" w:evenHBand="0" w:firstRowFirstColumn="0" w:firstRowLastColumn="0" w:lastRowFirstColumn="0" w:lastRowLastColumn="0"/>
             <w:tcW w:w="3070" w:type="dxa"/>
           </w:tcPr>
           <w:p>
@@ -2520,7 +2509,7 @@
           </w:tcPr>
           <w:p>
             <w:pPr>
-              <w:cnfStyle w:val="000000000000"/>
+              <w:cnfStyle w:val="000000000000" w:firstRow="0" w:lastRow="0" w:firstColumn="0" w:lastColumn="0" w:oddVBand="0" w:evenVBand="0" w:oddHBand="0" w:evenHBand="0" w:firstRowFirstColumn="0" w:firstRowLastColumn="0" w:lastRowFirstColumn="0" w:lastRowLastColumn="0"/>
             </w:pPr>
             <w:r>
               <w:t>Gut</w:t>
@@ -2533,7 +2522,7 @@
           </w:tcPr>
           <w:p>
             <w:pPr>
-              <w:cnfStyle w:val="000000000000"/>
+              <w:cnfStyle w:val="000000000000" w:firstRow="0" w:lastRow="0" w:firstColumn="0" w:lastColumn="0" w:oddVBand="0" w:evenVBand="0" w:oddHBand="0" w:evenHBand="0" w:firstRowFirstColumn="0" w:firstRowLastColumn="0" w:lastRowFirstColumn="0" w:lastRowLastColumn="0"/>
             </w:pPr>
             <w:r>
               <w:t>Schlecht</w:t>
@@ -2543,11 +2532,11 @@
       </w:tr>
       <w:tr>
         <w:trPr>
-          <w:cnfStyle w:val="000000100000"/>
+          <w:cnfStyle w:val="000000100000" w:firstRow="0" w:lastRow="0" w:firstColumn="0" w:lastColumn="0" w:oddVBand="0" w:evenVBand="0" w:oddHBand="1" w:evenHBand="0" w:firstRowFirstColumn="0" w:firstRowLastColumn="0" w:lastRowFirstColumn="0" w:lastRowLastColumn="0"/>
         </w:trPr>
         <w:tc>
           <w:tcPr>
-            <w:cnfStyle w:val="001000000000"/>
+            <w:cnfStyle w:val="001000000000" w:firstRow="0" w:lastRow="0" w:firstColumn="1" w:lastColumn="0" w:oddVBand="0" w:evenVBand="0" w:oddHBand="0" w:evenHBand="0" w:firstRowFirstColumn="0" w:firstRowLastColumn="0" w:lastRowFirstColumn="0" w:lastRowLastColumn="0"/>
             <w:tcW w:w="3070" w:type="dxa"/>
           </w:tcPr>
           <w:p>
@@ -2562,7 +2551,7 @@
           </w:tcPr>
           <w:p>
             <w:pPr>
-              <w:cnfStyle w:val="000000100000"/>
+              <w:cnfStyle w:val="000000100000" w:firstRow="0" w:lastRow="0" w:firstColumn="0" w:lastColumn="0" w:oddVBand="0" w:evenVBand="0" w:oddHBand="1" w:evenHBand="0" w:firstRowFirstColumn="0" w:firstRowLastColumn="0" w:lastRowFirstColumn="0" w:lastRowLastColumn="0"/>
             </w:pPr>
             <w:r>
               <w:t>Gut</w:t>
@@ -2575,7 +2564,7 @@
           </w:tcPr>
           <w:p>
             <w:pPr>
-              <w:cnfStyle w:val="000000100000"/>
+              <w:cnfStyle w:val="000000100000" w:firstRow="0" w:lastRow="0" w:firstColumn="0" w:lastColumn="0" w:oddVBand="0" w:evenVBand="0" w:oddHBand="1" w:evenHBand="0" w:firstRowFirstColumn="0" w:firstRowLastColumn="0" w:lastRowFirstColumn="0" w:lastRowLastColumn="0"/>
             </w:pPr>
             <w:r>
               <w:t>Mittel</w:t>
@@ -2587,15 +2576,7 @@
     <w:p/>
     <w:p>
       <w:r>
-        <w:t xml:space="preserve">Aus den Tests beider Entwicklungsumgebungen hat sich klar </w:t>
-      </w:r>
-      <w:proofErr w:type="spellStart"/>
-      <w:r>
-        <w:t>Android</w:t>
-      </w:r>
-      <w:proofErr w:type="spellEnd"/>
-      <w:r>
-        <w:t xml:space="preserve"> Studio als das Mittel der Wahl dargestellt.</w:t>
+        <w:t>Aus den Tests beider Entwicklungsumgebungen hat sich klar Android Studio als das Mittel der Wahl dargestellt.</w:t>
       </w:r>
     </w:p>
     <w:p>
@@ -2619,23 +2600,7 @@
     </w:p>
     <w:p>
       <w:r>
-        <w:t xml:space="preserve">Das für </w:t>
-      </w:r>
-      <w:proofErr w:type="spellStart"/>
-      <w:r>
-        <w:t>Android</w:t>
-      </w:r>
-      <w:proofErr w:type="spellEnd"/>
-      <w:r>
-        <w:t xml:space="preserve"> angepasste </w:t>
-      </w:r>
-      <w:proofErr w:type="spellStart"/>
-      <w:r>
-        <w:t>Android</w:t>
-      </w:r>
-      <w:proofErr w:type="spellEnd"/>
-      <w:r>
-        <w:t xml:space="preserve"> Studio hatte klare Vorteile, da es kein Allrounder, sondern ein genau für ein Produkt angepasstes Stück Software ist. Performance und Stabilität waren von Google frei Haus geliefert wurden.</w:t>
+        <w:t>Das für Android angepasste Android Studio hatte klare Vorteile, da es kein Allrounder, sondern ein genau für ein Produkt angepasstes Stück Software ist. Performance und Stabilität waren von Google frei Haus geliefert wurden.</w:t>
       </w:r>
     </w:p>
     <w:p>
@@ -2668,7 +2633,7 @@
       <w:pPr>
         <w:pStyle w:val="berschrift2"/>
       </w:pPr>
-      <w:bookmarkStart w:id="6" w:name="_Toc417941519"/>
+      <w:bookmarkStart w:id="7" w:name="_Toc417978499"/>
       <w:proofErr w:type="spellStart"/>
       <w:r>
         <w:lastRenderedPageBreak/>
@@ -2678,7 +2643,7 @@
       <w:r>
         <w:t>-Case-Diagramm</w:t>
       </w:r>
-      <w:bookmarkEnd w:id="6"/>
+      <w:bookmarkEnd w:id="7"/>
     </w:p>
     <w:p>
       <w:r>
@@ -2704,10 +2669,10 @@
                     </pic:cNvPicPr>
                   </pic:nvPicPr>
                   <pic:blipFill>
-                    <a:blip r:embed="rId11" cstate="print">
+                    <a:blip r:embed="rId12" cstate="print">
                       <a:extLst>
                         <a:ext uri="{28A0092B-C50C-407E-A947-70E740481C1C}">
-                          <a14:useLocalDpi xmlns="" xmlns:wpc="http://schemas.microsoft.com/office/word/2010/wordprocessingCanvas" xmlns:mc="http://schemas.openxmlformats.org/markup-compatibility/2006" xmlns:o="urn:schemas-microsoft-com:office:office" xmlns:v="urn:schemas-microsoft-com:vml" xmlns:wp14="http://schemas.microsoft.com/office/word/2010/wordprocessingDrawing" xmlns:w10="urn:schemas-microsoft-com:office:word" xmlns:w="http://schemas.openxmlformats.org/wordprocessingml/2006/main" xmlns:w14="http://schemas.microsoft.com/office/word/2010/wordml" xmlns:wpg="http://schemas.microsoft.com/office/word/2010/wordprocessingGroup" xmlns:wpi="http://schemas.microsoft.com/office/word/2010/wordprocessingInk" xmlns:wps="http://schemas.microsoft.com/office/word/2010/wordprocessingShape" xmlns:a14="http://schemas.microsoft.com/office/drawing/2010/main" val="0"/>
+                          <a14:useLocalDpi xmlns:a14="http://schemas.microsoft.com/office/drawing/2010/main" val="0"/>
                         </a:ext>
                       </a:extLst>
                     </a:blip>
@@ -2740,62 +2705,62 @@
       <w:pPr>
         <w:pStyle w:val="berschrift2"/>
       </w:pPr>
-      <w:bookmarkStart w:id="7" w:name="_Toc417941520"/>
+      <w:bookmarkStart w:id="8" w:name="_Toc417978500"/>
       <w:r>
         <w:t>Hauptmenü</w:t>
-      </w:r>
-      <w:bookmarkEnd w:id="7"/>
-    </w:p>
-    <w:p>
-      <w:pPr>
-        <w:pStyle w:val="berschrift3"/>
-      </w:pPr>
-      <w:bookmarkStart w:id="8" w:name="_Toc417941521"/>
-      <w:proofErr w:type="spellStart"/>
-      <w:r>
-        <w:t>HowTo</w:t>
-      </w:r>
-      <w:proofErr w:type="spellEnd"/>
-      <w:r>
-        <w:t xml:space="preserve"> öffnen</w:t>
       </w:r>
       <w:bookmarkEnd w:id="8"/>
     </w:p>
     <w:p>
-      <w:r>
-        <w:t>Es wird eine neue Seite geöffnet, in der mit Text eine einfache Anleitung angezeigt wird.</w:t>
-      </w:r>
-    </w:p>
-    <w:p>
       <w:pPr>
         <w:pStyle w:val="berschrift3"/>
       </w:pPr>
-      <w:bookmarkStart w:id="9" w:name="_Toc417941522"/>
-      <w:r>
-        <w:t>Spiel starten</w:t>
+      <w:bookmarkStart w:id="9" w:name="_Toc417978501"/>
+      <w:proofErr w:type="spellStart"/>
+      <w:r>
+        <w:t>HowTo</w:t>
+      </w:r>
+      <w:proofErr w:type="spellEnd"/>
+      <w:r>
+        <w:t xml:space="preserve"> öffnen</w:t>
       </w:r>
       <w:bookmarkEnd w:id="9"/>
     </w:p>
     <w:p>
       <w:r>
-        <w:t xml:space="preserve">Sobald der Benutzer das spiel startet, wird er nach der </w:t>
-      </w:r>
-      <w:r>
-        <w:t>Schwierigkeitsstufe</w:t>
-      </w:r>
-      <w:r>
-        <w:t xml:space="preserve"> gefragt.</w:t>
+        <w:t>Es wird eine neue Seite geöffnet, in der mit Text eine einfache Anleitung angezeigt wird.</w:t>
       </w:r>
     </w:p>
     <w:p>
       <w:pPr>
         <w:pStyle w:val="berschrift3"/>
       </w:pPr>
-      <w:bookmarkStart w:id="10" w:name="_Toc417941523"/>
+      <w:bookmarkStart w:id="10" w:name="_Toc417978502"/>
+      <w:r>
+        <w:t>Spiel starten</w:t>
+      </w:r>
+      <w:bookmarkEnd w:id="10"/>
+    </w:p>
+    <w:p>
+      <w:r>
+        <w:t xml:space="preserve">Sobald der Benutzer das spiel startet, wird er nach der </w:t>
+      </w:r>
+      <w:r>
+        <w:t>Schwierigkeitsstufe</w:t>
+      </w:r>
+      <w:r>
+        <w:t xml:space="preserve"> gefragt.</w:t>
+      </w:r>
+    </w:p>
+    <w:p>
+      <w:pPr>
+        <w:pStyle w:val="berschrift3"/>
+      </w:pPr>
+      <w:bookmarkStart w:id="11" w:name="_Toc417978503"/>
       <w:r>
         <w:t>Schwierigkeitsstufe wählen</w:t>
       </w:r>
-      <w:bookmarkEnd w:id="10"/>
+      <w:bookmarkEnd w:id="11"/>
     </w:p>
     <w:p>
       <w:r>
@@ -2855,21 +2820,21 @@
       <w:pPr>
         <w:pStyle w:val="berschrift2"/>
       </w:pPr>
-      <w:bookmarkStart w:id="11" w:name="_Toc417941524"/>
+      <w:bookmarkStart w:id="12" w:name="_Toc417978504"/>
       <w:r>
         <w:t>Spiel</w:t>
       </w:r>
-      <w:bookmarkEnd w:id="11"/>
+      <w:bookmarkEnd w:id="12"/>
     </w:p>
     <w:p>
       <w:pPr>
         <w:pStyle w:val="berschrift3"/>
       </w:pPr>
-      <w:bookmarkStart w:id="12" w:name="_Toc417941525"/>
+      <w:bookmarkStart w:id="13" w:name="_Toc417978505"/>
       <w:r>
         <w:t>Abwehren</w:t>
       </w:r>
-      <w:bookmarkEnd w:id="12"/>
+      <w:bookmarkEnd w:id="13"/>
     </w:p>
     <w:p>
       <w:r>
@@ -2895,7 +2860,7 @@
                     </pic:cNvPicPr>
                   </pic:nvPicPr>
                   <pic:blipFill>
-                    <a:blip r:embed="rId12" cstate="print"/>
+                    <a:blip r:embed="rId13" cstate="print"/>
                     <a:srcRect/>
                     <a:stretch>
                       <a:fillRect/>
@@ -2934,22 +2899,22 @@
       <w:pPr>
         <w:pStyle w:val="berschrift1"/>
       </w:pPr>
-      <w:bookmarkStart w:id="13" w:name="_Toc417941526"/>
+      <w:bookmarkStart w:id="14" w:name="_Toc417978506"/>
       <w:r>
         <w:lastRenderedPageBreak/>
         <w:t>Design</w:t>
       </w:r>
-      <w:bookmarkEnd w:id="13"/>
+      <w:bookmarkEnd w:id="14"/>
     </w:p>
     <w:p>
       <w:pPr>
         <w:pStyle w:val="berschrift2"/>
       </w:pPr>
-      <w:bookmarkStart w:id="14" w:name="_Toc417941527"/>
+      <w:bookmarkStart w:id="15" w:name="_Toc417978507"/>
       <w:r>
         <w:t>Klassendiagram</w:t>
       </w:r>
-      <w:bookmarkEnd w:id="14"/>
+      <w:bookmarkEnd w:id="15"/>
     </w:p>
     <w:p>
       <w:r>
@@ -2958,10 +2923,10 @@
           <w:lang w:eastAsia="de-DE"/>
         </w:rPr>
         <w:drawing>
-          <wp:inline distT="0" distB="0" distL="0" distR="0">
-            <wp:extent cx="5663829" cy="3007477"/>
-            <wp:effectExtent l="19050" t="0" r="0" b="0"/>
-            <wp:docPr id="1" name="Grafik 1" descr="H:\Documents\SAE_WALTER\Projekt\Diagramme\Class Diagram1.png"/>
+          <wp:inline distT="0" distB="0" distL="0" distR="0" wp14:anchorId="0D7C5853" wp14:editId="7655164E">
+            <wp:extent cx="4921857" cy="4921857"/>
+            <wp:effectExtent l="0" t="0" r="0" b="0"/>
+            <wp:docPr id="6" name="Grafik 6" descr="H:\Downloads\Class_Diagram1 (2).png"/>
             <wp:cNvGraphicFramePr>
               <a:graphicFrameLocks xmlns:a="http://schemas.openxmlformats.org/drawingml/2006/main" noChangeAspect="1"/>
             </wp:cNvGraphicFramePr>
@@ -2969,37 +2934,82 @@
               <a:graphicData uri="http://schemas.openxmlformats.org/drawingml/2006/picture">
                 <pic:pic xmlns:pic="http://schemas.openxmlformats.org/drawingml/2006/picture">
                   <pic:nvPicPr>
-                    <pic:cNvPr id="0" name="Picture 1" descr="H:\Documents\SAE_WALTER\Projekt\Diagramme\Class Diagram1.png"/>
+                    <pic:cNvPr id="0" name="Picture 3" descr="H:\Downloads\Class_Diagram1 (2).png"/>
+                    <pic:cNvPicPr>
+                      <a:picLocks noChangeAspect="1" noChangeArrowheads="1"/>
+                    </pic:cNvPicPr>
+                  </pic:nvPicPr>
+                  <pic:blipFill>
+                    <a:blip r:embed="rId14" cstate="print">
+                      <a:extLst>
+                        <a:ext uri="{28A0092B-C50C-407E-A947-70E740481C1C}">
+                          <a14:useLocalDpi xmlns:a14="http://schemas.microsoft.com/office/drawing/2010/main" val="0"/>
+                        </a:ext>
+                      </a:extLst>
+                    </a:blip>
+                    <a:srcRect/>
+                    <a:stretch>
+                      <a:fillRect/>
+                    </a:stretch>
+                  </pic:blipFill>
+                  <pic:spPr bwMode="auto">
+                    <a:xfrm>
+                      <a:off x="0" y="0"/>
+                      <a:ext cx="4921999" cy="4921999"/>
+                    </a:xfrm>
+                    <a:prstGeom prst="rect">
+                      <a:avLst/>
+                    </a:prstGeom>
+                    <a:noFill/>
+                    <a:ln>
+                      <a:noFill/>
+                    </a:ln>
+                  </pic:spPr>
+                </pic:pic>
+              </a:graphicData>
+            </a:graphic>
+          </wp:inline>
+        </w:drawing>
+      </w:r>
+    </w:p>
+    <w:p>
+      <w:r>
+        <w:rPr>
+          <w:noProof/>
+          <w:lang w:eastAsia="de-DE"/>
+        </w:rPr>
+        <w:drawing>
+          <wp:inline distT="0" distB="0" distL="0" distR="0" wp14:anchorId="62FF6DFB" wp14:editId="7C2B181D">
+            <wp:extent cx="5637475" cy="3309806"/>
+            <wp:effectExtent l="0" t="0" r="0" b="0"/>
+            <wp:docPr id="7" name="Grafik 7" descr="H:\Downloads\Class_Diagram1 (2).png"/>
+            <wp:cNvGraphicFramePr>
+              <a:graphicFrameLocks xmlns:a="http://schemas.openxmlformats.org/drawingml/2006/main" noChangeAspect="1"/>
+            </wp:cNvGraphicFramePr>
+            <a:graphic xmlns:a="http://schemas.openxmlformats.org/drawingml/2006/main">
+              <a:graphicData uri="http://schemas.openxmlformats.org/drawingml/2006/picture">
+                <pic:pic xmlns:pic="http://schemas.openxmlformats.org/drawingml/2006/picture">
+                  <pic:nvPicPr>
+                    <pic:cNvPr id="0" name="Picture 3" descr="H:\Downloads\Class_Diagram1 (2).png"/>
                     <pic:cNvPicPr>
                       <a:picLocks noChangeAspect="1" noChangeArrowheads="1"/>
                     </pic:cNvPicPr>
                   </pic:nvPicPr>
                   <pic:blipFill rotWithShape="1">
-                    <a:blip r:embed="rId13" cstate="print">
-                      <a:clrChange>
-                        <a:clrFrom>
-                          <a:srgbClr val="7ACFF5"/>
-                        </a:clrFrom>
-                        <a:clrTo>
-                          <a:srgbClr val="7ACFF5">
-                            <a:alpha val="0"/>
-                          </a:srgbClr>
-                        </a:clrTo>
-                      </a:clrChange>
-                      <a:grayscl/>
+                    <a:blip r:embed="rId15" cstate="print">
                       <a:extLst>
                         <a:ext uri="{28A0092B-C50C-407E-A947-70E740481C1C}">
-                          <a14:useLocalDpi xmlns="" xmlns:wpc="http://schemas.microsoft.com/office/word/2010/wordprocessingCanvas" xmlns:mc="http://schemas.openxmlformats.org/markup-compatibility/2006" xmlns:o="urn:schemas-microsoft-com:office:office" xmlns:v="urn:schemas-microsoft-com:vml" xmlns:wp14="http://schemas.microsoft.com/office/word/2010/wordprocessingDrawing" xmlns:w10="urn:schemas-microsoft-com:office:word" xmlns:w="http://schemas.openxmlformats.org/wordprocessingml/2006/main" xmlns:w14="http://schemas.microsoft.com/office/word/2010/wordml" xmlns:wpg="http://schemas.microsoft.com/office/word/2010/wordprocessingGroup" xmlns:wpi="http://schemas.microsoft.com/office/word/2010/wordprocessingInk" xmlns:wps="http://schemas.microsoft.com/office/word/2010/wordprocessingShape" xmlns:a14="http://schemas.microsoft.com/office/drawing/2010/main" val="0"/>
+                          <a14:useLocalDpi xmlns:a14="http://schemas.microsoft.com/office/drawing/2010/main" val="0"/>
                         </a:ext>
                       </a:extLst>
                     </a:blip>
-                    <a:srcRect r="65901" b="65973"/>
+                    <a:srcRect l="14837" t="15282" b="34718"/>
                     <a:stretch/>
                   </pic:blipFill>
                   <pic:spPr bwMode="auto">
                     <a:xfrm>
                       <a:off x="0" y="0"/>
-                      <a:ext cx="5663715" cy="3007416"/>
+                      <a:ext cx="5637637" cy="3309901"/>
                     </a:xfrm>
                     <a:prstGeom prst="rect">
                       <a:avLst/>
@@ -3010,7 +3020,7 @@
                     </a:ln>
                     <a:extLst>
                       <a:ext uri="{53640926-AAD7-44D8-BBD7-CCE9431645EC}">
-                        <a14:shadowObscured xmlns="" xmlns:wpc="http://schemas.microsoft.com/office/word/2010/wordprocessingCanvas" xmlns:mc="http://schemas.openxmlformats.org/markup-compatibility/2006" xmlns:o="urn:schemas-microsoft-com:office:office" xmlns:v="urn:schemas-microsoft-com:vml" xmlns:wp14="http://schemas.microsoft.com/office/word/2010/wordprocessingDrawing" xmlns:w10="urn:schemas-microsoft-com:office:word" xmlns:w="http://schemas.openxmlformats.org/wordprocessingml/2006/main" xmlns:w14="http://schemas.microsoft.com/office/word/2010/wordml" xmlns:wpg="http://schemas.microsoft.com/office/word/2010/wordprocessingGroup" xmlns:wpi="http://schemas.microsoft.com/office/word/2010/wordprocessingInk" xmlns:wps="http://schemas.microsoft.com/office/word/2010/wordprocessingShape" xmlns:a14="http://schemas.microsoft.com/office/drawing/2010/main"/>
+                        <a14:shadowObscured xmlns:a14="http://schemas.microsoft.com/office/drawing/2010/main"/>
                       </a:ext>
                     </a:extLst>
                   </pic:spPr>
@@ -3022,91 +3032,25 @@
       </w:r>
     </w:p>
     <w:p>
-      <w:r>
-        <w:drawing>
-          <wp:inline distT="0" distB="0" distL="0" distR="0">
-            <wp:extent cx="6286189" cy="3321101"/>
-            <wp:effectExtent l="0" t="0" r="311" b="0"/>
-            <wp:docPr id="9" name="Grafik 1" descr="H:\Documents\SAE_WALTER\Projekt\Diagramme\Class Diagram1.png"/>
-            <wp:cNvGraphicFramePr>
-              <a:graphicFrameLocks xmlns:a="http://schemas.openxmlformats.org/drawingml/2006/main" noChangeAspect="1"/>
-            </wp:cNvGraphicFramePr>
-            <a:graphic xmlns:a="http://schemas.openxmlformats.org/drawingml/2006/main">
-              <a:graphicData uri="http://schemas.openxmlformats.org/drawingml/2006/picture">
-                <pic:pic xmlns:pic="http://schemas.openxmlformats.org/drawingml/2006/picture">
-                  <pic:nvPicPr>
-                    <pic:cNvPr id="0" name="Picture 1" descr="H:\Documents\SAE_WALTER\Projekt\Diagramme\Class Diagram1.png"/>
-                    <pic:cNvPicPr>
-                      <a:picLocks noChangeAspect="1" noChangeArrowheads="1"/>
-                    </pic:cNvPicPr>
-                  </pic:nvPicPr>
-                  <pic:blipFill rotWithShape="1">
-                    <a:blip r:embed="rId13" cstate="print">
-                      <a:clrChange>
-                        <a:clrFrom>
-                          <a:srgbClr val="7ACFF5"/>
-                        </a:clrFrom>
-                        <a:clrTo>
-                          <a:srgbClr val="7ACFF5">
-                            <a:alpha val="0"/>
-                          </a:srgbClr>
-                        </a:clrTo>
-                      </a:clrChange>
-                      <a:grayscl/>
-                      <a:extLst>
-                        <a:ext uri="{28A0092B-C50C-407E-A947-70E740481C1C}">
-                          <a14:useLocalDpi xmlns="" xmlns:wpc="http://schemas.microsoft.com/office/word/2010/wordprocessingCanvas" xmlns:mc="http://schemas.openxmlformats.org/markup-compatibility/2006" xmlns:o="urn:schemas-microsoft-com:office:office" xmlns:v="urn:schemas-microsoft-com:vml" xmlns:wp14="http://schemas.microsoft.com/office/word/2010/wordprocessingDrawing" xmlns:w10="urn:schemas-microsoft-com:office:word" xmlns:w="http://schemas.openxmlformats.org/wordprocessingml/2006/main" xmlns:w14="http://schemas.microsoft.com/office/word/2010/wordml" xmlns:wpg="http://schemas.microsoft.com/office/word/2010/wordprocessingGroup" xmlns:wpi="http://schemas.microsoft.com/office/word/2010/wordprocessingInk" xmlns:wps="http://schemas.microsoft.com/office/word/2010/wordprocessingShape" xmlns:a14="http://schemas.microsoft.com/office/drawing/2010/main" val="0"/>
-                        </a:ext>
-                      </a:extLst>
-                    </a:blip>
-                    <a:srcRect l="3611" r="80635" b="84353"/>
-                    <a:stretch/>
-                  </pic:blipFill>
-                  <pic:spPr bwMode="auto">
-                    <a:xfrm>
-                      <a:off x="0" y="0"/>
-                      <a:ext cx="6290944" cy="3323613"/>
-                    </a:xfrm>
-                    <a:prstGeom prst="rect">
-                      <a:avLst/>
-                    </a:prstGeom>
-                    <a:noFill/>
-                    <a:ln>
-                      <a:noFill/>
-                    </a:ln>
-                    <a:extLst>
-                      <a:ext uri="{53640926-AAD7-44D8-BBD7-CCE9431645EC}">
-                        <a14:shadowObscured xmlns="" xmlns:wpc="http://schemas.microsoft.com/office/word/2010/wordprocessingCanvas" xmlns:mc="http://schemas.openxmlformats.org/markup-compatibility/2006" xmlns:o="urn:schemas-microsoft-com:office:office" xmlns:v="urn:schemas-microsoft-com:vml" xmlns:wp14="http://schemas.microsoft.com/office/word/2010/wordprocessingDrawing" xmlns:w10="urn:schemas-microsoft-com:office:word" xmlns:w="http://schemas.openxmlformats.org/wordprocessingml/2006/main" xmlns:w14="http://schemas.microsoft.com/office/word/2010/wordml" xmlns:wpg="http://schemas.microsoft.com/office/word/2010/wordprocessingGroup" xmlns:wpi="http://schemas.microsoft.com/office/word/2010/wordprocessingInk" xmlns:wps="http://schemas.microsoft.com/office/word/2010/wordprocessingShape" xmlns:a14="http://schemas.microsoft.com/office/drawing/2010/main"/>
-                      </a:ext>
-                    </a:extLst>
-                  </pic:spPr>
-                </pic:pic>
-              </a:graphicData>
-            </a:graphic>
-          </wp:inline>
-        </w:drawing>
-      </w:r>
+      <w:pPr>
+        <w:pStyle w:val="berschrift2"/>
+      </w:pPr>
+      <w:bookmarkStart w:id="16" w:name="_Toc417978508"/>
+      <w:r>
+        <w:lastRenderedPageBreak/>
+        <w:t>Ablaufdiagramm</w:t>
+      </w:r>
+      <w:bookmarkEnd w:id="16"/>
     </w:p>
     <w:p>
       <w:pPr>
-        <w:pStyle w:val="berschrift2"/>
-      </w:pPr>
-      <w:bookmarkStart w:id="15" w:name="_Toc417941528"/>
-      <w:r>
-        <w:lastRenderedPageBreak/>
-        <w:t>Ablaufdiagramm</w:t>
-      </w:r>
-      <w:bookmarkEnd w:id="15"/>
-    </w:p>
-    <w:p>
-      <w:pPr>
         <w:pStyle w:val="berschrift3"/>
       </w:pPr>
-      <w:bookmarkStart w:id="16" w:name="_Toc417941529"/>
+      <w:bookmarkStart w:id="17" w:name="_Toc417978509"/>
       <w:r>
         <w:t>Abfragen der Schärfe des Stocks</w:t>
       </w:r>
-      <w:bookmarkEnd w:id="16"/>
+      <w:bookmarkEnd w:id="17"/>
     </w:p>
     <w:p>
       <w:r>
@@ -3132,7 +3076,7 @@
                     </pic:cNvPicPr>
                   </pic:nvPicPr>
                   <pic:blipFill>
-                    <a:blip r:embed="rId14" cstate="print"/>
+                    <a:blip r:embed="rId16" cstate="print"/>
                     <a:srcRect/>
                     <a:stretch>
                       <a:fillRect/>
@@ -3162,6 +3106,261 @@
       </w:r>
     </w:p>
     <w:p>
+      <w:r>
+        <w:t xml:space="preserve">Abfrage der Schärfe des Stock, die direkt nach dem erzeugen der </w:t>
+      </w:r>
+      <w:proofErr w:type="spellStart"/>
+      <w:r>
+        <w:t>Caveman</w:t>
+      </w:r>
+      <w:proofErr w:type="spellEnd"/>
+      <w:r>
+        <w:t>-Instanz geliefert wird.</w:t>
+      </w:r>
+    </w:p>
+    <w:p>
+      <w:pPr>
+        <w:pBdr>
+          <w:top w:val="single" w:sz="4" w:space="1" w:color="auto"/>
+          <w:left w:val="single" w:sz="4" w:space="4" w:color="auto"/>
+          <w:bottom w:val="single" w:sz="4" w:space="1" w:color="auto"/>
+          <w:right w:val="single" w:sz="4" w:space="4" w:color="auto"/>
+        </w:pBdr>
+      </w:pPr>
+      <w:proofErr w:type="spellStart"/>
+      <w:r>
+        <w:t>public</w:t>
+      </w:r>
+      <w:proofErr w:type="spellEnd"/>
+      <w:r>
+        <w:t xml:space="preserve"> </w:t>
+      </w:r>
+      <w:proofErr w:type="spellStart"/>
+      <w:r>
+        <w:t>class</w:t>
+      </w:r>
+      <w:proofErr w:type="spellEnd"/>
+      <w:r>
+        <w:t xml:space="preserve"> </w:t>
+      </w:r>
+      <w:proofErr w:type="spellStart"/>
+      <w:r>
+        <w:t>Caveman</w:t>
+      </w:r>
+      <w:proofErr w:type="spellEnd"/>
+      <w:r>
+        <w:br/>
+      </w:r>
+      <w:r>
+        <w:t>{</w:t>
+      </w:r>
+      <w:r>
+        <w:br/>
+        <w:t xml:space="preserve">          </w:t>
+      </w:r>
+      <w:r>
+        <w:t xml:space="preserve">private Stick </w:t>
+      </w:r>
+      <w:proofErr w:type="spellStart"/>
+      <w:r>
+        <w:t>weapon</w:t>
+      </w:r>
+      <w:proofErr w:type="spellEnd"/>
+      <w:r>
+        <w:t>;</w:t>
+      </w:r>
+    </w:p>
+    <w:p>
+      <w:pPr>
+        <w:pBdr>
+          <w:top w:val="single" w:sz="4" w:space="1" w:color="auto"/>
+          <w:left w:val="single" w:sz="4" w:space="4" w:color="auto"/>
+          <w:bottom w:val="single" w:sz="4" w:space="1" w:color="auto"/>
+          <w:right w:val="single" w:sz="4" w:space="4" w:color="auto"/>
+        </w:pBdr>
+        <w:spacing w:after="0" w:line="240" w:lineRule="auto"/>
+      </w:pPr>
+      <w:r>
+        <w:t xml:space="preserve">          </w:t>
+      </w:r>
+      <w:r>
+        <w:t>/**</w:t>
+      </w:r>
+    </w:p>
+    <w:p>
+      <w:pPr>
+        <w:pBdr>
+          <w:top w:val="single" w:sz="4" w:space="1" w:color="auto"/>
+          <w:left w:val="single" w:sz="4" w:space="4" w:color="auto"/>
+          <w:bottom w:val="single" w:sz="4" w:space="1" w:color="auto"/>
+          <w:right w:val="single" w:sz="4" w:space="4" w:color="auto"/>
+        </w:pBdr>
+        <w:spacing w:after="0" w:line="240" w:lineRule="auto"/>
+      </w:pPr>
+      <w:r>
+        <w:t xml:space="preserve">            </w:t>
+      </w:r>
+      <w:r>
+        <w:t xml:space="preserve"> * Ermittelt die Schärfe der Waffe</w:t>
+      </w:r>
+    </w:p>
+    <w:p>
+      <w:pPr>
+        <w:pBdr>
+          <w:top w:val="single" w:sz="4" w:space="1" w:color="auto"/>
+          <w:left w:val="single" w:sz="4" w:space="4" w:color="auto"/>
+          <w:bottom w:val="single" w:sz="4" w:space="1" w:color="auto"/>
+          <w:right w:val="single" w:sz="4" w:space="4" w:color="auto"/>
+        </w:pBdr>
+        <w:spacing w:after="0" w:line="240" w:lineRule="auto"/>
+      </w:pPr>
+      <w:r>
+        <w:t xml:space="preserve">             *</w:t>
+      </w:r>
+    </w:p>
+    <w:p>
+      <w:pPr>
+        <w:pBdr>
+          <w:top w:val="single" w:sz="4" w:space="1" w:color="auto"/>
+          <w:left w:val="single" w:sz="4" w:space="4" w:color="auto"/>
+          <w:bottom w:val="single" w:sz="4" w:space="1" w:color="auto"/>
+          <w:right w:val="single" w:sz="4" w:space="4" w:color="auto"/>
+        </w:pBdr>
+        <w:spacing w:after="0" w:line="240" w:lineRule="auto"/>
+      </w:pPr>
+      <w:r>
+        <w:t xml:space="preserve">             * @</w:t>
+      </w:r>
+      <w:proofErr w:type="spellStart"/>
+      <w:r>
+        <w:t>return</w:t>
+      </w:r>
+      <w:proofErr w:type="spellEnd"/>
+      <w:r>
+        <w:t xml:space="preserve"> </w:t>
+      </w:r>
+      <w:proofErr w:type="spellStart"/>
+      <w:r>
+        <w:t>int</w:t>
+      </w:r>
+      <w:proofErr w:type="spellEnd"/>
+      <w:r>
+        <w:t xml:space="preserve"> Schärfe der Waffe</w:t>
+      </w:r>
+    </w:p>
+    <w:p>
+      <w:pPr>
+        <w:pBdr>
+          <w:top w:val="single" w:sz="4" w:space="1" w:color="auto"/>
+          <w:left w:val="single" w:sz="4" w:space="4" w:color="auto"/>
+          <w:bottom w:val="single" w:sz="4" w:space="1" w:color="auto"/>
+          <w:right w:val="single" w:sz="4" w:space="4" w:color="auto"/>
+        </w:pBdr>
+        <w:spacing w:after="0" w:line="240" w:lineRule="auto"/>
+      </w:pPr>
+      <w:r>
+        <w:t xml:space="preserve">             */</w:t>
+      </w:r>
+    </w:p>
+    <w:p>
+      <w:pPr>
+        <w:pBdr>
+          <w:top w:val="single" w:sz="4" w:space="1" w:color="auto"/>
+          <w:left w:val="single" w:sz="4" w:space="4" w:color="auto"/>
+          <w:bottom w:val="single" w:sz="4" w:space="1" w:color="auto"/>
+          <w:right w:val="single" w:sz="4" w:space="4" w:color="auto"/>
+        </w:pBdr>
+        <w:spacing w:after="0" w:line="240" w:lineRule="auto"/>
+      </w:pPr>
+      <w:r>
+        <w:t xml:space="preserve">            </w:t>
+      </w:r>
+      <w:proofErr w:type="spellStart"/>
+      <w:r>
+        <w:t>p</w:t>
+      </w:r>
+      <w:r>
+        <w:t>ublic</w:t>
+      </w:r>
+      <w:proofErr w:type="spellEnd"/>
+      <w:r>
+        <w:t xml:space="preserve"> </w:t>
+      </w:r>
+      <w:proofErr w:type="spellStart"/>
+      <w:r>
+        <w:t>int</w:t>
+      </w:r>
+      <w:proofErr w:type="spellEnd"/>
+      <w:r>
+        <w:t xml:space="preserve"> </w:t>
+      </w:r>
+      <w:proofErr w:type="spellStart"/>
+      <w:r>
+        <w:t>getStickSharpness</w:t>
+      </w:r>
+      <w:proofErr w:type="spellEnd"/>
+      <w:r>
+        <w:t>() {</w:t>
+      </w:r>
+    </w:p>
+    <w:p>
+      <w:pPr>
+        <w:pBdr>
+          <w:top w:val="single" w:sz="4" w:space="1" w:color="auto"/>
+          <w:left w:val="single" w:sz="4" w:space="4" w:color="auto"/>
+          <w:bottom w:val="single" w:sz="4" w:space="1" w:color="auto"/>
+          <w:right w:val="single" w:sz="4" w:space="4" w:color="auto"/>
+        </w:pBdr>
+        <w:spacing w:after="0" w:line="240" w:lineRule="auto"/>
+      </w:pPr>
+      <w:r>
+        <w:t xml:space="preserve">                        </w:t>
+      </w:r>
+      <w:proofErr w:type="spellStart"/>
+      <w:r>
+        <w:t>return</w:t>
+      </w:r>
+      <w:proofErr w:type="spellEnd"/>
+      <w:r>
+        <w:t xml:space="preserve"> </w:t>
+      </w:r>
+      <w:proofErr w:type="spellStart"/>
+      <w:r>
+        <w:t>this.weapon.getSharpness</w:t>
+      </w:r>
+      <w:proofErr w:type="spellEnd"/>
+      <w:r>
+        <w:t>();</w:t>
+      </w:r>
+    </w:p>
+    <w:p>
+      <w:pPr>
+        <w:pBdr>
+          <w:top w:val="single" w:sz="4" w:space="1" w:color="auto"/>
+          <w:left w:val="single" w:sz="4" w:space="4" w:color="auto"/>
+          <w:bottom w:val="single" w:sz="4" w:space="1" w:color="auto"/>
+          <w:right w:val="single" w:sz="4" w:space="4" w:color="auto"/>
+        </w:pBdr>
+        <w:spacing w:after="0" w:line="240" w:lineRule="auto"/>
+      </w:pPr>
+      <w:r>
+        <w:t xml:space="preserve">            }</w:t>
+      </w:r>
+    </w:p>
+    <w:p>
+      <w:pPr>
+        <w:pBdr>
+          <w:top w:val="single" w:sz="4" w:space="1" w:color="auto"/>
+          <w:left w:val="single" w:sz="4" w:space="4" w:color="auto"/>
+          <w:bottom w:val="single" w:sz="4" w:space="1" w:color="auto"/>
+          <w:right w:val="single" w:sz="4" w:space="4" w:color="auto"/>
+        </w:pBdr>
+      </w:pPr>
+      <w:r>
+        <w:t>}</w:t>
+      </w:r>
+    </w:p>
+    <w:p>
       <w:pPr>
         <w:rPr>
           <w:rFonts w:asciiTheme="majorHAnsi" w:eastAsiaTheme="majorEastAsia" w:hAnsiTheme="majorHAnsi" w:cstheme="majorBidi"/>
@@ -3170,27 +3369,16 @@
           <w:color w:val="4F81BD" w:themeColor="accent1"/>
         </w:rPr>
       </w:pPr>
-      <w:r>
-        <w:t xml:space="preserve">Abfrage der Schärfe des Stock, die direkt nach dem erzeugen der </w:t>
-      </w:r>
-      <w:proofErr w:type="spellStart"/>
-      <w:r>
-        <w:t>Caveman</w:t>
-      </w:r>
-      <w:proofErr w:type="spellEnd"/>
-      <w:r>
-        <w:t>-Instanz geliefert wird.</w:t>
-      </w:r>
     </w:p>
     <w:p>
       <w:pPr>
         <w:pStyle w:val="berschrift3"/>
       </w:pPr>
-      <w:bookmarkStart w:id="17" w:name="_Toc417941530"/>
+      <w:bookmarkStart w:id="18" w:name="_Toc417978510"/>
       <w:r>
         <w:t>Spieler 1: Angriff, Spieler 2: Stock schärfen</w:t>
       </w:r>
-      <w:bookmarkEnd w:id="17"/>
+      <w:bookmarkEnd w:id="18"/>
       <w:r>
         <w:t xml:space="preserve"> </w:t>
       </w:r>
@@ -3219,7 +3407,7 @@
                     </pic:cNvPicPr>
                   </pic:nvPicPr>
                   <pic:blipFill>
-                    <a:blip r:embed="rId15" cstate="print"/>
+                    <a:blip r:embed="rId17" cstate="print"/>
                     <a:srcRect/>
                     <a:stretch>
                       <a:fillRect/>
@@ -3252,10 +3440,9 @@
       <w:pPr>
         <w:pStyle w:val="berschrift3"/>
       </w:pPr>
-      <w:bookmarkStart w:id="18" w:name="_GoBack"/>
-      <w:bookmarkStart w:id="19" w:name="_Toc417941531"/>
-      <w:bookmarkEnd w:id="18"/>
-      <w:r>
+      <w:bookmarkStart w:id="19" w:name="_Toc417978511"/>
+      <w:r>
+        <w:lastRenderedPageBreak/>
         <w:t xml:space="preserve">Spieler 1: </w:t>
       </w:r>
       <w:bookmarkStart w:id="20" w:name="OLE_LINK1"/>
@@ -3296,7 +3483,7 @@
                     </pic:cNvPicPr>
                   </pic:nvPicPr>
                   <pic:blipFill>
-                    <a:blip r:embed="rId16" cstate="print"/>
+                    <a:blip r:embed="rId18" cstate="print"/>
                     <a:srcRect/>
                     <a:stretch>
                       <a:fillRect/>
@@ -3332,7 +3519,7 @@
       <w:pPr>
         <w:pStyle w:val="berschrift1"/>
       </w:pPr>
-      <w:bookmarkStart w:id="23" w:name="_Toc417941532"/>
+      <w:bookmarkStart w:id="23" w:name="_Toc417978512"/>
       <w:r>
         <w:lastRenderedPageBreak/>
         <w:t>Tests</w:t>
@@ -3343,7 +3530,7 @@
       <w:pPr>
         <w:pStyle w:val="berschrift2"/>
       </w:pPr>
-      <w:bookmarkStart w:id="24" w:name="_Toc417941533"/>
+      <w:bookmarkStart w:id="24" w:name="_Toc417978513"/>
       <w:r>
         <w:t>Black Box</w:t>
       </w:r>
@@ -3353,7 +3540,7 @@
       <w:pPr>
         <w:pStyle w:val="berschrift3"/>
       </w:pPr>
-      <w:bookmarkStart w:id="25" w:name="_Toc417941534"/>
+      <w:bookmarkStart w:id="25" w:name="_Toc417978514"/>
       <w:r>
         <w:t>Stick</w:t>
       </w:r>
@@ -3363,7 +3550,7 @@
       <w:tblPr>
         <w:tblStyle w:val="MittlereListe2-Akzent1"/>
         <w:tblW w:w="0" w:type="auto"/>
-        <w:tblLook w:val="04A0"/>
+        <w:tblLook w:val="04A0" w:firstRow="1" w:lastRow="0" w:firstColumn="1" w:lastColumn="0" w:noHBand="0" w:noVBand="1"/>
       </w:tblPr>
       <w:tblGrid>
         <w:gridCol w:w="1860"/>
@@ -3374,11 +3561,11 @@
       </w:tblGrid>
       <w:tr>
         <w:trPr>
-          <w:cnfStyle w:val="100000000000"/>
+          <w:cnfStyle w:val="100000000000" w:firstRow="1" w:lastRow="0" w:firstColumn="0" w:lastColumn="0" w:oddVBand="0" w:evenVBand="0" w:oddHBand="0" w:evenHBand="0" w:firstRowFirstColumn="0" w:firstRowLastColumn="0" w:lastRowFirstColumn="0" w:lastRowLastColumn="0"/>
         </w:trPr>
         <w:tc>
           <w:tcPr>
-            <w:cnfStyle w:val="001000000100"/>
+            <w:cnfStyle w:val="001000000100" w:firstRow="0" w:lastRow="0" w:firstColumn="1" w:lastColumn="0" w:oddVBand="0" w:evenVBand="0" w:oddHBand="0" w:evenHBand="0" w:firstRowFirstColumn="1" w:firstRowLastColumn="0" w:lastRowFirstColumn="0" w:lastRowLastColumn="0"/>
             <w:tcW w:w="1860" w:type="dxa"/>
           </w:tcPr>
           <w:p>
@@ -3393,7 +3580,7 @@
           </w:tcPr>
           <w:p>
             <w:pPr>
-              <w:cnfStyle w:val="100000000000"/>
+              <w:cnfStyle w:val="100000000000" w:firstRow="1" w:lastRow="0" w:firstColumn="0" w:lastColumn="0" w:oddVBand="0" w:evenVBand="0" w:oddHBand="0" w:evenHBand="0" w:firstRowFirstColumn="0" w:firstRowLastColumn="0" w:lastRowFirstColumn="0" w:lastRowLastColumn="0"/>
             </w:pPr>
             <w:r>
               <w:t>Funktion</w:t>
@@ -3406,7 +3593,7 @@
           </w:tcPr>
           <w:p>
             <w:pPr>
-              <w:cnfStyle w:val="100000000000"/>
+              <w:cnfStyle w:val="100000000000" w:firstRow="1" w:lastRow="0" w:firstColumn="0" w:lastColumn="0" w:oddVBand="0" w:evenVBand="0" w:oddHBand="0" w:evenHBand="0" w:firstRowFirstColumn="0" w:firstRowLastColumn="0" w:lastRowFirstColumn="0" w:lastRowLastColumn="0"/>
             </w:pPr>
             <w:r>
               <w:t>Erwartete Rückgabe</w:t>
@@ -3419,7 +3606,7 @@
           </w:tcPr>
           <w:p>
             <w:pPr>
-              <w:cnfStyle w:val="100000000000"/>
+              <w:cnfStyle w:val="100000000000" w:firstRow="1" w:lastRow="0" w:firstColumn="0" w:lastColumn="0" w:oddVBand="0" w:evenVBand="0" w:oddHBand="0" w:evenHBand="0" w:firstRowFirstColumn="0" w:firstRowLastColumn="0" w:lastRowFirstColumn="0" w:lastRowLastColumn="0"/>
             </w:pPr>
             <w:r>
               <w:t>Rückgabe</w:t>
@@ -3432,7 +3619,7 @@
           </w:tcPr>
           <w:p>
             <w:pPr>
-              <w:cnfStyle w:val="100000000000"/>
+              <w:cnfStyle w:val="100000000000" w:firstRow="1" w:lastRow="0" w:firstColumn="0" w:lastColumn="0" w:oddVBand="0" w:evenVBand="0" w:oddHBand="0" w:evenHBand="0" w:firstRowFirstColumn="0" w:firstRowLastColumn="0" w:lastRowFirstColumn="0" w:lastRowLastColumn="0"/>
             </w:pPr>
             <w:r>
               <w:t>Gültig</w:t>
@@ -3442,11 +3629,11 @@
       </w:tr>
       <w:tr>
         <w:trPr>
-          <w:cnfStyle w:val="000000100000"/>
+          <w:cnfStyle w:val="000000100000" w:firstRow="0" w:lastRow="0" w:firstColumn="0" w:lastColumn="0" w:oddVBand="0" w:evenVBand="0" w:oddHBand="1" w:evenHBand="0" w:firstRowFirstColumn="0" w:firstRowLastColumn="0" w:lastRowFirstColumn="0" w:lastRowLastColumn="0"/>
         </w:trPr>
         <w:tc>
           <w:tcPr>
-            <w:cnfStyle w:val="001000000000"/>
+            <w:cnfStyle w:val="001000000000" w:firstRow="0" w:lastRow="0" w:firstColumn="1" w:lastColumn="0" w:oddVBand="0" w:evenVBand="0" w:oddHBand="0" w:evenHBand="0" w:firstRowFirstColumn="0" w:firstRowLastColumn="0" w:lastRowFirstColumn="0" w:lastRowLastColumn="0"/>
             <w:tcW w:w="1860" w:type="dxa"/>
           </w:tcPr>
           <w:p>
@@ -3461,7 +3648,7 @@
           </w:tcPr>
           <w:p>
             <w:pPr>
-              <w:cnfStyle w:val="000000100000"/>
+              <w:cnfStyle w:val="000000100000" w:firstRow="0" w:lastRow="0" w:firstColumn="0" w:lastColumn="0" w:oddVBand="0" w:evenVBand="0" w:oddHBand="1" w:evenHBand="0" w:firstRowFirstColumn="0" w:firstRowLastColumn="0" w:lastRowFirstColumn="0" w:lastRowLastColumn="0"/>
             </w:pPr>
             <w:proofErr w:type="spellStart"/>
             <w:r>
@@ -3476,7 +3663,7 @@
           </w:tcPr>
           <w:p>
             <w:pPr>
-              <w:cnfStyle w:val="000000100000"/>
+              <w:cnfStyle w:val="000000100000" w:firstRow="0" w:lastRow="0" w:firstColumn="0" w:lastColumn="0" w:oddVBand="0" w:evenVBand="0" w:oddHBand="1" w:evenHBand="0" w:firstRowFirstColumn="0" w:firstRowLastColumn="0" w:lastRowFirstColumn="0" w:lastRowLastColumn="0"/>
             </w:pPr>
             <w:r>
               <w:t>0</w:t>
@@ -3489,7 +3676,7 @@
           </w:tcPr>
           <w:p>
             <w:pPr>
-              <w:cnfStyle w:val="000000100000"/>
+              <w:cnfStyle w:val="000000100000" w:firstRow="0" w:lastRow="0" w:firstColumn="0" w:lastColumn="0" w:oddVBand="0" w:evenVBand="0" w:oddHBand="1" w:evenHBand="0" w:firstRowFirstColumn="0" w:firstRowLastColumn="0" w:lastRowFirstColumn="0" w:lastRowLastColumn="0"/>
             </w:pPr>
             <w:r>
               <w:t>0</w:t>
@@ -3502,7 +3689,7 @@
           </w:tcPr>
           <w:p>
             <w:pPr>
-              <w:cnfStyle w:val="000000100000"/>
+              <w:cnfStyle w:val="000000100000" w:firstRow="0" w:lastRow="0" w:firstColumn="0" w:lastColumn="0" w:oddVBand="0" w:evenVBand="0" w:oddHBand="1" w:evenHBand="0" w:firstRowFirstColumn="0" w:firstRowLastColumn="0" w:lastRowFirstColumn="0" w:lastRowLastColumn="0"/>
             </w:pPr>
             <w:r>
               <w:t>Ja</w:t>
@@ -3513,7 +3700,7 @@
       <w:tr>
         <w:tc>
           <w:tcPr>
-            <w:cnfStyle w:val="001000000000"/>
+            <w:cnfStyle w:val="001000000000" w:firstRow="0" w:lastRow="0" w:firstColumn="1" w:lastColumn="0" w:oddVBand="0" w:evenVBand="0" w:oddHBand="0" w:evenHBand="0" w:firstRowFirstColumn="0" w:firstRowLastColumn="0" w:lastRowFirstColumn="0" w:lastRowLastColumn="0"/>
             <w:tcW w:w="1860" w:type="dxa"/>
           </w:tcPr>
           <w:p>
@@ -3528,7 +3715,7 @@
           </w:tcPr>
           <w:p>
             <w:pPr>
-              <w:cnfStyle w:val="000000000000"/>
+              <w:cnfStyle w:val="000000000000" w:firstRow="0" w:lastRow="0" w:firstColumn="0" w:lastColumn="0" w:oddVBand="0" w:evenVBand="0" w:oddHBand="0" w:evenHBand="0" w:firstRowFirstColumn="0" w:firstRowLastColumn="0" w:lastRowFirstColumn="0" w:lastRowLastColumn="0"/>
             </w:pPr>
             <w:proofErr w:type="spellStart"/>
             <w:r>
@@ -3543,7 +3730,7 @@
           </w:tcPr>
           <w:p>
             <w:pPr>
-              <w:cnfStyle w:val="000000000000"/>
+              <w:cnfStyle w:val="000000000000" w:firstRow="0" w:lastRow="0" w:firstColumn="0" w:lastColumn="0" w:oddVBand="0" w:evenVBand="0" w:oddHBand="0" w:evenHBand="0" w:firstRowFirstColumn="0" w:firstRowLastColumn="0" w:lastRowFirstColumn="0" w:lastRowLastColumn="0"/>
             </w:pPr>
           </w:p>
         </w:tc>
@@ -3553,7 +3740,7 @@
           </w:tcPr>
           <w:p>
             <w:pPr>
-              <w:cnfStyle w:val="000000000000"/>
+              <w:cnfStyle w:val="000000000000" w:firstRow="0" w:lastRow="0" w:firstColumn="0" w:lastColumn="0" w:oddVBand="0" w:evenVBand="0" w:oddHBand="0" w:evenHBand="0" w:firstRowFirstColumn="0" w:firstRowLastColumn="0" w:lastRowFirstColumn="0" w:lastRowLastColumn="0"/>
             </w:pPr>
           </w:p>
         </w:tc>
@@ -3563,7 +3750,7 @@
           </w:tcPr>
           <w:p>
             <w:pPr>
-              <w:cnfStyle w:val="000000000000"/>
+              <w:cnfStyle w:val="000000000000" w:firstRow="0" w:lastRow="0" w:firstColumn="0" w:lastColumn="0" w:oddVBand="0" w:evenVBand="0" w:oddHBand="0" w:evenHBand="0" w:firstRowFirstColumn="0" w:firstRowLastColumn="0" w:lastRowFirstColumn="0" w:lastRowLastColumn="0"/>
             </w:pPr>
             <w:r>
               <w:t>Ja</w:t>
@@ -3573,11 +3760,11 @@
       </w:tr>
       <w:tr>
         <w:trPr>
-          <w:cnfStyle w:val="000000100000"/>
+          <w:cnfStyle w:val="000000100000" w:firstRow="0" w:lastRow="0" w:firstColumn="0" w:lastColumn="0" w:oddVBand="0" w:evenVBand="0" w:oddHBand="1" w:evenHBand="0" w:firstRowFirstColumn="0" w:firstRowLastColumn="0" w:lastRowFirstColumn="0" w:lastRowLastColumn="0"/>
         </w:trPr>
         <w:tc>
           <w:tcPr>
-            <w:cnfStyle w:val="001000000000"/>
+            <w:cnfStyle w:val="001000000000" w:firstRow="0" w:lastRow="0" w:firstColumn="1" w:lastColumn="0" w:oddVBand="0" w:evenVBand="0" w:oddHBand="0" w:evenHBand="0" w:firstRowFirstColumn="0" w:firstRowLastColumn="0" w:lastRowFirstColumn="0" w:lastRowLastColumn="0"/>
             <w:tcW w:w="1860" w:type="dxa"/>
           </w:tcPr>
           <w:p>
@@ -3592,7 +3779,7 @@
           </w:tcPr>
           <w:p>
             <w:pPr>
-              <w:cnfStyle w:val="000000100000"/>
+              <w:cnfStyle w:val="000000100000" w:firstRow="0" w:lastRow="0" w:firstColumn="0" w:lastColumn="0" w:oddVBand="0" w:evenVBand="0" w:oddHBand="1" w:evenHBand="0" w:firstRowFirstColumn="0" w:firstRowLastColumn="0" w:lastRowFirstColumn="0" w:lastRowLastColumn="0"/>
             </w:pPr>
             <w:bookmarkStart w:id="26" w:name="OLE_LINK9"/>
             <w:bookmarkStart w:id="27" w:name="OLE_LINK10"/>
@@ -3611,7 +3798,7 @@
           </w:tcPr>
           <w:p>
             <w:pPr>
-              <w:cnfStyle w:val="000000100000"/>
+              <w:cnfStyle w:val="000000100000" w:firstRow="0" w:lastRow="0" w:firstColumn="0" w:lastColumn="0" w:oddVBand="0" w:evenVBand="0" w:oddHBand="1" w:evenHBand="0" w:firstRowFirstColumn="0" w:firstRowLastColumn="0" w:lastRowFirstColumn="0" w:lastRowLastColumn="0"/>
             </w:pPr>
             <w:r>
               <w:t>1</w:t>
@@ -3624,7 +3811,7 @@
           </w:tcPr>
           <w:p>
             <w:pPr>
-              <w:cnfStyle w:val="000000100000"/>
+              <w:cnfStyle w:val="000000100000" w:firstRow="0" w:lastRow="0" w:firstColumn="0" w:lastColumn="0" w:oddVBand="0" w:evenVBand="0" w:oddHBand="1" w:evenHBand="0" w:firstRowFirstColumn="0" w:firstRowLastColumn="0" w:lastRowFirstColumn="0" w:lastRowLastColumn="0"/>
             </w:pPr>
             <w:r>
               <w:t>1</w:t>
@@ -3637,7 +3824,7 @@
           </w:tcPr>
           <w:p>
             <w:pPr>
-              <w:cnfStyle w:val="000000100000"/>
+              <w:cnfStyle w:val="000000100000" w:firstRow="0" w:lastRow="0" w:firstColumn="0" w:lastColumn="0" w:oddVBand="0" w:evenVBand="0" w:oddHBand="1" w:evenHBand="0" w:firstRowFirstColumn="0" w:firstRowLastColumn="0" w:lastRowFirstColumn="0" w:lastRowLastColumn="0"/>
             </w:pPr>
             <w:r>
               <w:t>Ja</w:t>
@@ -3648,7 +3835,7 @@
       <w:tr>
         <w:tc>
           <w:tcPr>
-            <w:cnfStyle w:val="001000000000"/>
+            <w:cnfStyle w:val="001000000000" w:firstRow="0" w:lastRow="0" w:firstColumn="1" w:lastColumn="0" w:oddVBand="0" w:evenVBand="0" w:oddHBand="0" w:evenHBand="0" w:firstRowFirstColumn="0" w:firstRowLastColumn="0" w:lastRowFirstColumn="0" w:lastRowLastColumn="0"/>
             <w:tcW w:w="1860" w:type="dxa"/>
           </w:tcPr>
           <w:p>
@@ -3663,7 +3850,7 @@
           </w:tcPr>
           <w:p>
             <w:pPr>
-              <w:cnfStyle w:val="000000000000"/>
+              <w:cnfStyle w:val="000000000000" w:firstRow="0" w:lastRow="0" w:firstColumn="0" w:lastColumn="0" w:oddVBand="0" w:evenVBand="0" w:oddHBand="0" w:evenHBand="0" w:firstRowFirstColumn="0" w:firstRowLastColumn="0" w:lastRowFirstColumn="0" w:lastRowLastColumn="0"/>
             </w:pPr>
             <w:bookmarkStart w:id="28" w:name="OLE_LINK11"/>
             <w:bookmarkStart w:id="29" w:name="OLE_LINK12"/>
@@ -3682,7 +3869,7 @@
           </w:tcPr>
           <w:p>
             <w:pPr>
-              <w:cnfStyle w:val="000000000000"/>
+              <w:cnfStyle w:val="000000000000" w:firstRow="0" w:lastRow="0" w:firstColumn="0" w:lastColumn="0" w:oddVBand="0" w:evenVBand="0" w:oddHBand="0" w:evenHBand="0" w:firstRowFirstColumn="0" w:firstRowLastColumn="0" w:lastRowFirstColumn="0" w:lastRowLastColumn="0"/>
             </w:pPr>
             <w:proofErr w:type="spellStart"/>
             <w:r>
@@ -3697,7 +3884,7 @@
           </w:tcPr>
           <w:p>
             <w:pPr>
-              <w:cnfStyle w:val="000000000000"/>
+              <w:cnfStyle w:val="000000000000" w:firstRow="0" w:lastRow="0" w:firstColumn="0" w:lastColumn="0" w:oddVBand="0" w:evenVBand="0" w:oddHBand="0" w:evenHBand="0" w:firstRowFirstColumn="0" w:firstRowLastColumn="0" w:lastRowFirstColumn="0" w:lastRowLastColumn="0"/>
             </w:pPr>
             <w:proofErr w:type="spellStart"/>
             <w:r>
@@ -3712,7 +3899,7 @@
           </w:tcPr>
           <w:p>
             <w:pPr>
-              <w:cnfStyle w:val="000000000000"/>
+              <w:cnfStyle w:val="000000000000" w:firstRow="0" w:lastRow="0" w:firstColumn="0" w:lastColumn="0" w:oddVBand="0" w:evenVBand="0" w:oddHBand="0" w:evenHBand="0" w:firstRowFirstColumn="0" w:firstRowLastColumn="0" w:lastRowFirstColumn="0" w:lastRowLastColumn="0"/>
             </w:pPr>
             <w:r>
               <w:t>Ja</w:t>
@@ -3722,11 +3909,11 @@
       </w:tr>
       <w:tr>
         <w:trPr>
-          <w:cnfStyle w:val="000000100000"/>
+          <w:cnfStyle w:val="000000100000" w:firstRow="0" w:lastRow="0" w:firstColumn="0" w:lastColumn="0" w:oddVBand="0" w:evenVBand="0" w:oddHBand="1" w:evenHBand="0" w:firstRowFirstColumn="0" w:firstRowLastColumn="0" w:lastRowFirstColumn="0" w:lastRowLastColumn="0"/>
         </w:trPr>
         <w:tc>
           <w:tcPr>
-            <w:cnfStyle w:val="001000000000"/>
+            <w:cnfStyle w:val="001000000000" w:firstRow="0" w:lastRow="0" w:firstColumn="1" w:lastColumn="0" w:oddVBand="0" w:evenVBand="0" w:oddHBand="0" w:evenHBand="0" w:firstRowFirstColumn="0" w:firstRowLastColumn="0" w:lastRowFirstColumn="0" w:lastRowLastColumn="0"/>
             <w:tcW w:w="1860" w:type="dxa"/>
           </w:tcPr>
           <w:p>
@@ -3741,7 +3928,7 @@
           </w:tcPr>
           <w:p>
             <w:pPr>
-              <w:cnfStyle w:val="000000100000"/>
+              <w:cnfStyle w:val="000000100000" w:firstRow="0" w:lastRow="0" w:firstColumn="0" w:lastColumn="0" w:oddVBand="0" w:evenVBand="0" w:oddHBand="1" w:evenHBand="0" w:firstRowFirstColumn="0" w:firstRowLastColumn="0" w:lastRowFirstColumn="0" w:lastRowLastColumn="0"/>
             </w:pPr>
             <w:bookmarkStart w:id="30" w:name="OLE_LINK4"/>
             <w:bookmarkStart w:id="31" w:name="OLE_LINK5"/>
@@ -3764,7 +3951,7 @@
           </w:tcPr>
           <w:p>
             <w:pPr>
-              <w:cnfStyle w:val="000000100000"/>
+              <w:cnfStyle w:val="000000100000" w:firstRow="0" w:lastRow="0" w:firstColumn="0" w:lastColumn="0" w:oddVBand="0" w:evenVBand="0" w:oddHBand="1" w:evenHBand="0" w:firstRowFirstColumn="0" w:firstRowLastColumn="0" w:lastRowFirstColumn="0" w:lastRowLastColumn="0"/>
             </w:pPr>
           </w:p>
         </w:tc>
@@ -3774,7 +3961,7 @@
           </w:tcPr>
           <w:p>
             <w:pPr>
-              <w:cnfStyle w:val="000000100000"/>
+              <w:cnfStyle w:val="000000100000" w:firstRow="0" w:lastRow="0" w:firstColumn="0" w:lastColumn="0" w:oddVBand="0" w:evenVBand="0" w:oddHBand="1" w:evenHBand="0" w:firstRowFirstColumn="0" w:firstRowLastColumn="0" w:lastRowFirstColumn="0" w:lastRowLastColumn="0"/>
             </w:pPr>
           </w:p>
         </w:tc>
@@ -3784,7 +3971,7 @@
           </w:tcPr>
           <w:p>
             <w:pPr>
-              <w:cnfStyle w:val="000000100000"/>
+              <w:cnfStyle w:val="000000100000" w:firstRow="0" w:lastRow="0" w:firstColumn="0" w:lastColumn="0" w:oddVBand="0" w:evenVBand="0" w:oddHBand="1" w:evenHBand="0" w:firstRowFirstColumn="0" w:firstRowLastColumn="0" w:lastRowFirstColumn="0" w:lastRowLastColumn="0"/>
             </w:pPr>
             <w:r>
               <w:t>Ja</w:t>
@@ -3795,7 +3982,7 @@
       <w:tr>
         <w:tc>
           <w:tcPr>
-            <w:cnfStyle w:val="001000000000"/>
+            <w:cnfStyle w:val="001000000000" w:firstRow="0" w:lastRow="0" w:firstColumn="1" w:lastColumn="0" w:oddVBand="0" w:evenVBand="0" w:oddHBand="0" w:evenHBand="0" w:firstRowFirstColumn="0" w:firstRowLastColumn="0" w:lastRowFirstColumn="0" w:lastRowLastColumn="0"/>
             <w:tcW w:w="1860" w:type="dxa"/>
           </w:tcPr>
           <w:p>
@@ -3810,7 +3997,7 @@
           </w:tcPr>
           <w:p>
             <w:pPr>
-              <w:cnfStyle w:val="000000000000"/>
+              <w:cnfStyle w:val="000000000000" w:firstRow="0" w:lastRow="0" w:firstColumn="0" w:lastColumn="0" w:oddVBand="0" w:evenVBand="0" w:oddHBand="0" w:evenHBand="0" w:firstRowFirstColumn="0" w:firstRowLastColumn="0" w:lastRowFirstColumn="0" w:lastRowLastColumn="0"/>
             </w:pPr>
             <w:proofErr w:type="spellStart"/>
             <w:r>
@@ -3825,7 +4012,7 @@
           </w:tcPr>
           <w:p>
             <w:pPr>
-              <w:cnfStyle w:val="000000000000"/>
+              <w:cnfStyle w:val="000000000000" w:firstRow="0" w:lastRow="0" w:firstColumn="0" w:lastColumn="0" w:oddVBand="0" w:evenVBand="0" w:oddHBand="0" w:evenHBand="0" w:firstRowFirstColumn="0" w:firstRowLastColumn="0" w:lastRowFirstColumn="0" w:lastRowLastColumn="0"/>
             </w:pPr>
           </w:p>
         </w:tc>
@@ -3835,7 +4022,7 @@
           </w:tcPr>
           <w:p>
             <w:pPr>
-              <w:cnfStyle w:val="000000000000"/>
+              <w:cnfStyle w:val="000000000000" w:firstRow="0" w:lastRow="0" w:firstColumn="0" w:lastColumn="0" w:oddVBand="0" w:evenVBand="0" w:oddHBand="0" w:evenHBand="0" w:firstRowFirstColumn="0" w:firstRowLastColumn="0" w:lastRowFirstColumn="0" w:lastRowLastColumn="0"/>
             </w:pPr>
           </w:p>
         </w:tc>
@@ -3845,7 +4032,7 @@
           </w:tcPr>
           <w:p>
             <w:pPr>
-              <w:cnfStyle w:val="000000000000"/>
+              <w:cnfStyle w:val="000000000000" w:firstRow="0" w:lastRow="0" w:firstColumn="0" w:lastColumn="0" w:oddVBand="0" w:evenVBand="0" w:oddHBand="0" w:evenHBand="0" w:firstRowFirstColumn="0" w:firstRowLastColumn="0" w:lastRowFirstColumn="0" w:lastRowLastColumn="0"/>
             </w:pPr>
             <w:bookmarkStart w:id="34" w:name="OLE_LINK8"/>
             <w:r>
@@ -3857,11 +4044,11 @@
       </w:tr>
       <w:tr>
         <w:trPr>
-          <w:cnfStyle w:val="000000100000"/>
+          <w:cnfStyle w:val="000000100000" w:firstRow="0" w:lastRow="0" w:firstColumn="0" w:lastColumn="0" w:oddVBand="0" w:evenVBand="0" w:oddHBand="1" w:evenHBand="0" w:firstRowFirstColumn="0" w:firstRowLastColumn="0" w:lastRowFirstColumn="0" w:lastRowLastColumn="0"/>
         </w:trPr>
         <w:tc>
           <w:tcPr>
-            <w:cnfStyle w:val="001000000000"/>
+            <w:cnfStyle w:val="001000000000" w:firstRow="0" w:lastRow="0" w:firstColumn="1" w:lastColumn="0" w:oddVBand="0" w:evenVBand="0" w:oddHBand="0" w:evenHBand="0" w:firstRowFirstColumn="0" w:firstRowLastColumn="0" w:lastRowFirstColumn="0" w:lastRowLastColumn="0"/>
             <w:tcW w:w="1860" w:type="dxa"/>
           </w:tcPr>
           <w:p>
@@ -3876,7 +4063,7 @@
           </w:tcPr>
           <w:p>
             <w:pPr>
-              <w:cnfStyle w:val="000000100000"/>
+              <w:cnfStyle w:val="000000100000" w:firstRow="0" w:lastRow="0" w:firstColumn="0" w:lastColumn="0" w:oddVBand="0" w:evenVBand="0" w:oddHBand="1" w:evenHBand="0" w:firstRowFirstColumn="0" w:firstRowLastColumn="0" w:lastRowFirstColumn="0" w:lastRowLastColumn="0"/>
             </w:pPr>
             <w:bookmarkStart w:id="35" w:name="OLE_LINK13"/>
             <w:bookmarkStart w:id="36" w:name="OLE_LINK14"/>
@@ -3897,7 +4084,7 @@
           </w:tcPr>
           <w:p>
             <w:pPr>
-              <w:cnfStyle w:val="000000100000"/>
+              <w:cnfStyle w:val="000000100000" w:firstRow="0" w:lastRow="0" w:firstColumn="0" w:lastColumn="0" w:oddVBand="0" w:evenVBand="0" w:oddHBand="1" w:evenHBand="0" w:firstRowFirstColumn="0" w:firstRowLastColumn="0" w:lastRowFirstColumn="0" w:lastRowLastColumn="0"/>
             </w:pPr>
           </w:p>
         </w:tc>
@@ -3907,7 +4094,7 @@
           </w:tcPr>
           <w:p>
             <w:pPr>
-              <w:cnfStyle w:val="000000100000"/>
+              <w:cnfStyle w:val="000000100000" w:firstRow="0" w:lastRow="0" w:firstColumn="0" w:lastColumn="0" w:oddVBand="0" w:evenVBand="0" w:oddHBand="1" w:evenHBand="0" w:firstRowFirstColumn="0" w:firstRowLastColumn="0" w:lastRowFirstColumn="0" w:lastRowLastColumn="0"/>
             </w:pPr>
           </w:p>
         </w:tc>
@@ -3917,7 +4104,7 @@
           </w:tcPr>
           <w:p>
             <w:pPr>
-              <w:cnfStyle w:val="000000100000"/>
+              <w:cnfStyle w:val="000000100000" w:firstRow="0" w:lastRow="0" w:firstColumn="0" w:lastColumn="0" w:oddVBand="0" w:evenVBand="0" w:oddHBand="1" w:evenHBand="0" w:firstRowFirstColumn="0" w:firstRowLastColumn="0" w:lastRowFirstColumn="0" w:lastRowLastColumn="0"/>
             </w:pPr>
             <w:r>
               <w:t>Ja</w:t>
@@ -3928,7 +4115,7 @@
       <w:tr>
         <w:tc>
           <w:tcPr>
-            <w:cnfStyle w:val="001000000000"/>
+            <w:cnfStyle w:val="001000000000" w:firstRow="0" w:lastRow="0" w:firstColumn="1" w:lastColumn="0" w:oddVBand="0" w:evenVBand="0" w:oddHBand="0" w:evenHBand="0" w:firstRowFirstColumn="0" w:firstRowLastColumn="0" w:lastRowFirstColumn="0" w:lastRowLastColumn="0"/>
             <w:tcW w:w="1860" w:type="dxa"/>
           </w:tcPr>
           <w:p>
@@ -3943,7 +4130,7 @@
           </w:tcPr>
           <w:p>
             <w:pPr>
-              <w:cnfStyle w:val="000000000000"/>
+              <w:cnfStyle w:val="000000000000" w:firstRow="0" w:lastRow="0" w:firstColumn="0" w:lastColumn="0" w:oddVBand="0" w:evenVBand="0" w:oddHBand="0" w:evenHBand="0" w:firstRowFirstColumn="0" w:firstRowLastColumn="0" w:lastRowFirstColumn="0" w:lastRowLastColumn="0"/>
             </w:pPr>
             <w:bookmarkStart w:id="38" w:name="OLE_LINK23"/>
             <w:proofErr w:type="spellStart"/>
@@ -3960,7 +4147,7 @@
           </w:tcPr>
           <w:p>
             <w:pPr>
-              <w:cnfStyle w:val="000000000000"/>
+              <w:cnfStyle w:val="000000000000" w:firstRow="0" w:lastRow="0" w:firstColumn="0" w:lastColumn="0" w:oddVBand="0" w:evenVBand="0" w:oddHBand="0" w:evenHBand="0" w:firstRowFirstColumn="0" w:firstRowLastColumn="0" w:lastRowFirstColumn="0" w:lastRowLastColumn="0"/>
             </w:pPr>
             <w:r>
               <w:t>4</w:t>
@@ -3973,7 +4160,7 @@
           </w:tcPr>
           <w:p>
             <w:pPr>
-              <w:cnfStyle w:val="000000000000"/>
+              <w:cnfStyle w:val="000000000000" w:firstRow="0" w:lastRow="0" w:firstColumn="0" w:lastColumn="0" w:oddVBand="0" w:evenVBand="0" w:oddHBand="0" w:evenHBand="0" w:firstRowFirstColumn="0" w:firstRowLastColumn="0" w:lastRowFirstColumn="0" w:lastRowLastColumn="0"/>
             </w:pPr>
             <w:r>
               <w:t>4</w:t>
@@ -3986,7 +4173,7 @@
           </w:tcPr>
           <w:p>
             <w:pPr>
-              <w:cnfStyle w:val="000000000000"/>
+              <w:cnfStyle w:val="000000000000" w:firstRow="0" w:lastRow="0" w:firstColumn="0" w:lastColumn="0" w:oddVBand="0" w:evenVBand="0" w:oddHBand="0" w:evenHBand="0" w:firstRowFirstColumn="0" w:firstRowLastColumn="0" w:lastRowFirstColumn="0" w:lastRowLastColumn="0"/>
             </w:pPr>
             <w:r>
               <w:t>Ja</w:t>
@@ -3996,11 +4183,11 @@
       </w:tr>
       <w:tr>
         <w:trPr>
-          <w:cnfStyle w:val="000000100000"/>
+          <w:cnfStyle w:val="000000100000" w:firstRow="0" w:lastRow="0" w:firstColumn="0" w:lastColumn="0" w:oddVBand="0" w:evenVBand="0" w:oddHBand="1" w:evenHBand="0" w:firstRowFirstColumn="0" w:firstRowLastColumn="0" w:lastRowFirstColumn="0" w:lastRowLastColumn="0"/>
         </w:trPr>
         <w:tc>
           <w:tcPr>
-            <w:cnfStyle w:val="001000000000"/>
+            <w:cnfStyle w:val="001000000000" w:firstRow="0" w:lastRow="0" w:firstColumn="1" w:lastColumn="0" w:oddVBand="0" w:evenVBand="0" w:oddHBand="0" w:evenHBand="0" w:firstRowFirstColumn="0" w:firstRowLastColumn="0" w:lastRowFirstColumn="0" w:lastRowLastColumn="0"/>
             <w:tcW w:w="1860" w:type="dxa"/>
           </w:tcPr>
           <w:p>
@@ -4015,7 +4202,7 @@
           </w:tcPr>
           <w:p>
             <w:pPr>
-              <w:cnfStyle w:val="000000100000"/>
+              <w:cnfStyle w:val="000000100000" w:firstRow="0" w:lastRow="0" w:firstColumn="0" w:lastColumn="0" w:oddVBand="0" w:evenVBand="0" w:oddHBand="1" w:evenHBand="0" w:firstRowFirstColumn="0" w:firstRowLastColumn="0" w:lastRowFirstColumn="0" w:lastRowLastColumn="0"/>
             </w:pPr>
             <w:bookmarkStart w:id="39" w:name="OLE_LINK16"/>
             <w:bookmarkStart w:id="40" w:name="OLE_LINK17"/>
@@ -4036,7 +4223,7 @@
           </w:tcPr>
           <w:p>
             <w:pPr>
-              <w:cnfStyle w:val="000000100000"/>
+              <w:cnfStyle w:val="000000100000" w:firstRow="0" w:lastRow="0" w:firstColumn="0" w:lastColumn="0" w:oddVBand="0" w:evenVBand="0" w:oddHBand="1" w:evenHBand="0" w:firstRowFirstColumn="0" w:firstRowLastColumn="0" w:lastRowFirstColumn="0" w:lastRowLastColumn="0"/>
             </w:pPr>
             <w:proofErr w:type="spellStart"/>
             <w:r>
@@ -4051,7 +4238,7 @@
           </w:tcPr>
           <w:p>
             <w:pPr>
-              <w:cnfStyle w:val="000000100000"/>
+              <w:cnfStyle w:val="000000100000" w:firstRow="0" w:lastRow="0" w:firstColumn="0" w:lastColumn="0" w:oddVBand="0" w:evenVBand="0" w:oddHBand="1" w:evenHBand="0" w:firstRowFirstColumn="0" w:firstRowLastColumn="0" w:lastRowFirstColumn="0" w:lastRowLastColumn="0"/>
             </w:pPr>
             <w:proofErr w:type="spellStart"/>
             <w:r>
@@ -4066,7 +4253,7 @@
           </w:tcPr>
           <w:p>
             <w:pPr>
-              <w:cnfStyle w:val="000000100000"/>
+              <w:cnfStyle w:val="000000100000" w:firstRow="0" w:lastRow="0" w:firstColumn="0" w:lastColumn="0" w:oddVBand="0" w:evenVBand="0" w:oddHBand="1" w:evenHBand="0" w:firstRowFirstColumn="0" w:firstRowLastColumn="0" w:lastRowFirstColumn="0" w:lastRowLastColumn="0"/>
             </w:pPr>
             <w:r>
               <w:t>Ja</w:t>
@@ -4077,7 +4264,7 @@
       <w:tr>
         <w:tc>
           <w:tcPr>
-            <w:cnfStyle w:val="001000000000"/>
+            <w:cnfStyle w:val="001000000000" w:firstRow="0" w:lastRow="0" w:firstColumn="1" w:lastColumn="0" w:oddVBand="0" w:evenVBand="0" w:oddHBand="0" w:evenHBand="0" w:firstRowFirstColumn="0" w:firstRowLastColumn="0" w:lastRowFirstColumn="0" w:lastRowLastColumn="0"/>
             <w:tcW w:w="1860" w:type="dxa"/>
           </w:tcPr>
           <w:p>
@@ -4092,7 +4279,7 @@
           </w:tcPr>
           <w:p>
             <w:pPr>
-              <w:cnfStyle w:val="000000000000"/>
+              <w:cnfStyle w:val="000000000000" w:firstRow="0" w:lastRow="0" w:firstColumn="0" w:lastColumn="0" w:oddVBand="0" w:evenVBand="0" w:oddHBand="0" w:evenHBand="0" w:firstRowFirstColumn="0" w:firstRowLastColumn="0" w:lastRowFirstColumn="0" w:lastRowLastColumn="0"/>
             </w:pPr>
             <w:bookmarkStart w:id="42" w:name="OLE_LINK18"/>
             <w:bookmarkStart w:id="43" w:name="OLE_LINK19"/>
@@ -4111,7 +4298,7 @@
           </w:tcPr>
           <w:p>
             <w:pPr>
-              <w:cnfStyle w:val="000000000000"/>
+              <w:cnfStyle w:val="000000000000" w:firstRow="0" w:lastRow="0" w:firstColumn="0" w:lastColumn="0" w:oddVBand="0" w:evenVBand="0" w:oddHBand="0" w:evenHBand="0" w:firstRowFirstColumn="0" w:firstRowLastColumn="0" w:lastRowFirstColumn="0" w:lastRowLastColumn="0"/>
             </w:pPr>
           </w:p>
         </w:tc>
@@ -4121,7 +4308,7 @@
           </w:tcPr>
           <w:p>
             <w:pPr>
-              <w:cnfStyle w:val="000000000000"/>
+              <w:cnfStyle w:val="000000000000" w:firstRow="0" w:lastRow="0" w:firstColumn="0" w:lastColumn="0" w:oddVBand="0" w:evenVBand="0" w:oddHBand="0" w:evenHBand="0" w:firstRowFirstColumn="0" w:firstRowLastColumn="0" w:lastRowFirstColumn="0" w:lastRowLastColumn="0"/>
             </w:pPr>
           </w:p>
         </w:tc>
@@ -4131,7 +4318,7 @@
           </w:tcPr>
           <w:p>
             <w:pPr>
-              <w:cnfStyle w:val="000000000000"/>
+              <w:cnfStyle w:val="000000000000" w:firstRow="0" w:lastRow="0" w:firstColumn="0" w:lastColumn="0" w:oddVBand="0" w:evenVBand="0" w:oddHBand="0" w:evenHBand="0" w:firstRowFirstColumn="0" w:firstRowLastColumn="0" w:lastRowFirstColumn="0" w:lastRowLastColumn="0"/>
             </w:pPr>
             <w:r>
               <w:t>Ja</w:t>
@@ -4141,11 +4328,11 @@
       </w:tr>
       <w:tr>
         <w:trPr>
-          <w:cnfStyle w:val="000000100000"/>
+          <w:cnfStyle w:val="000000100000" w:firstRow="0" w:lastRow="0" w:firstColumn="0" w:lastColumn="0" w:oddVBand="0" w:evenVBand="0" w:oddHBand="1" w:evenHBand="0" w:firstRowFirstColumn="0" w:firstRowLastColumn="0" w:lastRowFirstColumn="0" w:lastRowLastColumn="0"/>
         </w:trPr>
         <w:tc>
           <w:tcPr>
-            <w:cnfStyle w:val="001000000000"/>
+            <w:cnfStyle w:val="001000000000" w:firstRow="0" w:lastRow="0" w:firstColumn="1" w:lastColumn="0" w:oddVBand="0" w:evenVBand="0" w:oddHBand="0" w:evenHBand="0" w:firstRowFirstColumn="0" w:firstRowLastColumn="0" w:lastRowFirstColumn="0" w:lastRowLastColumn="0"/>
             <w:tcW w:w="1860" w:type="dxa"/>
           </w:tcPr>
           <w:p>
@@ -4160,7 +4347,7 @@
           </w:tcPr>
           <w:p>
             <w:pPr>
-              <w:cnfStyle w:val="000000100000"/>
+              <w:cnfStyle w:val="000000100000" w:firstRow="0" w:lastRow="0" w:firstColumn="0" w:lastColumn="0" w:oddVBand="0" w:evenVBand="0" w:oddHBand="1" w:evenHBand="0" w:firstRowFirstColumn="0" w:firstRowLastColumn="0" w:lastRowFirstColumn="0" w:lastRowLastColumn="0"/>
             </w:pPr>
             <w:proofErr w:type="spellStart"/>
             <w:r>
@@ -4175,7 +4362,7 @@
           </w:tcPr>
           <w:p>
             <w:pPr>
-              <w:cnfStyle w:val="000000100000"/>
+              <w:cnfStyle w:val="000000100000" w:firstRow="0" w:lastRow="0" w:firstColumn="0" w:lastColumn="0" w:oddVBand="0" w:evenVBand="0" w:oddHBand="1" w:evenHBand="0" w:firstRowFirstColumn="0" w:firstRowLastColumn="0" w:lastRowFirstColumn="0" w:lastRowLastColumn="0"/>
             </w:pPr>
             <w:r>
               <w:t>True</w:t>
@@ -4188,7 +4375,7 @@
           </w:tcPr>
           <w:p>
             <w:pPr>
-              <w:cnfStyle w:val="000000100000"/>
+              <w:cnfStyle w:val="000000100000" w:firstRow="0" w:lastRow="0" w:firstColumn="0" w:lastColumn="0" w:oddVBand="0" w:evenVBand="0" w:oddHBand="1" w:evenHBand="0" w:firstRowFirstColumn="0" w:firstRowLastColumn="0" w:lastRowFirstColumn="0" w:lastRowLastColumn="0"/>
             </w:pPr>
             <w:r>
               <w:t>True</w:t>
@@ -4201,7 +4388,7 @@
           </w:tcPr>
           <w:p>
             <w:pPr>
-              <w:cnfStyle w:val="000000100000"/>
+              <w:cnfStyle w:val="000000100000" w:firstRow="0" w:lastRow="0" w:firstColumn="0" w:lastColumn="0" w:oddVBand="0" w:evenVBand="0" w:oddHBand="1" w:evenHBand="0" w:firstRowFirstColumn="0" w:firstRowLastColumn="0" w:lastRowFirstColumn="0" w:lastRowLastColumn="0"/>
             </w:pPr>
             <w:r>
               <w:t>Ja</w:t>
@@ -4212,7 +4399,7 @@
       <w:tr>
         <w:tc>
           <w:tcPr>
-            <w:cnfStyle w:val="001000000000"/>
+            <w:cnfStyle w:val="001000000000" w:firstRow="0" w:lastRow="0" w:firstColumn="1" w:lastColumn="0" w:oddVBand="0" w:evenVBand="0" w:oddHBand="0" w:evenHBand="0" w:firstRowFirstColumn="0" w:firstRowLastColumn="0" w:lastRowFirstColumn="0" w:lastRowLastColumn="0"/>
             <w:tcW w:w="1860" w:type="dxa"/>
           </w:tcPr>
           <w:p>
@@ -4227,7 +4414,7 @@
           </w:tcPr>
           <w:p>
             <w:pPr>
-              <w:cnfStyle w:val="000000000000"/>
+              <w:cnfStyle w:val="000000000000" w:firstRow="0" w:lastRow="0" w:firstColumn="0" w:lastColumn="0" w:oddVBand="0" w:evenVBand="0" w:oddHBand="0" w:evenHBand="0" w:firstRowFirstColumn="0" w:firstRowLastColumn="0" w:lastRowFirstColumn="0" w:lastRowLastColumn="0"/>
             </w:pPr>
             <w:proofErr w:type="spellStart"/>
             <w:r>
@@ -4242,7 +4429,7 @@
           </w:tcPr>
           <w:p>
             <w:pPr>
-              <w:cnfStyle w:val="000000000000"/>
+              <w:cnfStyle w:val="000000000000" w:firstRow="0" w:lastRow="0" w:firstColumn="0" w:lastColumn="0" w:oddVBand="0" w:evenVBand="0" w:oddHBand="0" w:evenHBand="0" w:firstRowFirstColumn="0" w:firstRowLastColumn="0" w:lastRowFirstColumn="0" w:lastRowLastColumn="0"/>
             </w:pPr>
           </w:p>
         </w:tc>
@@ -4252,7 +4439,7 @@
           </w:tcPr>
           <w:p>
             <w:pPr>
-              <w:cnfStyle w:val="000000000000"/>
+              <w:cnfStyle w:val="000000000000" w:firstRow="0" w:lastRow="0" w:firstColumn="0" w:lastColumn="0" w:oddVBand="0" w:evenVBand="0" w:oddHBand="0" w:evenHBand="0" w:firstRowFirstColumn="0" w:firstRowLastColumn="0" w:lastRowFirstColumn="0" w:lastRowLastColumn="0"/>
             </w:pPr>
           </w:p>
         </w:tc>
@@ -4262,7 +4449,7 @@
           </w:tcPr>
           <w:p>
             <w:pPr>
-              <w:cnfStyle w:val="000000000000"/>
+              <w:cnfStyle w:val="000000000000" w:firstRow="0" w:lastRow="0" w:firstColumn="0" w:lastColumn="0" w:oddVBand="0" w:evenVBand="0" w:oddHBand="0" w:evenHBand="0" w:firstRowFirstColumn="0" w:firstRowLastColumn="0" w:lastRowFirstColumn="0" w:lastRowLastColumn="0"/>
             </w:pPr>
             <w:r>
               <w:t>Ja</w:t>
@@ -4272,11 +4459,11 @@
       </w:tr>
       <w:tr>
         <w:trPr>
-          <w:cnfStyle w:val="000000100000"/>
+          <w:cnfStyle w:val="000000100000" w:firstRow="0" w:lastRow="0" w:firstColumn="0" w:lastColumn="0" w:oddVBand="0" w:evenVBand="0" w:oddHBand="1" w:evenHBand="0" w:firstRowFirstColumn="0" w:firstRowLastColumn="0" w:lastRowFirstColumn="0" w:lastRowLastColumn="0"/>
         </w:trPr>
         <w:tc>
           <w:tcPr>
-            <w:cnfStyle w:val="001000000000"/>
+            <w:cnfStyle w:val="001000000000" w:firstRow="0" w:lastRow="0" w:firstColumn="1" w:lastColumn="0" w:oddVBand="0" w:evenVBand="0" w:oddHBand="0" w:evenHBand="0" w:firstRowFirstColumn="0" w:firstRowLastColumn="0" w:lastRowFirstColumn="0" w:lastRowLastColumn="0"/>
             <w:tcW w:w="1860" w:type="dxa"/>
           </w:tcPr>
           <w:p>
@@ -4291,7 +4478,7 @@
           </w:tcPr>
           <w:p>
             <w:pPr>
-              <w:cnfStyle w:val="000000100000"/>
+              <w:cnfStyle w:val="000000100000" w:firstRow="0" w:lastRow="0" w:firstColumn="0" w:lastColumn="0" w:oddVBand="0" w:evenVBand="0" w:oddHBand="1" w:evenHBand="0" w:firstRowFirstColumn="0" w:firstRowLastColumn="0" w:lastRowFirstColumn="0" w:lastRowLastColumn="0"/>
             </w:pPr>
             <w:bookmarkStart w:id="44" w:name="OLE_LINK27"/>
             <w:bookmarkStart w:id="45" w:name="OLE_LINK28"/>
@@ -4310,7 +4497,7 @@
           </w:tcPr>
           <w:p>
             <w:pPr>
-              <w:cnfStyle w:val="000000100000"/>
+              <w:cnfStyle w:val="000000100000" w:firstRow="0" w:lastRow="0" w:firstColumn="0" w:lastColumn="0" w:oddVBand="0" w:evenVBand="0" w:oddHBand="1" w:evenHBand="0" w:firstRowFirstColumn="0" w:firstRowLastColumn="0" w:lastRowFirstColumn="0" w:lastRowLastColumn="0"/>
             </w:pPr>
           </w:p>
         </w:tc>
@@ -4320,7 +4507,7 @@
           </w:tcPr>
           <w:p>
             <w:pPr>
-              <w:cnfStyle w:val="000000100000"/>
+              <w:cnfStyle w:val="000000100000" w:firstRow="0" w:lastRow="0" w:firstColumn="0" w:lastColumn="0" w:oddVBand="0" w:evenVBand="0" w:oddHBand="1" w:evenHBand="0" w:firstRowFirstColumn="0" w:firstRowLastColumn="0" w:lastRowFirstColumn="0" w:lastRowLastColumn="0"/>
             </w:pPr>
           </w:p>
         </w:tc>
@@ -4330,7 +4517,7 @@
           </w:tcPr>
           <w:p>
             <w:pPr>
-              <w:cnfStyle w:val="000000100000"/>
+              <w:cnfStyle w:val="000000100000" w:firstRow="0" w:lastRow="0" w:firstColumn="0" w:lastColumn="0" w:oddVBand="0" w:evenVBand="0" w:oddHBand="1" w:evenHBand="0" w:firstRowFirstColumn="0" w:firstRowLastColumn="0" w:lastRowFirstColumn="0" w:lastRowLastColumn="0"/>
             </w:pPr>
             <w:bookmarkStart w:id="46" w:name="OLE_LINK21"/>
             <w:bookmarkStart w:id="47" w:name="OLE_LINK22"/>
@@ -4345,7 +4532,7 @@
       <w:tr>
         <w:tc>
           <w:tcPr>
-            <w:cnfStyle w:val="001000000000"/>
+            <w:cnfStyle w:val="001000000000" w:firstRow="0" w:lastRow="0" w:firstColumn="1" w:lastColumn="0" w:oddVBand="0" w:evenVBand="0" w:oddHBand="0" w:evenHBand="0" w:firstRowFirstColumn="0" w:firstRowLastColumn="0" w:lastRowFirstColumn="0" w:lastRowLastColumn="0"/>
             <w:tcW w:w="1860" w:type="dxa"/>
           </w:tcPr>
           <w:p>
@@ -4360,7 +4547,7 @@
           </w:tcPr>
           <w:p>
             <w:pPr>
-              <w:cnfStyle w:val="000000000000"/>
+              <w:cnfStyle w:val="000000000000" w:firstRow="0" w:lastRow="0" w:firstColumn="0" w:lastColumn="0" w:oddVBand="0" w:evenVBand="0" w:oddHBand="0" w:evenHBand="0" w:firstRowFirstColumn="0" w:firstRowLastColumn="0" w:lastRowFirstColumn="0" w:lastRowLastColumn="0"/>
             </w:pPr>
             <w:bookmarkStart w:id="48" w:name="OLE_LINK24"/>
             <w:bookmarkStart w:id="49" w:name="OLE_LINK25"/>
@@ -4381,7 +4568,7 @@
           </w:tcPr>
           <w:p>
             <w:pPr>
-              <w:cnfStyle w:val="000000000000"/>
+              <w:cnfStyle w:val="000000000000" w:firstRow="0" w:lastRow="0" w:firstColumn="0" w:lastColumn="0" w:oddVBand="0" w:evenVBand="0" w:oddHBand="0" w:evenHBand="0" w:firstRowFirstColumn="0" w:firstRowLastColumn="0" w:lastRowFirstColumn="0" w:lastRowLastColumn="0"/>
             </w:pPr>
           </w:p>
         </w:tc>
@@ -4391,7 +4578,7 @@
           </w:tcPr>
           <w:p>
             <w:pPr>
-              <w:cnfStyle w:val="000000000000"/>
+              <w:cnfStyle w:val="000000000000" w:firstRow="0" w:lastRow="0" w:firstColumn="0" w:lastColumn="0" w:oddVBand="0" w:evenVBand="0" w:oddHBand="0" w:evenHBand="0" w:firstRowFirstColumn="0" w:firstRowLastColumn="0" w:lastRowFirstColumn="0" w:lastRowLastColumn="0"/>
             </w:pPr>
           </w:p>
         </w:tc>
@@ -4401,7 +4588,7 @@
           </w:tcPr>
           <w:p>
             <w:pPr>
-              <w:cnfStyle w:val="000000000000"/>
+              <w:cnfStyle w:val="000000000000" w:firstRow="0" w:lastRow="0" w:firstColumn="0" w:lastColumn="0" w:oddVBand="0" w:evenVBand="0" w:oddHBand="0" w:evenHBand="0" w:firstRowFirstColumn="0" w:firstRowLastColumn="0" w:lastRowFirstColumn="0" w:lastRowLastColumn="0"/>
             </w:pPr>
             <w:r>
               <w:t>Ja</w:t>
@@ -4411,11 +4598,11 @@
       </w:tr>
       <w:tr>
         <w:trPr>
-          <w:cnfStyle w:val="000000100000"/>
+          <w:cnfStyle w:val="000000100000" w:firstRow="0" w:lastRow="0" w:firstColumn="0" w:lastColumn="0" w:oddVBand="0" w:evenVBand="0" w:oddHBand="1" w:evenHBand="0" w:firstRowFirstColumn="0" w:firstRowLastColumn="0" w:lastRowFirstColumn="0" w:lastRowLastColumn="0"/>
         </w:trPr>
         <w:tc>
           <w:tcPr>
-            <w:cnfStyle w:val="001000000000"/>
+            <w:cnfStyle w:val="001000000000" w:firstRow="0" w:lastRow="0" w:firstColumn="1" w:lastColumn="0" w:oddVBand="0" w:evenVBand="0" w:oddHBand="0" w:evenHBand="0" w:firstRowFirstColumn="0" w:firstRowLastColumn="0" w:lastRowFirstColumn="0" w:lastRowLastColumn="0"/>
             <w:tcW w:w="1860" w:type="dxa"/>
           </w:tcPr>
           <w:p>
@@ -4430,7 +4617,7 @@
           </w:tcPr>
           <w:p>
             <w:pPr>
-              <w:cnfStyle w:val="000000100000"/>
+              <w:cnfStyle w:val="000000100000" w:firstRow="0" w:lastRow="0" w:firstColumn="0" w:lastColumn="0" w:oddVBand="0" w:evenVBand="0" w:oddHBand="1" w:evenHBand="0" w:firstRowFirstColumn="0" w:firstRowLastColumn="0" w:lastRowFirstColumn="0" w:lastRowLastColumn="0"/>
             </w:pPr>
             <w:proofErr w:type="spellStart"/>
             <w:r>
@@ -4445,7 +4632,7 @@
           </w:tcPr>
           <w:p>
             <w:pPr>
-              <w:cnfStyle w:val="000000100000"/>
+              <w:cnfStyle w:val="000000100000" w:firstRow="0" w:lastRow="0" w:firstColumn="0" w:lastColumn="0" w:oddVBand="0" w:evenVBand="0" w:oddHBand="1" w:evenHBand="0" w:firstRowFirstColumn="0" w:firstRowLastColumn="0" w:lastRowFirstColumn="0" w:lastRowLastColumn="0"/>
             </w:pPr>
             <w:r>
               <w:t>5</w:t>
@@ -4458,7 +4645,7 @@
           </w:tcPr>
           <w:p>
             <w:pPr>
-              <w:cnfStyle w:val="000000100000"/>
+              <w:cnfStyle w:val="000000100000" w:firstRow="0" w:lastRow="0" w:firstColumn="0" w:lastColumn="0" w:oddVBand="0" w:evenVBand="0" w:oddHBand="1" w:evenHBand="0" w:firstRowFirstColumn="0" w:firstRowLastColumn="0" w:lastRowFirstColumn="0" w:lastRowLastColumn="0"/>
             </w:pPr>
             <w:r>
               <w:t>5</w:t>
@@ -4471,7 +4658,7 @@
           </w:tcPr>
           <w:p>
             <w:pPr>
-              <w:cnfStyle w:val="000000100000"/>
+              <w:cnfStyle w:val="000000100000" w:firstRow="0" w:lastRow="0" w:firstColumn="0" w:lastColumn="0" w:oddVBand="0" w:evenVBand="0" w:oddHBand="1" w:evenHBand="0" w:firstRowFirstColumn="0" w:firstRowLastColumn="0" w:lastRowFirstColumn="0" w:lastRowLastColumn="0"/>
             </w:pPr>
             <w:r>
               <w:t>Ja</w:t>
@@ -4482,7 +4669,7 @@
       <w:tr>
         <w:tc>
           <w:tcPr>
-            <w:cnfStyle w:val="001000000000"/>
+            <w:cnfStyle w:val="001000000000" w:firstRow="0" w:lastRow="0" w:firstColumn="1" w:lastColumn="0" w:oddVBand="0" w:evenVBand="0" w:oddHBand="0" w:evenHBand="0" w:firstRowFirstColumn="0" w:firstRowLastColumn="0" w:lastRowFirstColumn="0" w:lastRowLastColumn="0"/>
             <w:tcW w:w="1860" w:type="dxa"/>
           </w:tcPr>
           <w:p>
@@ -4497,7 +4684,7 @@
           </w:tcPr>
           <w:p>
             <w:pPr>
-              <w:cnfStyle w:val="000000000000"/>
+              <w:cnfStyle w:val="000000000000" w:firstRow="0" w:lastRow="0" w:firstColumn="0" w:lastColumn="0" w:oddVBand="0" w:evenVBand="0" w:oddHBand="0" w:evenHBand="0" w:firstRowFirstColumn="0" w:firstRowLastColumn="0" w:lastRowFirstColumn="0" w:lastRowLastColumn="0"/>
             </w:pPr>
             <w:proofErr w:type="spellStart"/>
             <w:r>
@@ -4512,7 +4699,7 @@
           </w:tcPr>
           <w:p>
             <w:pPr>
-              <w:cnfStyle w:val="000000000000"/>
+              <w:cnfStyle w:val="000000000000" w:firstRow="0" w:lastRow="0" w:firstColumn="0" w:lastColumn="0" w:oddVBand="0" w:evenVBand="0" w:oddHBand="0" w:evenHBand="0" w:firstRowFirstColumn="0" w:firstRowLastColumn="0" w:lastRowFirstColumn="0" w:lastRowLastColumn="0"/>
             </w:pPr>
           </w:p>
         </w:tc>
@@ -4522,7 +4709,7 @@
           </w:tcPr>
           <w:p>
             <w:pPr>
-              <w:cnfStyle w:val="000000000000"/>
+              <w:cnfStyle w:val="000000000000" w:firstRow="0" w:lastRow="0" w:firstColumn="0" w:lastColumn="0" w:oddVBand="0" w:evenVBand="0" w:oddHBand="0" w:evenHBand="0" w:firstRowFirstColumn="0" w:firstRowLastColumn="0" w:lastRowFirstColumn="0" w:lastRowLastColumn="0"/>
             </w:pPr>
           </w:p>
         </w:tc>
@@ -4532,7 +4719,7 @@
           </w:tcPr>
           <w:p>
             <w:pPr>
-              <w:cnfStyle w:val="000000000000"/>
+              <w:cnfStyle w:val="000000000000" w:firstRow="0" w:lastRow="0" w:firstColumn="0" w:lastColumn="0" w:oddVBand="0" w:evenVBand="0" w:oddHBand="0" w:evenHBand="0" w:firstRowFirstColumn="0" w:firstRowLastColumn="0" w:lastRowFirstColumn="0" w:lastRowLastColumn="0"/>
             </w:pPr>
             <w:r>
               <w:t>Ja</w:t>
@@ -4542,11 +4729,11 @@
       </w:tr>
       <w:tr>
         <w:trPr>
-          <w:cnfStyle w:val="000000100000"/>
+          <w:cnfStyle w:val="000000100000" w:firstRow="0" w:lastRow="0" w:firstColumn="0" w:lastColumn="0" w:oddVBand="0" w:evenVBand="0" w:oddHBand="1" w:evenHBand="0" w:firstRowFirstColumn="0" w:firstRowLastColumn="0" w:lastRowFirstColumn="0" w:lastRowLastColumn="0"/>
         </w:trPr>
         <w:tc>
           <w:tcPr>
-            <w:cnfStyle w:val="001000000000"/>
+            <w:cnfStyle w:val="001000000000" w:firstRow="0" w:lastRow="0" w:firstColumn="1" w:lastColumn="0" w:oddVBand="0" w:evenVBand="0" w:oddHBand="0" w:evenHBand="0" w:firstRowFirstColumn="0" w:firstRowLastColumn="0" w:lastRowFirstColumn="0" w:lastRowLastColumn="0"/>
             <w:tcW w:w="1860" w:type="dxa"/>
           </w:tcPr>
           <w:p>
@@ -4561,7 +4748,7 @@
           </w:tcPr>
           <w:p>
             <w:pPr>
-              <w:cnfStyle w:val="000000100000"/>
+              <w:cnfStyle w:val="000000100000" w:firstRow="0" w:lastRow="0" w:firstColumn="0" w:lastColumn="0" w:oddVBand="0" w:evenVBand="0" w:oddHBand="1" w:evenHBand="0" w:firstRowFirstColumn="0" w:firstRowLastColumn="0" w:lastRowFirstColumn="0" w:lastRowLastColumn="0"/>
             </w:pPr>
             <w:proofErr w:type="spellStart"/>
             <w:r>
@@ -4576,7 +4763,7 @@
           </w:tcPr>
           <w:p>
             <w:pPr>
-              <w:cnfStyle w:val="000000100000"/>
+              <w:cnfStyle w:val="000000100000" w:firstRow="0" w:lastRow="0" w:firstColumn="0" w:lastColumn="0" w:oddVBand="0" w:evenVBand="0" w:oddHBand="1" w:evenHBand="0" w:firstRowFirstColumn="0" w:firstRowLastColumn="0" w:lastRowFirstColumn="0" w:lastRowLastColumn="0"/>
             </w:pPr>
             <w:proofErr w:type="spellStart"/>
             <w:r>
@@ -4591,7 +4778,7 @@
           </w:tcPr>
           <w:p>
             <w:pPr>
-              <w:cnfStyle w:val="000000100000"/>
+              <w:cnfStyle w:val="000000100000" w:firstRow="0" w:lastRow="0" w:firstColumn="0" w:lastColumn="0" w:oddVBand="0" w:evenVBand="0" w:oddHBand="1" w:evenHBand="0" w:firstRowFirstColumn="0" w:firstRowLastColumn="0" w:lastRowFirstColumn="0" w:lastRowLastColumn="0"/>
             </w:pPr>
             <w:proofErr w:type="spellStart"/>
             <w:r>
@@ -4606,7 +4793,7 @@
           </w:tcPr>
           <w:p>
             <w:pPr>
-              <w:cnfStyle w:val="000000100000"/>
+              <w:cnfStyle w:val="000000100000" w:firstRow="0" w:lastRow="0" w:firstColumn="0" w:lastColumn="0" w:oddVBand="0" w:evenVBand="0" w:oddHBand="1" w:evenHBand="0" w:firstRowFirstColumn="0" w:firstRowLastColumn="0" w:lastRowFirstColumn="0" w:lastRowLastColumn="0"/>
             </w:pPr>
             <w:r>
               <w:t>Ja</w:t>
@@ -4620,7 +4807,7 @@
       <w:pPr>
         <w:pStyle w:val="berschrift3"/>
       </w:pPr>
-      <w:bookmarkStart w:id="51" w:name="_Toc417941535"/>
+      <w:bookmarkStart w:id="51" w:name="_Toc417978515"/>
       <w:r>
         <w:t>Actions</w:t>
       </w:r>
@@ -4640,7 +4827,7 @@
       <w:tblPr>
         <w:tblStyle w:val="MittlereListe2-Akzent1"/>
         <w:tblW w:w="0" w:type="auto"/>
-        <w:tblLook w:val="04A0"/>
+        <w:tblLook w:val="04A0" w:firstRow="1" w:lastRow="0" w:firstColumn="1" w:lastColumn="0" w:noHBand="0" w:noVBand="1"/>
       </w:tblPr>
       <w:tblGrid>
         <w:gridCol w:w="1842"/>
@@ -4651,11 +4838,11 @@
       </w:tblGrid>
       <w:tr>
         <w:trPr>
-          <w:cnfStyle w:val="100000000000"/>
+          <w:cnfStyle w:val="100000000000" w:firstRow="1" w:lastRow="0" w:firstColumn="0" w:lastColumn="0" w:oddVBand="0" w:evenVBand="0" w:oddHBand="0" w:evenHBand="0" w:firstRowFirstColumn="0" w:firstRowLastColumn="0" w:lastRowFirstColumn="0" w:lastRowLastColumn="0"/>
         </w:trPr>
         <w:tc>
           <w:tcPr>
-            <w:cnfStyle w:val="001000000100"/>
+            <w:cnfStyle w:val="001000000100" w:firstRow="0" w:lastRow="0" w:firstColumn="1" w:lastColumn="0" w:oddVBand="0" w:evenVBand="0" w:oddHBand="0" w:evenHBand="0" w:firstRowFirstColumn="1" w:firstRowLastColumn="0" w:lastRowFirstColumn="0" w:lastRowLastColumn="0"/>
             <w:tcW w:w="1842" w:type="dxa"/>
           </w:tcPr>
           <w:p>
@@ -4670,7 +4857,7 @@
           </w:tcPr>
           <w:p>
             <w:pPr>
-              <w:cnfStyle w:val="100000000000"/>
+              <w:cnfStyle w:val="100000000000" w:firstRow="1" w:lastRow="0" w:firstColumn="0" w:lastColumn="0" w:oddVBand="0" w:evenVBand="0" w:oddHBand="0" w:evenHBand="0" w:firstRowFirstColumn="0" w:firstRowLastColumn="0" w:lastRowFirstColumn="0" w:lastRowLastColumn="0"/>
             </w:pPr>
             <w:r>
               <w:t>Parameter</w:t>
@@ -4683,7 +4870,7 @@
           </w:tcPr>
           <w:p>
             <w:pPr>
-              <w:cnfStyle w:val="100000000000"/>
+              <w:cnfStyle w:val="100000000000" w:firstRow="1" w:lastRow="0" w:firstColumn="0" w:lastColumn="0" w:oddVBand="0" w:evenVBand="0" w:oddHBand="0" w:evenHBand="0" w:firstRowFirstColumn="0" w:firstRowLastColumn="0" w:lastRowFirstColumn="0" w:lastRowLastColumn="0"/>
             </w:pPr>
             <w:r>
               <w:t>Erwartete Rückgabe</w:t>
@@ -4696,7 +4883,7 @@
           </w:tcPr>
           <w:p>
             <w:pPr>
-              <w:cnfStyle w:val="100000000000"/>
+              <w:cnfStyle w:val="100000000000" w:firstRow="1" w:lastRow="0" w:firstColumn="0" w:lastColumn="0" w:oddVBand="0" w:evenVBand="0" w:oddHBand="0" w:evenHBand="0" w:firstRowFirstColumn="0" w:firstRowLastColumn="0" w:lastRowFirstColumn="0" w:lastRowLastColumn="0"/>
             </w:pPr>
             <w:r>
               <w:t>Rückgabe</w:t>
@@ -4709,7 +4896,7 @@
           </w:tcPr>
           <w:p>
             <w:pPr>
-              <w:cnfStyle w:val="100000000000"/>
+              <w:cnfStyle w:val="100000000000" w:firstRow="1" w:lastRow="0" w:firstColumn="0" w:lastColumn="0" w:oddVBand="0" w:evenVBand="0" w:oddHBand="0" w:evenHBand="0" w:firstRowFirstColumn="0" w:firstRowLastColumn="0" w:lastRowFirstColumn="0" w:lastRowLastColumn="0"/>
             </w:pPr>
             <w:r>
               <w:t>Gültig</w:t>
@@ -4719,11 +4906,11 @@
       </w:tr>
       <w:tr>
         <w:trPr>
-          <w:cnfStyle w:val="000000100000"/>
+          <w:cnfStyle w:val="000000100000" w:firstRow="0" w:lastRow="0" w:firstColumn="0" w:lastColumn="0" w:oddVBand="0" w:evenVBand="0" w:oddHBand="1" w:evenHBand="0" w:firstRowFirstColumn="0" w:firstRowLastColumn="0" w:lastRowFirstColumn="0" w:lastRowLastColumn="0"/>
         </w:trPr>
         <w:tc>
           <w:tcPr>
-            <w:cnfStyle w:val="001000000000"/>
+            <w:cnfStyle w:val="001000000000" w:firstRow="0" w:lastRow="0" w:firstColumn="1" w:lastColumn="0" w:oddVBand="0" w:evenVBand="0" w:oddHBand="0" w:evenHBand="0" w:firstRowFirstColumn="0" w:firstRowLastColumn="0" w:lastRowFirstColumn="0" w:lastRowLastColumn="0"/>
             <w:tcW w:w="1842" w:type="dxa"/>
           </w:tcPr>
           <w:p>
@@ -4738,7 +4925,7 @@
           </w:tcPr>
           <w:p>
             <w:pPr>
-              <w:cnfStyle w:val="000000100000"/>
+              <w:cnfStyle w:val="000000100000" w:firstRow="0" w:lastRow="0" w:firstColumn="0" w:lastColumn="0" w:oddVBand="0" w:evenVBand="0" w:oddHBand="1" w:evenHBand="0" w:firstRowFirstColumn="0" w:firstRowLastColumn="0" w:lastRowFirstColumn="0" w:lastRowLastColumn="0"/>
             </w:pPr>
             <w:r>
               <w:t>"</w:t>
@@ -4759,7 +4946,7 @@
           </w:tcPr>
           <w:p>
             <w:pPr>
-              <w:cnfStyle w:val="000000100000"/>
+              <w:cnfStyle w:val="000000100000" w:firstRow="0" w:lastRow="0" w:firstColumn="0" w:lastColumn="0" w:oddVBand="0" w:evenVBand="0" w:oddHBand="1" w:evenHBand="0" w:firstRowFirstColumn="0" w:firstRowLastColumn="0" w:lastRowFirstColumn="0" w:lastRowLastColumn="0"/>
             </w:pPr>
             <w:proofErr w:type="spellStart"/>
             <w:r>
@@ -4774,7 +4961,7 @@
           </w:tcPr>
           <w:p>
             <w:pPr>
-              <w:cnfStyle w:val="000000100000"/>
+              <w:cnfStyle w:val="000000100000" w:firstRow="0" w:lastRow="0" w:firstColumn="0" w:lastColumn="0" w:oddVBand="0" w:evenVBand="0" w:oddHBand="1" w:evenHBand="0" w:firstRowFirstColumn="0" w:firstRowLastColumn="0" w:lastRowFirstColumn="0" w:lastRowLastColumn="0"/>
             </w:pPr>
             <w:proofErr w:type="spellStart"/>
             <w:r>
@@ -4789,7 +4976,7 @@
           </w:tcPr>
           <w:p>
             <w:pPr>
-              <w:cnfStyle w:val="000000100000"/>
+              <w:cnfStyle w:val="000000100000" w:firstRow="0" w:lastRow="0" w:firstColumn="0" w:lastColumn="0" w:oddVBand="0" w:evenVBand="0" w:oddHBand="1" w:evenHBand="0" w:firstRowFirstColumn="0" w:firstRowLastColumn="0" w:lastRowFirstColumn="0" w:lastRowLastColumn="0"/>
             </w:pPr>
             <w:r>
               <w:t>Ja</w:t>
@@ -4800,7 +4987,7 @@
       <w:tr>
         <w:tc>
           <w:tcPr>
-            <w:cnfStyle w:val="001000000000"/>
+            <w:cnfStyle w:val="001000000000" w:firstRow="0" w:lastRow="0" w:firstColumn="1" w:lastColumn="0" w:oddVBand="0" w:evenVBand="0" w:oddHBand="0" w:evenHBand="0" w:firstRowFirstColumn="0" w:firstRowLastColumn="0" w:lastRowFirstColumn="0" w:lastRowLastColumn="0"/>
             <w:tcW w:w="1842" w:type="dxa"/>
           </w:tcPr>
           <w:p>
@@ -4815,7 +5002,7 @@
           </w:tcPr>
           <w:p>
             <w:pPr>
-              <w:cnfStyle w:val="000000000000"/>
+              <w:cnfStyle w:val="000000000000" w:firstRow="0" w:lastRow="0" w:firstColumn="0" w:lastColumn="0" w:oddVBand="0" w:evenVBand="0" w:oddHBand="0" w:evenHBand="0" w:firstRowFirstColumn="0" w:firstRowLastColumn="0" w:lastRowFirstColumn="0" w:lastRowLastColumn="0"/>
             </w:pPr>
             <w:r>
               <w:t>""</w:t>
@@ -4828,7 +5015,7 @@
           </w:tcPr>
           <w:p>
             <w:pPr>
-              <w:cnfStyle w:val="000000000000"/>
+              <w:cnfStyle w:val="000000000000" w:firstRow="0" w:lastRow="0" w:firstColumn="0" w:lastColumn="0" w:oddVBand="0" w:evenVBand="0" w:oddHBand="0" w:evenHBand="0" w:firstRowFirstColumn="0" w:firstRowLastColumn="0" w:lastRowFirstColumn="0" w:lastRowLastColumn="0"/>
             </w:pPr>
             <w:proofErr w:type="spellStart"/>
             <w:r>
@@ -4843,7 +5030,7 @@
           </w:tcPr>
           <w:p>
             <w:pPr>
-              <w:cnfStyle w:val="000000000000"/>
+              <w:cnfStyle w:val="000000000000" w:firstRow="0" w:lastRow="0" w:firstColumn="0" w:lastColumn="0" w:oddVBand="0" w:evenVBand="0" w:oddHBand="0" w:evenHBand="0" w:firstRowFirstColumn="0" w:firstRowLastColumn="0" w:lastRowFirstColumn="0" w:lastRowLastColumn="0"/>
             </w:pPr>
             <w:proofErr w:type="spellStart"/>
             <w:r>
@@ -4858,7 +5045,7 @@
           </w:tcPr>
           <w:p>
             <w:pPr>
-              <w:cnfStyle w:val="000000000000"/>
+              <w:cnfStyle w:val="000000000000" w:firstRow="0" w:lastRow="0" w:firstColumn="0" w:lastColumn="0" w:oddVBand="0" w:evenVBand="0" w:oddHBand="0" w:evenHBand="0" w:firstRowFirstColumn="0" w:firstRowLastColumn="0" w:lastRowFirstColumn="0" w:lastRowLastColumn="0"/>
             </w:pPr>
             <w:bookmarkStart w:id="52" w:name="OLE_LINK31"/>
             <w:bookmarkStart w:id="53" w:name="OLE_LINK32"/>
@@ -4876,11 +5063,11 @@
       </w:tr>
       <w:tr>
         <w:trPr>
-          <w:cnfStyle w:val="000000100000"/>
+          <w:cnfStyle w:val="000000100000" w:firstRow="0" w:lastRow="0" w:firstColumn="0" w:lastColumn="0" w:oddVBand="0" w:evenVBand="0" w:oddHBand="1" w:evenHBand="0" w:firstRowFirstColumn="0" w:firstRowLastColumn="0" w:lastRowFirstColumn="0" w:lastRowLastColumn="0"/>
         </w:trPr>
         <w:tc>
           <w:tcPr>
-            <w:cnfStyle w:val="001000000000"/>
+            <w:cnfStyle w:val="001000000000" w:firstRow="0" w:lastRow="0" w:firstColumn="1" w:lastColumn="0" w:oddVBand="0" w:evenVBand="0" w:oddHBand="0" w:evenHBand="0" w:firstRowFirstColumn="0" w:firstRowLastColumn="0" w:lastRowFirstColumn="0" w:lastRowLastColumn="0"/>
             <w:tcW w:w="1842" w:type="dxa"/>
           </w:tcPr>
           <w:p>
@@ -4895,7 +5082,7 @@
           </w:tcPr>
           <w:p>
             <w:pPr>
-              <w:cnfStyle w:val="000000100000"/>
+              <w:cnfStyle w:val="000000100000" w:firstRow="0" w:lastRow="0" w:firstColumn="0" w:lastColumn="0" w:oddVBand="0" w:evenVBand="0" w:oddHBand="1" w:evenHBand="0" w:firstRowFirstColumn="0" w:firstRowLastColumn="0" w:lastRowFirstColumn="0" w:lastRowLastColumn="0"/>
             </w:pPr>
             <w:r>
               <w:t>"</w:t>
@@ -4916,7 +5103,7 @@
           </w:tcPr>
           <w:p>
             <w:pPr>
-              <w:cnfStyle w:val="000000100000"/>
+              <w:cnfStyle w:val="000000100000" w:firstRow="0" w:lastRow="0" w:firstColumn="0" w:lastColumn="0" w:oddVBand="0" w:evenVBand="0" w:oddHBand="1" w:evenHBand="0" w:firstRowFirstColumn="0" w:firstRowLastColumn="0" w:lastRowFirstColumn="0" w:lastRowLastColumn="0"/>
             </w:pPr>
             <w:bookmarkStart w:id="56" w:name="OLE_LINK29"/>
             <w:bookmarkStart w:id="57" w:name="OLE_LINK30"/>
@@ -4933,7 +5120,7 @@
           </w:tcPr>
           <w:p>
             <w:pPr>
-              <w:cnfStyle w:val="000000100000"/>
+              <w:cnfStyle w:val="000000100000" w:firstRow="0" w:lastRow="0" w:firstColumn="0" w:lastColumn="0" w:oddVBand="0" w:evenVBand="0" w:oddHBand="1" w:evenHBand="0" w:firstRowFirstColumn="0" w:firstRowLastColumn="0" w:lastRowFirstColumn="0" w:lastRowLastColumn="0"/>
             </w:pPr>
             <w:r>
               <w:t>True</w:t>
@@ -4946,7 +5133,7 @@
           </w:tcPr>
           <w:p>
             <w:pPr>
-              <w:cnfStyle w:val="000000100000"/>
+              <w:cnfStyle w:val="000000100000" w:firstRow="0" w:lastRow="0" w:firstColumn="0" w:lastColumn="0" w:oddVBand="0" w:evenVBand="0" w:oddHBand="1" w:evenHBand="0" w:firstRowFirstColumn="0" w:firstRowLastColumn="0" w:lastRowFirstColumn="0" w:lastRowLastColumn="0"/>
             </w:pPr>
             <w:r>
               <w:t>Ja</w:t>
@@ -4957,7 +5144,7 @@
       <w:tr>
         <w:tc>
           <w:tcPr>
-            <w:cnfStyle w:val="001000000000"/>
+            <w:cnfStyle w:val="001000000000" w:firstRow="0" w:lastRow="0" w:firstColumn="1" w:lastColumn="0" w:oddVBand="0" w:evenVBand="0" w:oddHBand="0" w:evenHBand="0" w:firstRowFirstColumn="0" w:firstRowLastColumn="0" w:lastRowFirstColumn="0" w:lastRowLastColumn="0"/>
             <w:tcW w:w="1842" w:type="dxa"/>
           </w:tcPr>
           <w:p>
@@ -4972,7 +5159,7 @@
           </w:tcPr>
           <w:p>
             <w:pPr>
-              <w:cnfStyle w:val="000000000000"/>
+              <w:cnfStyle w:val="000000000000" w:firstRow="0" w:lastRow="0" w:firstColumn="0" w:lastColumn="0" w:oddVBand="0" w:evenVBand="0" w:oddHBand="0" w:evenHBand="0" w:firstRowFirstColumn="0" w:firstRowLastColumn="0" w:lastRowFirstColumn="0" w:lastRowLastColumn="0"/>
             </w:pPr>
             <w:r>
               <w:t>"poke"</w:t>
@@ -4985,7 +5172,7 @@
           </w:tcPr>
           <w:p>
             <w:pPr>
-              <w:cnfStyle w:val="000000000000"/>
+              <w:cnfStyle w:val="000000000000" w:firstRow="0" w:lastRow="0" w:firstColumn="0" w:lastColumn="0" w:oddVBand="0" w:evenVBand="0" w:oddHBand="0" w:evenHBand="0" w:firstRowFirstColumn="0" w:firstRowLastColumn="0" w:lastRowFirstColumn="0" w:lastRowLastColumn="0"/>
             </w:pPr>
             <w:r>
               <w:t>True</w:t>
@@ -4998,7 +5185,7 @@
           </w:tcPr>
           <w:p>
             <w:pPr>
-              <w:cnfStyle w:val="000000000000"/>
+              <w:cnfStyle w:val="000000000000" w:firstRow="0" w:lastRow="0" w:firstColumn="0" w:lastColumn="0" w:oddVBand="0" w:evenVBand="0" w:oddHBand="0" w:evenHBand="0" w:firstRowFirstColumn="0" w:firstRowLastColumn="0" w:lastRowFirstColumn="0" w:lastRowLastColumn="0"/>
             </w:pPr>
             <w:r>
               <w:t>True</w:t>
@@ -5011,7 +5198,7 @@
           </w:tcPr>
           <w:p>
             <w:pPr>
-              <w:cnfStyle w:val="000000000000"/>
+              <w:cnfStyle w:val="000000000000" w:firstRow="0" w:lastRow="0" w:firstColumn="0" w:lastColumn="0" w:oddVBand="0" w:evenVBand="0" w:oddHBand="0" w:evenHBand="0" w:firstRowFirstColumn="0" w:firstRowLastColumn="0" w:lastRowFirstColumn="0" w:lastRowLastColumn="0"/>
             </w:pPr>
             <w:r>
               <w:t>Ja</w:t>
@@ -5021,11 +5208,11 @@
       </w:tr>
       <w:tr>
         <w:trPr>
-          <w:cnfStyle w:val="000000100000"/>
+          <w:cnfStyle w:val="000000100000" w:firstRow="0" w:lastRow="0" w:firstColumn="0" w:lastColumn="0" w:oddVBand="0" w:evenVBand="0" w:oddHBand="1" w:evenHBand="0" w:firstRowFirstColumn="0" w:firstRowLastColumn="0" w:lastRowFirstColumn="0" w:lastRowLastColumn="0"/>
         </w:trPr>
         <w:tc>
           <w:tcPr>
-            <w:cnfStyle w:val="001000000000"/>
+            <w:cnfStyle w:val="001000000000" w:firstRow="0" w:lastRow="0" w:firstColumn="1" w:lastColumn="0" w:oddVBand="0" w:evenVBand="0" w:oddHBand="0" w:evenHBand="0" w:firstRowFirstColumn="0" w:firstRowLastColumn="0" w:lastRowFirstColumn="0" w:lastRowLastColumn="0"/>
             <w:tcW w:w="1842" w:type="dxa"/>
           </w:tcPr>
           <w:p>
@@ -5040,7 +5227,7 @@
           </w:tcPr>
           <w:p>
             <w:pPr>
-              <w:cnfStyle w:val="000000100000"/>
+              <w:cnfStyle w:val="000000100000" w:firstRow="0" w:lastRow="0" w:firstColumn="0" w:lastColumn="0" w:oddVBand="0" w:evenVBand="0" w:oddHBand="1" w:evenHBand="0" w:firstRowFirstColumn="0" w:firstRowLastColumn="0" w:lastRowFirstColumn="0" w:lastRowLastColumn="0"/>
             </w:pPr>
             <w:r>
               <w:t>"block"</w:t>
@@ -5053,7 +5240,7 @@
           </w:tcPr>
           <w:p>
             <w:pPr>
-              <w:cnfStyle w:val="000000100000"/>
+              <w:cnfStyle w:val="000000100000" w:firstRow="0" w:lastRow="0" w:firstColumn="0" w:lastColumn="0" w:oddVBand="0" w:evenVBand="0" w:oddHBand="1" w:evenHBand="0" w:firstRowFirstColumn="0" w:firstRowLastColumn="0" w:lastRowFirstColumn="0" w:lastRowLastColumn="0"/>
             </w:pPr>
             <w:r>
               <w:t>True</w:t>
@@ -5066,7 +5253,7 @@
           </w:tcPr>
           <w:p>
             <w:pPr>
-              <w:cnfStyle w:val="000000100000"/>
+              <w:cnfStyle w:val="000000100000" w:firstRow="0" w:lastRow="0" w:firstColumn="0" w:lastColumn="0" w:oddVBand="0" w:evenVBand="0" w:oddHBand="1" w:evenHBand="0" w:firstRowFirstColumn="0" w:firstRowLastColumn="0" w:lastRowFirstColumn="0" w:lastRowLastColumn="0"/>
             </w:pPr>
             <w:r>
               <w:t>True</w:t>
@@ -5079,7 +5266,7 @@
           </w:tcPr>
           <w:p>
             <w:pPr>
-              <w:cnfStyle w:val="000000100000"/>
+              <w:cnfStyle w:val="000000100000" w:firstRow="0" w:lastRow="0" w:firstColumn="0" w:lastColumn="0" w:oddVBand="0" w:evenVBand="0" w:oddHBand="1" w:evenHBand="0" w:firstRowFirstColumn="0" w:firstRowLastColumn="0" w:lastRowFirstColumn="0" w:lastRowLastColumn="0"/>
             </w:pPr>
             <w:r>
               <w:t>Ja</w:t>
@@ -5090,7 +5277,7 @@
       <w:tr>
         <w:tc>
           <w:tcPr>
-            <w:cnfStyle w:val="001000000000"/>
+            <w:cnfStyle w:val="001000000000" w:firstRow="0" w:lastRow="0" w:firstColumn="1" w:lastColumn="0" w:oddVBand="0" w:evenVBand="0" w:oddHBand="0" w:evenHBand="0" w:firstRowFirstColumn="0" w:firstRowLastColumn="0" w:lastRowFirstColumn="0" w:lastRowLastColumn="0"/>
             <w:tcW w:w="1842" w:type="dxa"/>
           </w:tcPr>
           <w:p>
@@ -5105,7 +5292,7 @@
           </w:tcPr>
           <w:p>
             <w:pPr>
-              <w:cnfStyle w:val="000000000000"/>
+              <w:cnfStyle w:val="000000000000" w:firstRow="0" w:lastRow="0" w:firstColumn="0" w:lastColumn="0" w:oddVBand="0" w:evenVBand="0" w:oddHBand="0" w:evenHBand="0" w:firstRowFirstColumn="0" w:firstRowLastColumn="0" w:lastRowFirstColumn="0" w:lastRowLastColumn="0"/>
               <w:rPr>
                 <w:i/>
               </w:rPr>
@@ -5124,7 +5311,7 @@
           </w:tcPr>
           <w:p>
             <w:pPr>
-              <w:cnfStyle w:val="000000000000"/>
+              <w:cnfStyle w:val="000000000000" w:firstRow="0" w:lastRow="0" w:firstColumn="0" w:lastColumn="0" w:oddVBand="0" w:evenVBand="0" w:oddHBand="0" w:evenHBand="0" w:firstRowFirstColumn="0" w:firstRowLastColumn="0" w:lastRowFirstColumn="0" w:lastRowLastColumn="0"/>
             </w:pPr>
             <w:proofErr w:type="spellStart"/>
             <w:r>
@@ -5139,7 +5326,7 @@
           </w:tcPr>
           <w:p>
             <w:pPr>
-              <w:cnfStyle w:val="000000000000"/>
+              <w:cnfStyle w:val="000000000000" w:firstRow="0" w:lastRow="0" w:firstColumn="0" w:lastColumn="0" w:oddVBand="0" w:evenVBand="0" w:oddHBand="0" w:evenHBand="0" w:firstRowFirstColumn="0" w:firstRowLastColumn="0" w:lastRowFirstColumn="0" w:lastRowLastColumn="0"/>
             </w:pPr>
             <w:proofErr w:type="spellStart"/>
             <w:r>
@@ -5154,7 +5341,7 @@
           </w:tcPr>
           <w:p>
             <w:pPr>
-              <w:cnfStyle w:val="000000000000"/>
+              <w:cnfStyle w:val="000000000000" w:firstRow="0" w:lastRow="0" w:firstColumn="0" w:lastColumn="0" w:oddVBand="0" w:evenVBand="0" w:oddHBand="0" w:evenHBand="0" w:firstRowFirstColumn="0" w:firstRowLastColumn="0" w:lastRowFirstColumn="0" w:lastRowLastColumn="0"/>
             </w:pPr>
             <w:r>
               <w:t>Nein</w:t>
@@ -5183,7 +5370,7 @@
       <w:pPr>
         <w:pStyle w:val="berschrift1"/>
       </w:pPr>
-      <w:bookmarkStart w:id="58" w:name="_Toc417941536"/>
+      <w:bookmarkStart w:id="58" w:name="_Toc417978516"/>
       <w:r>
         <w:lastRenderedPageBreak/>
         <w:t>Quellen</w:t>
@@ -5199,15 +5386,7 @@
         </w:numPr>
       </w:pPr>
       <w:r>
-        <w:t xml:space="preserve">Prognose zu den Marktanteilen der Betriebssysteme am Absatz vom </w:t>
-      </w:r>
-      <w:proofErr w:type="spellStart"/>
-      <w:r>
-        <w:t>Smartphones</w:t>
-      </w:r>
-      <w:proofErr w:type="spellEnd"/>
-      <w:r>
-        <w:t xml:space="preserve"> weltweit in den Jahren 2014 und 2018</w:t>
+        <w:t>Prognose zu den Marktanteilen der Betriebssysteme am Absatz vom Smartphones weltweit in den Jahren 2014 und 2018</w:t>
       </w:r>
       <w:r>
         <w:t xml:space="preserve"> (</w:t>
@@ -5280,7 +5459,7 @@
 </file>
 
 <file path=word/numbering.xml><?xml version="1.0" encoding="utf-8"?>
-<w:numbering xmlns:ve="http://schemas.openxmlformats.org/markup-compatibility/2006" xmlns:o="urn:schemas-microsoft-com:office:office" xmlns:r="http://schemas.openxmlformats.org/officeDocument/2006/relationships" xmlns:m="http://schemas.openxmlformats.org/officeDocument/2006/math" xmlns:v="urn:schemas-microsoft-com:vml" xmlns:wp="http://schemas.openxmlformats.org/drawingml/2006/wordprocessingDrawing" xmlns:w10="urn:schemas-microsoft-com:office:word" xmlns:w="http://schemas.openxmlformats.org/wordprocessingml/2006/main" xmlns:wne="http://schemas.microsoft.com/office/word/2006/wordml">
+<w:numbering xmlns:wpc="http://schemas.microsoft.com/office/word/2010/wordprocessingCanvas" xmlns:mc="http://schemas.openxmlformats.org/markup-compatibility/2006" xmlns:o="urn:schemas-microsoft-com:office:office" xmlns:r="http://schemas.openxmlformats.org/officeDocument/2006/relationships" xmlns:m="http://schemas.openxmlformats.org/officeDocument/2006/math" xmlns:v="urn:schemas-microsoft-com:vml" xmlns:wp14="http://schemas.microsoft.com/office/word/2010/wordprocessingDrawing" xmlns:wp="http://schemas.openxmlformats.org/drawingml/2006/wordprocessingDrawing" xmlns:w10="urn:schemas-microsoft-com:office:word" xmlns:w="http://schemas.openxmlformats.org/wordprocessingml/2006/main" xmlns:w14="http://schemas.microsoft.com/office/word/2010/wordml" xmlns:wpg="http://schemas.microsoft.com/office/word/2010/wordprocessingGroup" xmlns:wpi="http://schemas.microsoft.com/office/word/2010/wordprocessingInk" xmlns:wne="http://schemas.microsoft.com/office/word/2006/wordml" xmlns:wps="http://schemas.microsoft.com/office/word/2010/wordprocessingShape" mc:Ignorable="w14 wp14">
   <w:abstractNum w:abstractNumId="0">
     <w:nsid w:val="00D22FD9"/>
     <w:multiLevelType w:val="hybridMultilevel"/>
@@ -5954,7 +6133,7 @@
 </file>
 
 <file path=word/styles.xml><?xml version="1.0" encoding="utf-8"?>
-<w:styles xmlns:r="http://schemas.openxmlformats.org/officeDocument/2006/relationships" xmlns:w="http://schemas.openxmlformats.org/wordprocessingml/2006/main">
+<w:styles xmlns:mc="http://schemas.openxmlformats.org/markup-compatibility/2006" xmlns:r="http://schemas.openxmlformats.org/officeDocument/2006/relationships" xmlns:w="http://schemas.openxmlformats.org/wordprocessingml/2006/main" xmlns:w14="http://schemas.microsoft.com/office/word/2010/wordml" mc:Ignorable="w14">
   <w:docDefaults>
     <w:rPrDefault>
       <w:rPr>
@@ -6218,7 +6397,6 @@
     <w:uiPriority w:val="99"/>
     <w:semiHidden/>
     <w:unhideWhenUsed/>
-    <w:qFormat/>
     <w:tblPr>
       <w:tblInd w:w="0" w:type="dxa"/>
       <w:tblCellMar>
@@ -6475,7 +6653,7 @@
       <w:color w:val="4F81BD" w:themeColor="accent1"/>
     </w:rPr>
   </w:style>
-  <w:style w:type="table" w:styleId="Tabellengitternetz">
+  <w:style w:type="table" w:styleId="Tabellenraster">
     <w:name w:val="Table Grid"/>
     <w:basedOn w:val="NormaleTabelle"/>
     <w:uiPriority w:val="59"/>
@@ -7067,14 +7245,25 @@
 
 <file path=word/charts/chart1.xml><?xml version="1.0" encoding="utf-8"?>
 <c:chartSpace xmlns:c="http://schemas.openxmlformats.org/drawingml/2006/chart" xmlns:a="http://schemas.openxmlformats.org/drawingml/2006/main" xmlns:r="http://schemas.openxmlformats.org/officeDocument/2006/relationships">
-  <c:date1904 val="1"/>
+  <c:date1904 val="0"/>
   <c:lang val="de-DE"/>
+  <c:roundedCorners val="0"/>
+  <mc:AlternateContent xmlns:mc="http://schemas.openxmlformats.org/markup-compatibility/2006">
+    <mc:Choice xmlns:c14="http://schemas.microsoft.com/office/drawing/2007/8/2/chart" Requires="c14">
+      <c14:style val="102"/>
+    </mc:Choice>
+    <mc:Fallback>
+      <c:style val="2"/>
+    </mc:Fallback>
+  </mc:AlternateContent>
   <c:chart>
+    <c:autoTitleDeleted val="0"/>
     <c:plotArea>
       <c:layout/>
       <c:barChart>
         <c:barDir val="col"/>
         <c:grouping val="clustered"/>
+        <c:varyColors val="0"/>
         <c:ser>
           <c:idx val="0"/>
           <c:order val="0"/>
@@ -7089,6 +7278,7 @@
               </c:strCache>
             </c:strRef>
           </c:tx>
+          <c:invertIfNegative val="0"/>
           <c:cat>
             <c:numRef>
               <c:f>Tabelle1!$A$2</c:f>
@@ -7125,6 +7315,7 @@
               </c:strCache>
             </c:strRef>
           </c:tx>
+          <c:invertIfNegative val="0"/>
           <c:cat>
             <c:numRef>
               <c:f>Tabelle1!$A$2</c:f>
@@ -7161,6 +7352,7 @@
               </c:strCache>
             </c:strRef>
           </c:tx>
+          <c:invertIfNegative val="0"/>
           <c:cat>
             <c:numRef>
               <c:f>Tabelle1!$A$2</c:f>
@@ -7197,6 +7389,7 @@
               </c:strCache>
             </c:strRef>
           </c:tx>
+          <c:invertIfNegative val="0"/>
           <c:cat>
             <c:numRef>
               <c:f>Tabelle1!$A$2</c:f>
@@ -7219,89 +7412,74 @@
             </c:numRef>
           </c:val>
         </c:ser>
-        <c:axId val="94489216"/>
-        <c:axId val="95663232"/>
+        <c:dLbls>
+          <c:showLegendKey val="0"/>
+          <c:showVal val="0"/>
+          <c:showCatName val="0"/>
+          <c:showSerName val="0"/>
+          <c:showPercent val="0"/>
+          <c:showBubbleSize val="0"/>
+        </c:dLbls>
+        <c:gapWidth val="150"/>
+        <c:axId val="133546368"/>
+        <c:axId val="133547904"/>
       </c:barChart>
       <c:catAx>
-        <c:axId val="94489216"/>
+        <c:axId val="133546368"/>
         <c:scaling>
           <c:orientation val="minMax"/>
         </c:scaling>
+        <c:delete val="0"/>
         <c:axPos val="b"/>
         <c:numFmt formatCode="General" sourceLinked="1"/>
+        <c:majorTickMark val="out"/>
+        <c:minorTickMark val="none"/>
         <c:tickLblPos val="nextTo"/>
-        <c:crossAx val="95663232"/>
+        <c:crossAx val="133547904"/>
         <c:crosses val="autoZero"/>
         <c:auto val="1"/>
         <c:lblAlgn val="ctr"/>
         <c:lblOffset val="100"/>
+        <c:noMultiLvlLbl val="0"/>
       </c:catAx>
       <c:valAx>
-        <c:axId val="95663232"/>
+        <c:axId val="133547904"/>
         <c:scaling>
           <c:orientation val="minMax"/>
         </c:scaling>
+        <c:delete val="0"/>
         <c:axPos val="l"/>
         <c:majorGridlines/>
         <c:numFmt formatCode="0%" sourceLinked="1"/>
+        <c:majorTickMark val="out"/>
+        <c:minorTickMark val="none"/>
         <c:tickLblPos val="nextTo"/>
-        <c:crossAx val="94489216"/>
+        <c:crossAx val="133546368"/>
         <c:crosses val="autoZero"/>
         <c:crossBetween val="between"/>
       </c:valAx>
     </c:plotArea>
     <c:legend>
       <c:legendPos val="r"/>
+      <c:layout/>
+      <c:overlay val="0"/>
     </c:legend>
     <c:plotVisOnly val="1"/>
+    <c:dispBlanksAs val="gap"/>
+    <c:showDLblsOverMax val="0"/>
   </c:chart>
-  <c:externalData r:id="rId1"/>
+  <c:externalData r:id="rId1">
+    <c:autoUpdate val="0"/>
+  </c:externalData>
 </c:chartSpace>
 </file>
 
 <file path=word/glossary/document.xml><?xml version="1.0" encoding="utf-8"?>
-<w:glossaryDocument xmlns:ve="http://schemas.openxmlformats.org/markup-compatibility/2006" xmlns:o="urn:schemas-microsoft-com:office:office" xmlns:r="http://schemas.openxmlformats.org/officeDocument/2006/relationships" xmlns:m="http://schemas.openxmlformats.org/officeDocument/2006/math" xmlns:v="urn:schemas-microsoft-com:vml" xmlns:wp="http://schemas.openxmlformats.org/drawingml/2006/wordprocessingDrawing" xmlns:w10="urn:schemas-microsoft-com:office:word" xmlns:w="http://schemas.openxmlformats.org/wordprocessingml/2006/main" xmlns:wne="http://schemas.microsoft.com/office/word/2006/wordml">
-  <w:docParts>
-    <w:docPart>
-      <w:docPartPr>
-        <w:name w:val="085FDEF3C0FD48BAB8207D78BD2F3559"/>
-        <w:category>
-          <w:name w:val="Allgemein"/>
-          <w:gallery w:val="placeholder"/>
-        </w:category>
-        <w:types>
-          <w:type w:val="bbPlcHdr"/>
-        </w:types>
-        <w:behaviors>
-          <w:behavior w:val="content"/>
-        </w:behaviors>
-        <w:guid w:val="{B5298D1E-8B1B-4C0B-AEBF-72DF7D19ADDE}"/>
-      </w:docPartPr>
-      <w:docPartBody>
-        <w:p>
-          <w:pPr>
-            <w:pStyle w:val="085FDEF3C0FD48BAB8207D78BD2F3559"/>
-          </w:pPr>
-          <w:r>
-            <w:rPr>
-              <w:rFonts w:asciiTheme="majorHAnsi" w:eastAsiaTheme="majorEastAsia" w:hAnsiTheme="majorHAnsi" w:cstheme="majorBidi"/>
-              <w:b/>
-              <w:bCs/>
-              <w:color w:val="FFFFFF" w:themeColor="background1"/>
-              <w:sz w:val="72"/>
-              <w:szCs w:val="72"/>
-            </w:rPr>
-            <w:t>[Jahr]</w:t>
-          </w:r>
-        </w:p>
-      </w:docPartBody>
-    </w:docPart>
-  </w:docParts>
-</w:glossaryDocument>
+<w:glossaryDocument xmlns:wpc="http://schemas.microsoft.com/office/word/2010/wordprocessingCanvas" xmlns:mc="http://schemas.openxmlformats.org/markup-compatibility/2006" xmlns:o="urn:schemas-microsoft-com:office:office" xmlns:r="http://schemas.openxmlformats.org/officeDocument/2006/relationships" xmlns:m="http://schemas.openxmlformats.org/officeDocument/2006/math" xmlns:v="urn:schemas-microsoft-com:vml" xmlns:wp14="http://schemas.microsoft.com/office/word/2010/wordprocessingDrawing" xmlns:wp="http://schemas.openxmlformats.org/drawingml/2006/wordprocessingDrawing" xmlns:w10="urn:schemas-microsoft-com:office:word" xmlns:w="http://schemas.openxmlformats.org/wordprocessingml/2006/main" xmlns:w14="http://schemas.microsoft.com/office/word/2010/wordml" xmlns:wpg="http://schemas.microsoft.com/office/word/2010/wordprocessingGroup" xmlns:wpi="http://schemas.microsoft.com/office/word/2010/wordprocessingInk" xmlns:wne="http://schemas.microsoft.com/office/word/2006/wordml" xmlns:wps="http://schemas.microsoft.com/office/word/2010/wordprocessingShape" mc:Ignorable="w14 wp14"/>
 </file>
 
 <file path=word/glossary/fontTable.xml><?xml version="1.0" encoding="utf-8"?>
-<w:fonts xmlns:r="http://schemas.openxmlformats.org/officeDocument/2006/relationships" xmlns:w="http://schemas.openxmlformats.org/wordprocessingml/2006/main">
+<w:fonts xmlns:mc="http://schemas.openxmlformats.org/markup-compatibility/2006" xmlns:r="http://schemas.openxmlformats.org/officeDocument/2006/relationships" xmlns:w="http://schemas.openxmlformats.org/wordprocessingml/2006/main" xmlns:w14="http://schemas.microsoft.com/office/word/2010/wordml" mc:Ignorable="w14">
   <w:font w:name="Symbol">
     <w:panose1 w:val="05050102010706020507"/>
     <w:charset w:val="02"/>
@@ -7314,14 +7492,14 @@
     <w:charset w:val="00"/>
     <w:family w:val="roman"/>
     <w:pitch w:val="variable"/>
-    <w:sig w:usb0="E0002EFF" w:usb1="C0007843" w:usb2="00000009" w:usb3="00000000" w:csb0="000001FF" w:csb1="00000000"/>
+    <w:sig w:usb0="20002A87" w:usb1="80000000" w:usb2="00000008" w:usb3="00000000" w:csb0="000001FF" w:csb1="00000000"/>
   </w:font>
   <w:font w:name="Courier New">
     <w:panose1 w:val="02070309020205020404"/>
     <w:charset w:val="00"/>
     <w:family w:val="modern"/>
     <w:pitch w:val="fixed"/>
-    <w:sig w:usb0="E0002AFF" w:usb1="C0007843" w:usb2="00000009" w:usb3="00000000" w:csb0="000001FF" w:csb1="00000000"/>
+    <w:sig w:usb0="20002A87" w:usb1="00000000" w:usb2="00000000" w:usb3="00000000" w:csb0="000001FF" w:csb1="00000000"/>
   </w:font>
   <w:font w:name="Wingdings">
     <w:panose1 w:val="05000000000000000000"/>
@@ -7335,7 +7513,7 @@
     <w:charset w:val="00"/>
     <w:family w:val="swiss"/>
     <w:pitch w:val="variable"/>
-    <w:sig w:usb0="E00002FF" w:usb1="4000ACFF" w:usb2="00000001" w:usb3="00000000" w:csb0="0000019F" w:csb1="00000000"/>
+    <w:sig w:usb0="E10002FF" w:usb1="4000ACFF" w:usb2="00000009" w:usb3="00000000" w:csb0="0000019F" w:csb1="00000000"/>
   </w:font>
   <w:font w:name="Cambria">
     <w:panose1 w:val="02040503050406030204"/>
@@ -7349,19 +7527,20 @@
     <w:charset w:val="00"/>
     <w:family w:val="swiss"/>
     <w:pitch w:val="variable"/>
-    <w:sig w:usb0="E1002EFF" w:usb1="C000605B" w:usb2="00000029" w:usb3="00000000" w:csb0="000101FF" w:csb1="00000000"/>
+    <w:sig w:usb0="61002A87" w:usb1="80000000" w:usb2="00000008" w:usb3="00000000" w:csb0="000101FF" w:csb1="00000000"/>
   </w:font>
 </w:fonts>
 </file>
 
 <file path=word/glossary/settings.xml><?xml version="1.0" encoding="utf-8"?>
-<w:settings xmlns:o="urn:schemas-microsoft-com:office:office" xmlns:r="http://schemas.openxmlformats.org/officeDocument/2006/relationships" xmlns:m="http://schemas.openxmlformats.org/officeDocument/2006/math" xmlns:v="urn:schemas-microsoft-com:vml" xmlns:w10="urn:schemas-microsoft-com:office:word" xmlns:w="http://schemas.openxmlformats.org/wordprocessingml/2006/main" xmlns:sl="http://schemas.openxmlformats.org/schemaLibrary/2006/main">
+<w:settings xmlns:mc="http://schemas.openxmlformats.org/markup-compatibility/2006" xmlns:o="urn:schemas-microsoft-com:office:office" xmlns:r="http://schemas.openxmlformats.org/officeDocument/2006/relationships" xmlns:m="http://schemas.openxmlformats.org/officeDocument/2006/math" xmlns:v="urn:schemas-microsoft-com:vml" xmlns:w10="urn:schemas-microsoft-com:office:word" xmlns:w="http://schemas.openxmlformats.org/wordprocessingml/2006/main" xmlns:w14="http://schemas.microsoft.com/office/word/2010/wordml" xmlns:sl="http://schemas.openxmlformats.org/schemaLibrary/2006/main" mc:Ignorable="w14">
   <w:view w:val="normal"/>
   <w:defaultTabStop w:val="708"/>
   <w:hyphenationZone w:val="425"/>
   <w:characterSpacingControl w:val="doNotCompress"/>
   <w:compat>
     <w:useFELayout/>
+    <w:compatSetting w:name="compatibilityMode" w:uri="http://schemas.microsoft.com/office/word" w:val="12"/>
   </w:compat>
   <w:rsids>
     <w:rsidRoot w:val="0018656C"/>
@@ -7374,7 +7553,7 @@
     <m:mathFont m:val="Cambria Math"/>
     <m:brkBin m:val="before"/>
     <m:brkBinSub m:val="--"/>
-    <m:smallFrac m:val="off"/>
+    <m:smallFrac m:val="0"/>
     <m:dispDef/>
     <m:lMargin m:val="0"/>
     <m:rMargin m:val="0"/>
@@ -7391,7 +7570,7 @@
 </file>
 
 <file path=word/glossary/styles.xml><?xml version="1.0" encoding="utf-8"?>
-<w:styles xmlns:r="http://schemas.openxmlformats.org/officeDocument/2006/relationships" xmlns:w="http://schemas.openxmlformats.org/wordprocessingml/2006/main">
+<w:styles xmlns:mc="http://schemas.openxmlformats.org/markup-compatibility/2006" xmlns:r="http://schemas.openxmlformats.org/officeDocument/2006/relationships" xmlns:w="http://schemas.openxmlformats.org/wordprocessingml/2006/main" xmlns:w14="http://schemas.microsoft.com/office/word/2010/wordml" mc:Ignorable="w14">
   <w:docDefaults>
     <w:rPrDefault>
       <w:rPr>
@@ -7562,7 +7741,6 @@
     <w:uiPriority w:val="99"/>
     <w:semiHidden/>
     <w:unhideWhenUsed/>
-    <w:qFormat/>
     <w:tblPr>
       <w:tblInd w:w="0" w:type="dxa"/>
       <w:tblCellMar>
@@ -7602,8 +7780,198 @@
 </w:styles>
 </file>
 
+<file path=word/glossary/stylesWithEffects.xml><?xml version="1.0" encoding="utf-8"?>
+<w:styles xmlns:wpc="http://schemas.microsoft.com/office/word/2010/wordprocessingCanvas" xmlns:mc="http://schemas.openxmlformats.org/markup-compatibility/2006" xmlns:o="urn:schemas-microsoft-com:office:office" xmlns:r="http://schemas.openxmlformats.org/officeDocument/2006/relationships" xmlns:m="http://schemas.openxmlformats.org/officeDocument/2006/math" xmlns:v="urn:schemas-microsoft-com:vml" xmlns:wp14="http://schemas.microsoft.com/office/word/2010/wordprocessingDrawing" xmlns:wp="http://schemas.openxmlformats.org/drawingml/2006/wordprocessingDrawing" xmlns:w10="urn:schemas-microsoft-com:office:word" xmlns:w="http://schemas.openxmlformats.org/wordprocessingml/2006/main" xmlns:w14="http://schemas.microsoft.com/office/word/2010/wordml" xmlns:wpg="http://schemas.microsoft.com/office/word/2010/wordprocessingGroup" xmlns:wpi="http://schemas.microsoft.com/office/word/2010/wordprocessingInk" xmlns:wne="http://schemas.microsoft.com/office/word/2006/wordml" xmlns:wps="http://schemas.microsoft.com/office/word/2010/wordprocessingShape" mc:Ignorable="w14 wp14">
+  <w:docDefaults>
+    <w:rPrDefault>
+      <w:rPr>
+        <w:rFonts w:asciiTheme="minorHAnsi" w:eastAsiaTheme="minorEastAsia" w:hAnsiTheme="minorHAnsi" w:cstheme="minorBidi"/>
+        <w:sz w:val="22"/>
+        <w:szCs w:val="22"/>
+        <w:lang w:val="de-DE" w:eastAsia="de-DE" w:bidi="ar-SA"/>
+      </w:rPr>
+    </w:rPrDefault>
+    <w:pPrDefault>
+      <w:pPr>
+        <w:spacing w:after="200" w:line="276" w:lineRule="auto"/>
+      </w:pPr>
+    </w:pPrDefault>
+  </w:docDefaults>
+  <w:latentStyles w:defLockedState="0" w:defUIPriority="99" w:defSemiHidden="1" w:defUnhideWhenUsed="1" w:defQFormat="0" w:count="267">
+    <w:lsdException w:name="Normal" w:semiHidden="0" w:uiPriority="0" w:unhideWhenUsed="0" w:qFormat="1"/>
+    <w:lsdException w:name="heading 1" w:semiHidden="0" w:uiPriority="9" w:unhideWhenUsed="0" w:qFormat="1"/>
+    <w:lsdException w:name="heading 2" w:uiPriority="9" w:qFormat="1"/>
+    <w:lsdException w:name="heading 3" w:uiPriority="9" w:qFormat="1"/>
+    <w:lsdException w:name="heading 4" w:uiPriority="9" w:qFormat="1"/>
+    <w:lsdException w:name="heading 5" w:uiPriority="9" w:qFormat="1"/>
+    <w:lsdException w:name="heading 6" w:uiPriority="9" w:qFormat="1"/>
+    <w:lsdException w:name="heading 7" w:uiPriority="9" w:qFormat="1"/>
+    <w:lsdException w:name="heading 8" w:uiPriority="9" w:qFormat="1"/>
+    <w:lsdException w:name="heading 9" w:uiPriority="9" w:qFormat="1"/>
+    <w:lsdException w:name="toc 1" w:uiPriority="39"/>
+    <w:lsdException w:name="toc 2" w:uiPriority="39"/>
+    <w:lsdException w:name="toc 3" w:uiPriority="39"/>
+    <w:lsdException w:name="toc 4" w:uiPriority="39"/>
+    <w:lsdException w:name="toc 5" w:uiPriority="39"/>
+    <w:lsdException w:name="toc 6" w:uiPriority="39"/>
+    <w:lsdException w:name="toc 7" w:uiPriority="39"/>
+    <w:lsdException w:name="toc 8" w:uiPriority="39"/>
+    <w:lsdException w:name="toc 9" w:uiPriority="39"/>
+    <w:lsdException w:name="caption" w:uiPriority="35" w:qFormat="1"/>
+    <w:lsdException w:name="Title" w:semiHidden="0" w:uiPriority="10" w:unhideWhenUsed="0" w:qFormat="1"/>
+    <w:lsdException w:name="Default Paragraph Font" w:uiPriority="1"/>
+    <w:lsdException w:name="Subtitle" w:semiHidden="0" w:uiPriority="11" w:unhideWhenUsed="0" w:qFormat="1"/>
+    <w:lsdException w:name="Strong" w:semiHidden="0" w:uiPriority="22" w:unhideWhenUsed="0" w:qFormat="1"/>
+    <w:lsdException w:name="Emphasis" w:semiHidden="0" w:uiPriority="20" w:unhideWhenUsed="0" w:qFormat="1"/>
+    <w:lsdException w:name="Table Grid" w:semiHidden="0" w:uiPriority="59" w:unhideWhenUsed="0"/>
+    <w:lsdException w:name="Placeholder Text" w:unhideWhenUsed="0"/>
+    <w:lsdException w:name="No Spacing" w:semiHidden="0" w:uiPriority="1" w:unhideWhenUsed="0" w:qFormat="1"/>
+    <w:lsdException w:name="Light Shading" w:semiHidden="0" w:uiPriority="60" w:unhideWhenUsed="0"/>
+    <w:lsdException w:name="Light List" w:semiHidden="0" w:uiPriority="61" w:unhideWhenUsed="0"/>
+    <w:lsdException w:name="Light Grid" w:semiHidden="0" w:uiPriority="62" w:unhideWhenUsed="0"/>
+    <w:lsdException w:name="Medium Shading 1" w:semiHidden="0" w:uiPriority="63" w:unhideWhenUsed="0"/>
+    <w:lsdException w:name="Medium Shading 2" w:semiHidden="0" w:uiPriority="64" w:unhideWhenUsed="0"/>
+    <w:lsdException w:name="Medium List 1" w:semiHidden="0" w:uiPriority="65" w:unhideWhenUsed="0"/>
+    <w:lsdException w:name="Medium List 2" w:semiHidden="0" w:uiPriority="66" w:unhideWhenUsed="0"/>
+    <w:lsdException w:name="Medium Grid 1" w:semiHidden="0" w:uiPriority="67" w:unhideWhenUsed="0"/>
+    <w:lsdException w:name="Medium Grid 2" w:semiHidden="0" w:uiPriority="68" w:unhideWhenUsed="0"/>
+    <w:lsdException w:name="Medium Grid 3" w:semiHidden="0" w:uiPriority="69" w:unhideWhenUsed="0"/>
+    <w:lsdException w:name="Dark List" w:semiHidden="0" w:uiPriority="70" w:unhideWhenUsed="0"/>
+    <w:lsdException w:name="Colorful Shading" w:semiHidden="0" w:uiPriority="71" w:unhideWhenUsed="0"/>
+    <w:lsdException w:name="Colorful List" w:semiHidden="0" w:uiPriority="72" w:unhideWhenUsed="0"/>
+    <w:lsdException w:name="Colorful Grid" w:semiHidden="0" w:uiPriority="73" w:unhideWhenUsed="0"/>
+    <w:lsdException w:name="Light Shading Accent 1" w:semiHidden="0" w:uiPriority="60" w:unhideWhenUsed="0"/>
+    <w:lsdException w:name="Light List Accent 1" w:semiHidden="0" w:uiPriority="61" w:unhideWhenUsed="0"/>
+    <w:lsdException w:name="Light Grid Accent 1" w:semiHidden="0" w:uiPriority="62" w:unhideWhenUsed="0"/>
+    <w:lsdException w:name="Medium Shading 1 Accent 1" w:semiHidden="0" w:uiPriority="63" w:unhideWhenUsed="0"/>
+    <w:lsdException w:name="Medium Shading 2 Accent 1" w:semiHidden="0" w:uiPriority="64" w:unhideWhenUsed="0"/>
+    <w:lsdException w:name="Medium List 1 Accent 1" w:semiHidden="0" w:uiPriority="65" w:unhideWhenUsed="0"/>
+    <w:lsdException w:name="Revision" w:unhideWhenUsed="0"/>
+    <w:lsdException w:name="List Paragraph" w:semiHidden="0" w:uiPriority="34" w:unhideWhenUsed="0" w:qFormat="1"/>
+    <w:lsdException w:name="Quote" w:semiHidden="0" w:uiPriority="29" w:unhideWhenUsed="0" w:qFormat="1"/>
+    <w:lsdException w:name="Intense Quote" w:semiHidden="0" w:uiPriority="30" w:unhideWhenUsed="0" w:qFormat="1"/>
+    <w:lsdException w:name="Medium List 2 Accent 1" w:semiHidden="0" w:uiPriority="66" w:unhideWhenUsed="0"/>
+    <w:lsdException w:name="Medium Grid 1 Accent 1" w:semiHidden="0" w:uiPriority="67" w:unhideWhenUsed="0"/>
+    <w:lsdException w:name="Medium Grid 2 Accent 1" w:semiHidden="0" w:uiPriority="68" w:unhideWhenUsed="0"/>
+    <w:lsdException w:name="Medium Grid 3 Accent 1" w:semiHidden="0" w:uiPriority="69" w:unhideWhenUsed="0"/>
+    <w:lsdException w:name="Dark List Accent 1" w:semiHidden="0" w:uiPriority="70" w:unhideWhenUsed="0"/>
+    <w:lsdException w:name="Colorful Shading Accent 1" w:semiHidden="0" w:uiPriority="71" w:unhideWhenUsed="0"/>
+    <w:lsdException w:name="Colorful List Accent 1" w:semiHidden="0" w:uiPriority="72" w:unhideWhenUsed="0"/>
+    <w:lsdException w:name="Colorful Grid Accent 1" w:semiHidden="0" w:uiPriority="73" w:unhideWhenUsed="0"/>
+    <w:lsdException w:name="Light Shading Accent 2" w:semiHidden="0" w:uiPriority="60" w:unhideWhenUsed="0"/>
+    <w:lsdException w:name="Light List Accent 2" w:semiHidden="0" w:uiPriority="61" w:unhideWhenUsed="0"/>
+    <w:lsdException w:name="Light Grid Accent 2" w:semiHidden="0" w:uiPriority="62" w:unhideWhenUsed="0"/>
+    <w:lsdException w:name="Medium Shading 1 Accent 2" w:semiHidden="0" w:uiPriority="63" w:unhideWhenUsed="0"/>
+    <w:lsdException w:name="Medium Shading 2 Accent 2" w:semiHidden="0" w:uiPriority="64" w:unhideWhenUsed="0"/>
+    <w:lsdException w:name="Medium List 1 Accent 2" w:semiHidden="0" w:uiPriority="65" w:unhideWhenUsed="0"/>
+    <w:lsdException w:name="Medium List 2 Accent 2" w:semiHidden="0" w:uiPriority="66" w:unhideWhenUsed="0"/>
+    <w:lsdException w:name="Medium Grid 1 Accent 2" w:semiHidden="0" w:uiPriority="67" w:unhideWhenUsed="0"/>
+    <w:lsdException w:name="Medium Grid 2 Accent 2" w:semiHidden="0" w:uiPriority="68" w:unhideWhenUsed="0"/>
+    <w:lsdException w:name="Medium Grid 3 Accent 2" w:semiHidden="0" w:uiPriority="69" w:unhideWhenUsed="0"/>
+    <w:lsdException w:name="Dark List Accent 2" w:semiHidden="0" w:uiPriority="70" w:unhideWhenUsed="0"/>
+    <w:lsdException w:name="Colorful Shading Accent 2" w:semiHidden="0" w:uiPriority="71" w:unhideWhenUsed="0"/>
+    <w:lsdException w:name="Colorful List Accent 2" w:semiHidden="0" w:uiPriority="72" w:unhideWhenUsed="0"/>
+    <w:lsdException w:name="Colorful Grid Accent 2" w:semiHidden="0" w:uiPriority="73" w:unhideWhenUsed="0"/>
+    <w:lsdException w:name="Light Shading Accent 3" w:semiHidden="0" w:uiPriority="60" w:unhideWhenUsed="0"/>
+    <w:lsdException w:name="Light List Accent 3" w:semiHidden="0" w:uiPriority="61" w:unhideWhenUsed="0"/>
+    <w:lsdException w:name="Light Grid Accent 3" w:semiHidden="0" w:uiPriority="62" w:unhideWhenUsed="0"/>
+    <w:lsdException w:name="Medium Shading 1 Accent 3" w:semiHidden="0" w:uiPriority="63" w:unhideWhenUsed="0"/>
+    <w:lsdException w:name="Medium Shading 2 Accent 3" w:semiHidden="0" w:uiPriority="64" w:unhideWhenUsed="0"/>
+    <w:lsdException w:name="Medium List 1 Accent 3" w:semiHidden="0" w:uiPriority="65" w:unhideWhenUsed="0"/>
+    <w:lsdException w:name="Medium List 2 Accent 3" w:semiHidden="0" w:uiPriority="66" w:unhideWhenUsed="0"/>
+    <w:lsdException w:name="Medium Grid 1 Accent 3" w:semiHidden="0" w:uiPriority="67" w:unhideWhenUsed="0"/>
+    <w:lsdException w:name="Medium Grid 2 Accent 3" w:semiHidden="0" w:uiPriority="68" w:unhideWhenUsed="0"/>
+    <w:lsdException w:name="Medium Grid 3 Accent 3" w:semiHidden="0" w:uiPriority="69" w:unhideWhenUsed="0"/>
+    <w:lsdException w:name="Dark List Accent 3" w:semiHidden="0" w:uiPriority="70" w:unhideWhenUsed="0"/>
+    <w:lsdException w:name="Colorful Shading Accent 3" w:semiHidden="0" w:uiPriority="71" w:unhideWhenUsed="0"/>
+    <w:lsdException w:name="Colorful List Accent 3" w:semiHidden="0" w:uiPriority="72" w:unhideWhenUsed="0"/>
+    <w:lsdException w:name="Colorful Grid Accent 3" w:semiHidden="0" w:uiPriority="73" w:unhideWhenUsed="0"/>
+    <w:lsdException w:name="Light Shading Accent 4" w:semiHidden="0" w:uiPriority="60" w:unhideWhenUsed="0"/>
+    <w:lsdException w:name="Light List Accent 4" w:semiHidden="0" w:uiPriority="61" w:unhideWhenUsed="0"/>
+    <w:lsdException w:name="Light Grid Accent 4" w:semiHidden="0" w:uiPriority="62" w:unhideWhenUsed="0"/>
+    <w:lsdException w:name="Medium Shading 1 Accent 4" w:semiHidden="0" w:uiPriority="63" w:unhideWhenUsed="0"/>
+    <w:lsdException w:name="Medium Shading 2 Accent 4" w:semiHidden="0" w:uiPriority="64" w:unhideWhenUsed="0"/>
+    <w:lsdException w:name="Medium List 1 Accent 4" w:semiHidden="0" w:uiPriority="65" w:unhideWhenUsed="0"/>
+    <w:lsdException w:name="Medium List 2 Accent 4" w:semiHidden="0" w:uiPriority="66" w:unhideWhenUsed="0"/>
+    <w:lsdException w:name="Medium Grid 1 Accent 4" w:semiHidden="0" w:uiPriority="67" w:unhideWhenUsed="0"/>
+    <w:lsdException w:name="Medium Grid 2 Accent 4" w:semiHidden="0" w:uiPriority="68" w:unhideWhenUsed="0"/>
+    <w:lsdException w:name="Medium Grid 3 Accent 4" w:semiHidden="0" w:uiPriority="69" w:unhideWhenUsed="0"/>
+    <w:lsdException w:name="Dark List Accent 4" w:semiHidden="0" w:uiPriority="70" w:unhideWhenUsed="0"/>
+    <w:lsdException w:name="Colorful Shading Accent 4" w:semiHidden="0" w:uiPriority="71" w:unhideWhenUsed="0"/>
+    <w:lsdException w:name="Colorful List Accent 4" w:semiHidden="0" w:uiPriority="72" w:unhideWhenUsed="0"/>
+    <w:lsdException w:name="Colorful Grid Accent 4" w:semiHidden="0" w:uiPriority="73" w:unhideWhenUsed="0"/>
+    <w:lsdException w:name="Light Shading Accent 5" w:semiHidden="0" w:uiPriority="60" w:unhideWhenUsed="0"/>
+    <w:lsdException w:name="Light List Accent 5" w:semiHidden="0" w:uiPriority="61" w:unhideWhenUsed="0"/>
+    <w:lsdException w:name="Light Grid Accent 5" w:semiHidden="0" w:uiPriority="62" w:unhideWhenUsed="0"/>
+    <w:lsdException w:name="Medium Shading 1 Accent 5" w:semiHidden="0" w:uiPriority="63" w:unhideWhenUsed="0"/>
+    <w:lsdException w:name="Medium Shading 2 Accent 5" w:semiHidden="0" w:uiPriority="64" w:unhideWhenUsed="0"/>
+    <w:lsdException w:name="Medium List 1 Accent 5" w:semiHidden="0" w:uiPriority="65" w:unhideWhenUsed="0"/>
+    <w:lsdException w:name="Medium List 2 Accent 5" w:semiHidden="0" w:uiPriority="66" w:unhideWhenUsed="0"/>
+    <w:lsdException w:name="Medium Grid 1 Accent 5" w:semiHidden="0" w:uiPriority="67" w:unhideWhenUsed="0"/>
+    <w:lsdException w:name="Medium Grid 2 Accent 5" w:semiHidden="0" w:uiPriority="68" w:unhideWhenUsed="0"/>
+    <w:lsdException w:name="Medium Grid 3 Accent 5" w:semiHidden="0" w:uiPriority="69" w:unhideWhenUsed="0"/>
+    <w:lsdException w:name="Dark List Accent 5" w:semiHidden="0" w:uiPriority="70" w:unhideWhenUsed="0"/>
+    <w:lsdException w:name="Colorful Shading Accent 5" w:semiHidden="0" w:uiPriority="71" w:unhideWhenUsed="0"/>
+    <w:lsdException w:name="Colorful List Accent 5" w:semiHidden="0" w:uiPriority="72" w:unhideWhenUsed="0"/>
+    <w:lsdException w:name="Colorful Grid Accent 5" w:semiHidden="0" w:uiPriority="73" w:unhideWhenUsed="0"/>
+    <w:lsdException w:name="Light Shading Accent 6" w:semiHidden="0" w:uiPriority="60" w:unhideWhenUsed="0"/>
+    <w:lsdException w:name="Light List Accent 6" w:semiHidden="0" w:uiPriority="61" w:unhideWhenUsed="0"/>
+    <w:lsdException w:name="Light Grid Accent 6" w:semiHidden="0" w:uiPriority="62" w:unhideWhenUsed="0"/>
+    <w:lsdException w:name="Medium Shading 1 Accent 6" w:semiHidden="0" w:uiPriority="63" w:unhideWhenUsed="0"/>
+    <w:lsdException w:name="Medium Shading 2 Accent 6" w:semiHidden="0" w:uiPriority="64" w:unhideWhenUsed="0"/>
+    <w:lsdException w:name="Medium List 1 Accent 6" w:semiHidden="0" w:uiPriority="65" w:unhideWhenUsed="0"/>
+    <w:lsdException w:name="Medium List 2 Accent 6" w:semiHidden="0" w:uiPriority="66" w:unhideWhenUsed="0"/>
+    <w:lsdException w:name="Medium Grid 1 Accent 6" w:semiHidden="0" w:uiPriority="67" w:unhideWhenUsed="0"/>
+    <w:lsdException w:name="Medium Grid 2 Accent 6" w:semiHidden="0" w:uiPriority="68" w:unhideWhenUsed="0"/>
+    <w:lsdException w:name="Medium Grid 3 Accent 6" w:semiHidden="0" w:uiPriority="69" w:unhideWhenUsed="0"/>
+    <w:lsdException w:name="Dark List Accent 6" w:semiHidden="0" w:uiPriority="70" w:unhideWhenUsed="0"/>
+    <w:lsdException w:name="Colorful Shading Accent 6" w:semiHidden="0" w:uiPriority="71" w:unhideWhenUsed="0"/>
+    <w:lsdException w:name="Colorful List Accent 6" w:semiHidden="0" w:uiPriority="72" w:unhideWhenUsed="0"/>
+    <w:lsdException w:name="Colorful Grid Accent 6" w:semiHidden="0" w:uiPriority="73" w:unhideWhenUsed="0"/>
+    <w:lsdException w:name="Subtle Emphasis" w:semiHidden="0" w:uiPriority="19" w:unhideWhenUsed="0" w:qFormat="1"/>
+    <w:lsdException w:name="Intense Emphasis" w:semiHidden="0" w:uiPriority="21" w:unhideWhenUsed="0" w:qFormat="1"/>
+    <w:lsdException w:name="Subtle Reference" w:semiHidden="0" w:uiPriority="31" w:unhideWhenUsed="0" w:qFormat="1"/>
+    <w:lsdException w:name="Intense Reference" w:semiHidden="0" w:uiPriority="32" w:unhideWhenUsed="0" w:qFormat="1"/>
+    <w:lsdException w:name="Book Title" w:semiHidden="0" w:uiPriority="33" w:unhideWhenUsed="0" w:qFormat="1"/>
+    <w:lsdException w:name="Bibliography" w:uiPriority="37"/>
+    <w:lsdException w:name="TOC Heading" w:uiPriority="39" w:qFormat="1"/>
+  </w:latentStyles>
+  <w:style w:type="paragraph" w:default="1" w:styleId="Standard">
+    <w:name w:val="Normal"/>
+    <w:qFormat/>
+  </w:style>
+  <w:style w:type="character" w:default="1" w:styleId="Absatz-Standardschriftart">
+    <w:name w:val="Default Paragraph Font"/>
+    <w:uiPriority w:val="1"/>
+    <w:semiHidden/>
+    <w:unhideWhenUsed/>
+  </w:style>
+  <w:style w:type="table" w:default="1" w:styleId="NormaleTabelle">
+    <w:name w:val="Normal Table"/>
+    <w:uiPriority w:val="99"/>
+    <w:semiHidden/>
+    <w:unhideWhenUsed/>
+    <w:tblPr>
+      <w:tblInd w:w="0" w:type="dxa"/>
+      <w:tblCellMar>
+        <w:top w:w="0" w:type="dxa"/>
+        <w:left w:w="108" w:type="dxa"/>
+        <w:bottom w:w="0" w:type="dxa"/>
+        <w:right w:w="108" w:type="dxa"/>
+      </w:tblCellMar>
+    </w:tblPr>
+  </w:style>
+  <w:style w:type="numbering" w:default="1" w:styleId="KeineListe">
+    <w:name w:val="No List"/>
+    <w:uiPriority w:val="99"/>
+    <w:semiHidden/>
+    <w:unhideWhenUsed/>
+  </w:style>
+</w:styles>
+</file>
+
 <file path=word/glossary/webSettings.xml><?xml version="1.0" encoding="utf-8"?>
-<w:webSettings xmlns:r="http://schemas.openxmlformats.org/officeDocument/2006/relationships" xmlns:w="http://schemas.openxmlformats.org/wordprocessingml/2006/main">
+<w:webSettings xmlns:mc="http://schemas.openxmlformats.org/markup-compatibility/2006" xmlns:r="http://schemas.openxmlformats.org/officeDocument/2006/relationships" xmlns:w="http://schemas.openxmlformats.org/wordprocessingml/2006/main" xmlns:w14="http://schemas.microsoft.com/office/word/2010/wordml" mc:Ignorable="w14">
   <w:optimizeForBrowser/>
   <w:allowPNG/>
 </w:webSettings>
@@ -7918,7 +8286,7 @@
 </file>
 
 <file path=customXml/itemProps2.xml><?xml version="1.0" encoding="utf-8"?>
-<ds:datastoreItem xmlns:ds="http://schemas.openxmlformats.org/officeDocument/2006/customXml" ds:itemID="{A8BE8B6E-55B5-4D91-AE96-E7DA20D45BFE}">
+<ds:datastoreItem xmlns:ds="http://schemas.openxmlformats.org/officeDocument/2006/customXml" ds:itemID="{04D89839-AB71-44C2-B57E-CDF6D213BA54}">
   <ds:schemaRefs>
     <ds:schemaRef ds:uri="http://schemas.openxmlformats.org/officeDocument/2006/bibliography"/>
   </ds:schemaRefs>

</xml_diff>